<commit_message>
Working on docs draft, and moved mmb_inspector to dev-tools
</commit_message>
<xml_diff>
--- a/MSD Research Project - Latest Development Version/docs/my-docs/MSD Software Documentation (Draft).docx
+++ b/MSD Research Project - Latest Development Version/docs/my-docs/MSD Software Documentation (Draft).docx
@@ -359,6 +359,115 @@
     </w:p>
     <w:p>
       <w:pPr>
+        <w:pStyle w:val="ListParagraph"/>
+        <w:numPr>
+          <w:ilvl w:val="1"/>
+          <w:numId w:val="1"/>
+        </w:numPr>
+      </w:pPr>
+      <w:r>
+        <w:t>Authors</w:t>
+      </w:r>
+    </w:p>
+    <w:p>
+      <w:pPr>
+        <w:pStyle w:val="ListParagraph"/>
+        <w:numPr>
+          <w:ilvl w:val="1"/>
+          <w:numId w:val="1"/>
+        </w:numPr>
+      </w:pPr>
+      <w:r>
+        <w:t>Co-Authors</w:t>
+      </w:r>
+    </w:p>
+    <w:p>
+      <w:pPr>
+        <w:pStyle w:val="ListParagraph"/>
+        <w:numPr>
+          <w:ilvl w:val="1"/>
+          <w:numId w:val="1"/>
+        </w:numPr>
+      </w:pPr>
+      <w:r>
+        <w:t>Special Thanks</w:t>
+      </w:r>
+    </w:p>
+    <w:p>
+      <w:pPr>
+        <w:pStyle w:val="ListParagraph"/>
+        <w:numPr>
+          <w:ilvl w:val="2"/>
+          <w:numId w:val="1"/>
+        </w:numPr>
+      </w:pPr>
+      <w:r>
+        <w:t>Funding</w:t>
+      </w:r>
+    </w:p>
+    <w:p>
+      <w:pPr>
+        <w:pStyle w:val="ListParagraph"/>
+        <w:numPr>
+          <w:ilvl w:val="2"/>
+          <w:numId w:val="1"/>
+        </w:numPr>
+      </w:pPr>
+      <w:r>
+        <w:t>Peers</w:t>
+      </w:r>
+    </w:p>
+    <w:p>
+      <w:pPr>
+        <w:pStyle w:val="ListParagraph"/>
+        <w:numPr>
+          <w:ilvl w:val="2"/>
+          <w:numId w:val="1"/>
+        </w:numPr>
+      </w:pPr>
+      <w:r>
+        <w:t>Open-Source Software</w:t>
+      </w:r>
+    </w:p>
+    <w:p>
+      <w:pPr>
+        <w:pStyle w:val="ListParagraph"/>
+        <w:numPr>
+          <w:ilvl w:val="2"/>
+          <w:numId w:val="1"/>
+        </w:numPr>
+      </w:pPr>
+      <w:r>
+        <w:t>Collaborators (Including internet forums)</w:t>
+      </w:r>
+    </w:p>
+    <w:p>
+      <w:pPr>
+        <w:pStyle w:val="ListParagraph"/>
+        <w:numPr>
+          <w:ilvl w:val="1"/>
+          <w:numId w:val="1"/>
+        </w:numPr>
+      </w:pPr>
+      <w:r>
+        <w:lastRenderedPageBreak/>
+        <w:t>Related Academic Papers</w:t>
+      </w:r>
+    </w:p>
+    <w:p>
+      <w:pPr>
+        <w:pStyle w:val="ListParagraph"/>
+        <w:numPr>
+          <w:ilvl w:val="1"/>
+          <w:numId w:val="1"/>
+        </w:numPr>
+      </w:pPr>
+      <w:r>
+        <w:t>Sources</w:t>
+      </w:r>
+    </w:p>
+    <w:p>
+      <w:pPr>
         <w:pStyle w:val="Heading2"/>
       </w:pPr>
       <w:r>
@@ -370,11 +479,120 @@
         <w:pStyle w:val="ListParagraph"/>
         <w:numPr>
           <w:ilvl w:val="0"/>
+          <w:numId w:val="1"/>
+        </w:numPr>
+      </w:pPr>
+      <w:r>
+        <w:t>File Structure</w:t>
+      </w:r>
+    </w:p>
+    <w:p>
+      <w:pPr>
+        <w:pStyle w:val="ListParagraph"/>
+        <w:numPr>
+          <w:ilvl w:val="0"/>
+          <w:numId w:val="1"/>
+        </w:numPr>
+      </w:pPr>
+      <w:r>
+        <w:t>Abstractions</w:t>
+      </w:r>
+    </w:p>
+    <w:p>
+      <w:pPr>
+        <w:pStyle w:val="ListParagraph"/>
+        <w:numPr>
+          <w:ilvl w:val="1"/>
           <w:numId w:val="2"/>
         </w:numPr>
       </w:pPr>
       <w:r>
-        <w:t>File Structure</w:t>
+        <w:t>MSD</w:t>
+      </w:r>
+    </w:p>
+    <w:p>
+      <w:pPr>
+        <w:pStyle w:val="ListParagraph"/>
+        <w:numPr>
+          <w:ilvl w:val="1"/>
+          <w:numId w:val="2"/>
+        </w:numPr>
+      </w:pPr>
+      <w:r>
+        <w:t>Molecule (</w:t>
+      </w:r>
+      <w:proofErr w:type="spellStart"/>
+      <w:r>
+        <w:t>MolProto</w:t>
+      </w:r>
+      <w:proofErr w:type="spellEnd"/>
+      <w:r>
+        <w:t>)</w:t>
+      </w:r>
+    </w:p>
+    <w:p>
+      <w:pPr>
+        <w:pStyle w:val="ListParagraph"/>
+        <w:numPr>
+          <w:ilvl w:val="1"/>
+          <w:numId w:val="2"/>
+        </w:numPr>
+      </w:pPr>
+      <w:r>
+        <w:t>Parameters &amp; Results</w:t>
+      </w:r>
+    </w:p>
+    <w:p>
+      <w:pPr>
+        <w:pStyle w:val="ListParagraph"/>
+        <w:numPr>
+          <w:ilvl w:val="1"/>
+          <w:numId w:val="2"/>
+        </w:numPr>
+      </w:pPr>
+      <w:r>
+        <w:t>Iterators</w:t>
+      </w:r>
+    </w:p>
+    <w:p>
+      <w:pPr>
+        <w:pStyle w:val="ListParagraph"/>
+        <w:numPr>
+          <w:ilvl w:val="1"/>
+          <w:numId w:val="2"/>
+        </w:numPr>
+      </w:pPr>
+      <w:r>
+        <w:t>Vector</w:t>
+      </w:r>
+    </w:p>
+    <w:p>
+      <w:pPr>
+        <w:pStyle w:val="ListParagraph"/>
+        <w:numPr>
+          <w:ilvl w:val="1"/>
+          <w:numId w:val="2"/>
+        </w:numPr>
+      </w:pPr>
+      <w:proofErr w:type="spellStart"/>
+      <w:r>
+        <w:t>FlippingAlgorithm</w:t>
+      </w:r>
+      <w:proofErr w:type="spellEnd"/>
+    </w:p>
+    <w:p>
+      <w:pPr>
+        <w:pStyle w:val="ListParagraph"/>
+        <w:numPr>
+          <w:ilvl w:val="1"/>
+          <w:numId w:val="2"/>
+        </w:numPr>
+      </w:pPr>
+      <w:r>
+        <w:t xml:space="preserve">Misc. </w:t>
+      </w:r>
+      <w:r>
+        <w:t>Constants and Helper Functions</w:t>
       </w:r>
     </w:p>
     <w:p>
@@ -382,12 +600,26 @@
         <w:pStyle w:val="ListParagraph"/>
         <w:numPr>
           <w:ilvl w:val="0"/>
+          <w:numId w:val="1"/>
+        </w:numPr>
+      </w:pPr>
+      <w:r>
+        <w:t>MSD Library</w:t>
+      </w:r>
+    </w:p>
+    <w:p>
+      <w:pPr>
+        <w:pStyle w:val="ListParagraph"/>
+        <w:numPr>
+          <w:ilvl w:val="1"/>
           <w:numId w:val="2"/>
         </w:numPr>
       </w:pPr>
-      <w:r>
-        <w:t>Abstractions</w:t>
-      </w:r>
+      <w:proofErr w:type="spellStart"/>
+      <w:r>
+        <w:t>udc.h</w:t>
+      </w:r>
+      <w:proofErr w:type="spellEnd"/>
     </w:p>
     <w:p>
       <w:pPr>
@@ -397,9 +629,11 @@
           <w:numId w:val="2"/>
         </w:numPr>
       </w:pPr>
-      <w:r>
-        <w:t>MSD</w:t>
-      </w:r>
+      <w:proofErr w:type="spellStart"/>
+      <w:r>
+        <w:t>MSD.h</w:t>
+      </w:r>
+      <w:proofErr w:type="spellEnd"/>
     </w:p>
     <w:p>
       <w:pPr>
@@ -409,259 +643,1176 @@
           <w:numId w:val="2"/>
         </w:numPr>
       </w:pPr>
-      <w:r>
-        <w:t>Molecule (</w:t>
-      </w:r>
       <w:proofErr w:type="spellStart"/>
       <w:r>
-        <w:t>MolProto</w:t>
+        <w:t>Vector.h</w:t>
       </w:r>
       <w:proofErr w:type="spellEnd"/>
-      <w:r>
+    </w:p>
+    <w:p>
+      <w:pPr>
+        <w:pStyle w:val="ListParagraph"/>
+        <w:numPr>
+          <w:ilvl w:val="1"/>
+          <w:numId w:val="2"/>
+        </w:numPr>
+      </w:pPr>
+      <w:proofErr w:type="spellStart"/>
+      <w:r>
+        <w:t>SparseArray.h</w:t>
+      </w:r>
+      <w:proofErr w:type="spellEnd"/>
+    </w:p>
+    <w:p>
+      <w:pPr>
+        <w:pStyle w:val="ListParagraph"/>
+        <w:numPr>
+          <w:ilvl w:val="1"/>
+          <w:numId w:val="2"/>
+        </w:numPr>
+      </w:pPr>
+      <w:proofErr w:type="spellStart"/>
+      <w:r>
+        <w:t>mmt.h</w:t>
+      </w:r>
+      <w:proofErr w:type="spellEnd"/>
+    </w:p>
+    <w:p>
+      <w:pPr>
+        <w:pStyle w:val="ListParagraph"/>
+        <w:numPr>
+          <w:ilvl w:val="1"/>
+          <w:numId w:val="2"/>
+        </w:numPr>
+      </w:pPr>
+      <w:r>
+        <w:t>MSD-</w:t>
+      </w:r>
+      <w:proofErr w:type="spellStart"/>
+      <w:r>
+        <w:t>export.h</w:t>
+      </w:r>
+      <w:proofErr w:type="spellEnd"/>
+    </w:p>
+    <w:p>
+      <w:pPr>
+        <w:pStyle w:val="ListParagraph"/>
+        <w:numPr>
+          <w:ilvl w:val="1"/>
+          <w:numId w:val="2"/>
+        </w:numPr>
+      </w:pPr>
+      <w:r>
+        <w:t>MSD.py</w:t>
+      </w:r>
+    </w:p>
+    <w:p>
+      <w:pPr>
+        <w:pStyle w:val="ListParagraph"/>
+        <w:numPr>
+          <w:ilvl w:val="0"/>
+          <w:numId w:val="1"/>
+        </w:numPr>
+      </w:pPr>
+      <w:r>
+        <w:t>Compiling</w:t>
+      </w:r>
+    </w:p>
+    <w:p>
+      <w:pPr>
+        <w:pStyle w:val="ListParagraph"/>
+        <w:numPr>
+          <w:ilvl w:val="0"/>
+          <w:numId w:val="1"/>
+        </w:numPr>
+      </w:pPr>
+      <w:r>
+        <w:t>Other Tools</w:t>
+      </w:r>
+    </w:p>
+    <w:p>
+      <w:pPr>
+        <w:pStyle w:val="ListParagraph"/>
+        <w:numPr>
+          <w:ilvl w:val="1"/>
+          <w:numId w:val="2"/>
+        </w:numPr>
+      </w:pPr>
+      <w:r>
+        <w:t>Build*.bat</w:t>
+      </w:r>
+    </w:p>
+    <w:p>
+      <w:pPr>
+        <w:pStyle w:val="ListParagraph"/>
+        <w:numPr>
+          <w:ilvl w:val="1"/>
+          <w:numId w:val="2"/>
+        </w:numPr>
+      </w:pPr>
+      <w:proofErr w:type="spellStart"/>
+      <w:r>
+        <w:t>mmb_inspector</w:t>
+      </w:r>
+      <w:proofErr w:type="spellEnd"/>
+    </w:p>
+    <w:p>
+      <w:pPr>
+        <w:pStyle w:val="ListParagraph"/>
+        <w:numPr>
+          <w:ilvl w:val="1"/>
+          <w:numId w:val="2"/>
+        </w:numPr>
+      </w:pPr>
+      <w:r>
+        <w:t>Tests</w:t>
+      </w:r>
+    </w:p>
+    <w:p/>
+    <w:p>
+      <w:pPr>
+        <w:pStyle w:val="Heading1"/>
+      </w:pPr>
+      <w:r>
+        <w:t>1. Overview</w:t>
+      </w:r>
+    </w:p>
+    <w:p>
+      <w:pPr>
+        <w:pStyle w:val="Heading2"/>
+      </w:pPr>
+      <w:r>
+        <w:t>(1a) Purpose:</w:t>
+      </w:r>
+    </w:p>
+    <w:p>
+      <w:r>
+        <w:t>T</w:t>
+      </w:r>
+      <w:r>
+        <w:t xml:space="preserve">his software suite </w:t>
+      </w:r>
+      <w:r>
+        <w:t>allows for the</w:t>
+      </w:r>
+      <w:r>
+        <w:t xml:space="preserve"> study </w:t>
+      </w:r>
+      <w:r>
+        <w:t xml:space="preserve">of </w:t>
+      </w:r>
+      <w:r>
+        <w:t xml:space="preserve">theoretical </w:t>
+      </w:r>
+      <w:r>
+        <w:t xml:space="preserve">(simulated) </w:t>
+      </w:r>
+      <w:r>
+        <w:t xml:space="preserve">behavior of </w:t>
+      </w:r>
+      <w:r>
+        <w:rPr>
+          <w:b/>
+          <w:bCs/>
+        </w:rPr>
+        <w:t>Molecular Spintronics Devices</w:t>
+      </w:r>
+      <w:r>
+        <w:t xml:space="preserve"> (MSDs)</w:t>
+      </w:r>
+      <w:r>
+        <w:t>.</w:t>
+      </w:r>
+    </w:p>
+    <w:p>
+      <w:pPr>
+        <w:pStyle w:val="Heading2"/>
+      </w:pPr>
+      <w:r>
+        <w:t>(1b) Intended Audience:</w:t>
+      </w:r>
+    </w:p>
+    <w:p>
+      <w:r>
+        <w:t xml:space="preserve">The first part of this document (sections 1-5) </w:t>
+      </w:r>
+      <w:proofErr w:type="gramStart"/>
+      <w:r>
+        <w:t>are</w:t>
+      </w:r>
+      <w:proofErr w:type="gramEnd"/>
+      <w:r>
+        <w:t xml:space="preserve"> targeted towards “end-users”: e.g. students, engineers, or scientists.</w:t>
+      </w:r>
+    </w:p>
+    <w:p>
+      <w:r>
+        <w:t>The second part (sections 6-10) provide further details and documentation important for software developers.</w:t>
+      </w:r>
+    </w:p>
+    <w:p>
+      <w:pPr>
+        <w:pStyle w:val="Heading2"/>
+      </w:pPr>
+      <w:r>
+        <w:t>(1c) Background Information:</w:t>
+      </w:r>
+    </w:p>
+    <w:p>
+      <w:r>
+        <w:t>From Wikipedia, “</w:t>
+      </w:r>
+      <w:r>
+        <w:rPr>
+          <w:b/>
+          <w:bCs/>
+        </w:rPr>
+        <w:t>Spintronics</w:t>
+      </w:r>
+      <w:r>
+        <w:t>, also known as spin electronics, is the study of the intrinsic spin of the electron and its associated magnetic moment, in addition to its fundamental electronic charge, in solid-state devices.</w:t>
+      </w:r>
+      <w:r>
+        <w:t>”</w:t>
+      </w:r>
+    </w:p>
+    <w:p>
+      <w:r>
+        <w:lastRenderedPageBreak/>
+        <w:t xml:space="preserve">Traditional </w:t>
+      </w:r>
+      <w:r>
+        <w:rPr>
+          <w:b/>
+          <w:bCs/>
+        </w:rPr>
+        <w:t>S</w:t>
+      </w:r>
+      <w:r>
+        <w:rPr>
+          <w:b/>
+          <w:bCs/>
+        </w:rPr>
+        <w:t xml:space="preserve">pintronics </w:t>
+      </w:r>
+      <w:r>
+        <w:rPr>
+          <w:b/>
+          <w:bCs/>
+        </w:rPr>
+        <w:t>D</w:t>
+      </w:r>
+      <w:r>
+        <w:rPr>
+          <w:b/>
+          <w:bCs/>
+        </w:rPr>
+        <w:t>evices</w:t>
+      </w:r>
+      <w:r>
+        <w:t xml:space="preserve"> are created by layering two ferromagnets, polarized either parallel or antiparallel to each other, with a spacer or buffer layer between that prevents magnetic coupling. The resistance of the device is then </w:t>
+      </w:r>
+      <w:proofErr w:type="gramStart"/>
+      <w:r>
+        <w:t>measured</w:t>
+      </w:r>
+      <w:proofErr w:type="gramEnd"/>
+      <w:r>
+        <w:t xml:space="preserve"> and its strength will depend on the magnetic moment of the two ferromagnets. This effect is known as </w:t>
+      </w:r>
+      <w:r>
+        <w:t>magnetoresistance</w:t>
+      </w:r>
+      <w:r>
+        <w:t>.</w:t>
+      </w:r>
+    </w:p>
+    <w:p>
+      <w:r>
+        <w:t xml:space="preserve">Our </w:t>
+      </w:r>
+      <w:r>
+        <w:t xml:space="preserve">lab’s </w:t>
+      </w:r>
+      <w:r>
+        <w:t xml:space="preserve">novel </w:t>
+      </w:r>
+      <w:r>
+        <w:rPr>
+          <w:b/>
+          <w:bCs/>
+        </w:rPr>
+        <w:t>Molecular Spin</w:t>
+      </w:r>
+      <w:r>
+        <w:rPr>
+          <w:b/>
+          <w:bCs/>
+        </w:rPr>
+        <w:t>tronics Devices</w:t>
+      </w:r>
+      <w:r>
+        <w:t xml:space="preserve"> (MSDs) are similar to a tradition spintronics devices; however, additional complex molecules are sandwiched between the ferromagnets creating only a partial spacer. Some coupling between the ferromagnets and molecules can occur.</w:t>
+      </w:r>
+    </w:p>
+    <w:p>
+      <w:r>
+        <w:t xml:space="preserve">The properties of such a device are experimentally varied, and largely dependent on the </w:t>
+      </w:r>
+      <w:proofErr w:type="gramStart"/>
+      <w:r>
+        <w:t>particular properties</w:t>
+      </w:r>
+      <w:proofErr w:type="gramEnd"/>
+      <w:r>
+        <w:t xml:space="preserve"> of the molecules and other materials used. Given the difficulty and expense required to fabricate a large quantity of various devices for study, theoretic predictions are a great asset. Moreover, by simulating such devices, information about the internal state of the device, data which would be </w:t>
+      </w:r>
+      <w:r>
+        <w:t>difficult or impossible to measure, can be predicted leading to a deeper understanding of the observed macro-behaviors.</w:t>
+      </w:r>
+    </w:p>
+    <w:p>
+      <w:r>
+        <w:t>This software uses well know and empirically tested equations and models for calculating energy along with an algorithmic technique know as a Monte Carlo simulation</w:t>
+      </w:r>
+      <w:r>
+        <w:t xml:space="preserve">. For more info, see section: </w:t>
+      </w:r>
+      <w:hyperlink w:anchor="_4._Technical_Details" w:history="1">
+        <w:r>
+          <w:rPr>
+            <w:rStyle w:val="Hyperlink"/>
+          </w:rPr>
+          <w:t>4. Technical Details</w:t>
+        </w:r>
+      </w:hyperlink>
+      <w:r>
+        <w:t>.</w:t>
+      </w:r>
+    </w:p>
+    <w:p>
+      <w:pPr>
+        <w:pStyle w:val="Heading1"/>
+      </w:pPr>
+    </w:p>
+    <w:p>
+      <w:pPr>
+        <w:pStyle w:val="Heading1"/>
+      </w:pPr>
+      <w:r>
+        <w:t>2. Setup</w:t>
+      </w:r>
+    </w:p>
+    <w:p>
+      <w:pPr>
+        <w:pStyle w:val="Heading3"/>
+      </w:pPr>
+      <w:r>
+        <w:t>(2a) Supported Platforms:</w:t>
+      </w:r>
+    </w:p>
+    <w:p>
+      <w:r>
+        <w:t xml:space="preserve">Currently the only platform supported </w:t>
+      </w:r>
+      <w:r>
+        <w:t>entirely out-of-the-box is Windows (64-bit).</w:t>
+      </w:r>
+      <w:r>
+        <w:t xml:space="preserve"> The programs have been tested with the latest version of windows (Windows 11 at time of writing), but previous versions of Windows should work as well. There are x86 (Windows 32-bit) versions of some of the programs, but not all.</w:t>
+      </w:r>
+    </w:p>
+    <w:p>
+      <w:r>
+        <w:t>Although the software is currently targeting a Windows environment, it is written in cross-platform code and can be compiled for and run on any operating system.</w:t>
+      </w:r>
+    </w:p>
+    <w:p>
+      <w:pPr>
+        <w:pStyle w:val="Heading3"/>
+      </w:pPr>
+      <w:r>
+        <w:t>(2b) Download:</w:t>
+      </w:r>
+    </w:p>
+    <w:p>
+      <w:r>
+        <w:t xml:space="preserve">The latest version of the software can be downloaded from </w:t>
+      </w:r>
+      <w:hyperlink r:id="rId5" w:history="1">
+        <w:r>
+          <w:rPr>
+            <w:rStyle w:val="Hyperlink"/>
+          </w:rPr>
+          <w:t>https://github.com/Mathhead200/Molecular-Spintronics-Research-Project</w:t>
+        </w:r>
+      </w:hyperlink>
+      <w:r>
+        <w:t>. The GitHub archive also contains many previous versions of the software. Check the README file (and/or dates) to see which version is the most resent.</w:t>
+      </w:r>
+    </w:p>
+    <w:p>
+      <w:r>
+        <w:t>The folder suffixed “Latest Development Version” is the working folder for active development and generally not stable or ready for release. It may contain temporary development files, uncompiled code, broken code, bugs, inefficiencies, and other artifacts of the development process.</w:t>
+      </w:r>
+    </w:p>
+    <w:p>
+      <w:pPr>
+        <w:pStyle w:val="Heading3"/>
+      </w:pPr>
+      <w:r>
+        <w:t>(2c) Install:</w:t>
+      </w:r>
+    </w:p>
+    <w:p>
+      <w:r>
+        <w:t>There is currently no installer. Just download the desired version (</w:t>
+      </w:r>
+      <w:proofErr w:type="gramStart"/>
+      <w:r>
+        <w:t>i.e.</w:t>
+      </w:r>
+      <w:proofErr w:type="gramEnd"/>
+      <w:r>
+        <w:t xml:space="preserve"> </w:t>
+      </w:r>
+      <w:r>
+        <w:t>folder) from GitHub or another distribution source, and unzip (if necessary). The folder titled “MSD Research Project (v*.</w:t>
+      </w:r>
+      <w:proofErr w:type="gramStart"/>
+      <w:r>
+        <w:t>*.*</w:t>
+      </w:r>
+      <w:proofErr w:type="gramEnd"/>
+      <w:r>
+        <w:t>), …”</w:t>
+      </w:r>
+      <w:r>
+        <w:t xml:space="preserve"> represents the root folder for the software.</w:t>
+      </w:r>
+    </w:p>
+    <w:p>
+      <w:pPr>
+        <w:pStyle w:val="Heading3"/>
+      </w:pPr>
+      <w:r>
+        <w:lastRenderedPageBreak/>
+        <w:t>(2d) Update:</w:t>
+      </w:r>
+    </w:p>
+    <w:p>
+      <w:r>
+        <w:t xml:space="preserve">Periodically check the GitHub repository for updates. There is no official update schedule or automatic update tool </w:t>
+      </w:r>
+      <w:proofErr w:type="gramStart"/>
+      <w:r>
+        <w:t>at this time</w:t>
+      </w:r>
+      <w:proofErr w:type="gramEnd"/>
+      <w:r>
+        <w:t>.</w:t>
+      </w:r>
+    </w:p>
+    <w:p/>
+    <w:p>
+      <w:pPr>
+        <w:pStyle w:val="Heading1"/>
+        <w:rPr>
+          <w:rStyle w:val="Heading1Char"/>
+        </w:rPr>
+      </w:pPr>
+      <w:r>
+        <w:t xml:space="preserve">3. </w:t>
+      </w:r>
+      <w:r>
+        <w:rPr>
+          <w:rStyle w:val="Heading1Char"/>
+        </w:rPr>
+        <w:t>Run</w:t>
+      </w:r>
+    </w:p>
+    <w:p>
+      <w:pPr>
+        <w:pStyle w:val="Heading3"/>
+      </w:pPr>
+      <w:r>
+        <w:t>(3a) File Structure:</w:t>
+      </w:r>
+    </w:p>
+    <w:p>
+      <w:r>
+        <w:t xml:space="preserve">In the root project folder (denoted: </w:t>
+      </w:r>
+      <w:r>
+        <w:rPr>
+          <w:rFonts w:ascii="Courier New" w:hAnsi="Courier New" w:cs="Courier New"/>
+        </w:rPr>
+        <w:t>~</w:t>
+      </w:r>
+      <w:r>
+        <w:t>), you will find a list of files and folders:</w:t>
+      </w:r>
+    </w:p>
+    <w:p>
+      <w:pPr>
+        <w:pStyle w:val="Heading4"/>
+      </w:pPr>
+      <w:r>
+        <w:t>Files:</w:t>
+      </w:r>
+    </w:p>
+    <w:p>
+      <w:pPr>
+        <w:pStyle w:val="ListParagraph"/>
+        <w:numPr>
+          <w:ilvl w:val="0"/>
+          <w:numId w:val="3"/>
+        </w:numPr>
+      </w:pPr>
+      <w:r>
+        <w:rPr>
+          <w:rFonts w:ascii="Courier New" w:hAnsi="Courier New" w:cs="Courier New"/>
+          <w:b/>
+          <w:bCs/>
+        </w:rPr>
+        <w:t>~/change-log.txt</w:t>
+      </w:r>
+      <w:r>
+        <w:t>: This text file provides a detailed history of changes throughout the many versions of this software, including bug-fixes, optimizations, and additional functionality. This is the file to consult if you are not sure what version of the MSD software to use.</w:t>
+      </w:r>
+    </w:p>
+    <w:p>
+      <w:pPr>
+        <w:pStyle w:val="ListParagraph"/>
+        <w:numPr>
+          <w:ilvl w:val="0"/>
+          <w:numId w:val="3"/>
+        </w:numPr>
+      </w:pPr>
+      <w:r>
+        <w:rPr>
+          <w:rFonts w:ascii="Courier New" w:hAnsi="Courier New" w:cs="Courier New"/>
+          <w:b/>
+          <w:bCs/>
+        </w:rPr>
+        <w:t>~/</w:t>
+      </w:r>
+      <w:r>
+        <w:rPr>
+          <w:rFonts w:ascii="Courier New" w:hAnsi="Courier New" w:cs="Courier New"/>
+          <w:b/>
+          <w:bCs/>
+        </w:rPr>
+        <w:t>*.bat</w:t>
+      </w:r>
+      <w:r>
+        <w:t>: These</w:t>
+      </w:r>
+      <w:r>
+        <w:t xml:space="preserve"> batch files are used to run the various C++ applications (apps) provided with this software. F</w:t>
+      </w:r>
+      <w:r>
+        <w:t>u</w:t>
+      </w:r>
+      <w:r>
+        <w:t>rther details about these apps will be provided later in this section.</w:t>
+      </w:r>
+    </w:p>
+    <w:p>
+      <w:pPr>
+        <w:pStyle w:val="ListParagraph"/>
+        <w:numPr>
+          <w:ilvl w:val="0"/>
+          <w:numId w:val="3"/>
+        </w:numPr>
+      </w:pPr>
+      <w:r>
+        <w:rPr>
+          <w:rFonts w:ascii="Courier New" w:hAnsi="Courier New" w:cs="Courier New"/>
+          <w:b/>
+          <w:bCs/>
+        </w:rPr>
+        <w:t>~/parameters-*.txt</w:t>
+      </w:r>
+      <w:r>
+        <w:rPr>
+          <w:rFonts w:ascii="Courier New" w:hAnsi="Courier New" w:cs="Courier New"/>
+          <w:b/>
+          <w:bCs/>
+        </w:rPr>
+        <w:t>, ~/extract-input.txt</w:t>
+      </w:r>
+      <w:r>
+        <w:t>: These parameter (plain/text) files are used by their respective apps. Details about how to modify and use them will be provided later in this section along with their respective apps.</w:t>
+      </w:r>
+    </w:p>
+    <w:p>
+      <w:pPr>
+        <w:pStyle w:val="ListParagraph"/>
+        <w:numPr>
+          <w:ilvl w:val="0"/>
+          <w:numId w:val="3"/>
+        </w:numPr>
+        <w:rPr>
+          <w:rFonts w:cstheme="minorHAnsi"/>
+        </w:rPr>
+      </w:pPr>
+      <w:r>
+        <w:rPr>
+          <w:rFonts w:ascii="Courier New" w:hAnsi="Courier New" w:cs="Courier New"/>
+          <w:b/>
+          <w:bCs/>
+        </w:rPr>
+        <w:t>~/mmt_compiler.exe</w:t>
+      </w:r>
+      <w:r>
+        <w:rPr>
+          <w:rFonts w:asciiTheme="majorHAnsi" w:hAnsiTheme="majorHAnsi" w:cstheme="majorHAnsi"/>
+        </w:rPr>
+        <w:t>:</w:t>
+      </w:r>
+      <w:r>
+        <w:rPr>
+          <w:rFonts w:asciiTheme="majorHAnsi" w:hAnsiTheme="majorHAnsi" w:cstheme="majorHAnsi"/>
+        </w:rPr>
+        <w:t xml:space="preserve"> </w:t>
+      </w:r>
+      <w:r>
+        <w:rPr>
+          <w:rFonts w:cstheme="minorHAnsi"/>
+        </w:rPr>
+        <w:t xml:space="preserve">This app </w:t>
+      </w:r>
+      <w:proofErr w:type="gramStart"/>
+      <w:r>
+        <w:rPr>
+          <w:rFonts w:cstheme="minorHAnsi"/>
+        </w:rPr>
+        <w:t xml:space="preserve">compiles </w:t>
+      </w:r>
+      <w:r>
+        <w:rPr>
+          <w:rFonts w:ascii="Courier New" w:hAnsi="Courier New" w:cs="Courier New"/>
+        </w:rPr>
+        <w:t>.</w:t>
+      </w:r>
+      <w:proofErr w:type="spellStart"/>
+      <w:r>
+        <w:rPr>
+          <w:rFonts w:ascii="Courier New" w:hAnsi="Courier New" w:cs="Courier New"/>
+        </w:rPr>
+        <w:t>mmt</w:t>
+      </w:r>
+      <w:proofErr w:type="spellEnd"/>
+      <w:proofErr w:type="gramEnd"/>
+      <w:r>
+        <w:rPr>
+          <w:rFonts w:cstheme="minorHAnsi"/>
+        </w:rPr>
+        <w:t xml:space="preserve"> (MSD Molecule Text) files into </w:t>
+      </w:r>
+      <w:r>
+        <w:rPr>
+          <w:rFonts w:ascii="Courier New" w:hAnsi="Courier New" w:cs="Courier New"/>
+        </w:rPr>
+        <w:t>.</w:t>
+      </w:r>
+      <w:proofErr w:type="spellStart"/>
+      <w:r>
+        <w:rPr>
+          <w:rFonts w:ascii="Courier New" w:hAnsi="Courier New" w:cs="Courier New"/>
+        </w:rPr>
+        <w:t>mmb</w:t>
+      </w:r>
+      <w:proofErr w:type="spellEnd"/>
+      <w:r>
+        <w:rPr>
+          <w:rFonts w:cstheme="minorHAnsi"/>
+        </w:rPr>
+        <w:t xml:space="preserve"> (MSD Molecule Binary) files.</w:t>
+      </w:r>
+      <w:r>
+        <w:rPr>
+          <w:rFonts w:cstheme="minorHAnsi"/>
+        </w:rPr>
+        <w:t xml:space="preserve"> This tool is used in conjunction with the mol-builder, and some of the provided apps. More details can be found later in this section.</w:t>
+      </w:r>
+    </w:p>
+    <w:p>
+      <w:pPr>
+        <w:pStyle w:val="ListParagraph"/>
+        <w:numPr>
+          <w:ilvl w:val="0"/>
+          <w:numId w:val="3"/>
+        </w:numPr>
+        <w:rPr>
+          <w:rFonts w:cstheme="minorHAnsi"/>
+        </w:rPr>
+      </w:pPr>
+      <w:r>
+        <w:rPr>
+          <w:rFonts w:ascii="Courier New" w:hAnsi="Courier New" w:cs="Courier New"/>
+          <w:b/>
+          <w:bCs/>
+        </w:rPr>
+        <w:t>mol-builder.html</w:t>
+      </w:r>
+      <w:r>
+        <w:rPr>
+          <w:rFonts w:cstheme="minorHAnsi"/>
+        </w:rPr>
+        <w:t>: This</w:t>
+      </w:r>
+      <w:r>
+        <w:rPr>
+          <w:rFonts w:cstheme="minorHAnsi"/>
+        </w:rPr>
+        <w:t xml:space="preserve"> web app is used to build custom molecules. Details on it’s use are given later in this section.</w:t>
+      </w:r>
+    </w:p>
+    <w:p>
+      <w:pPr>
+        <w:pStyle w:val="Heading4"/>
+      </w:pPr>
+      <w:r>
+        <w:t>Folders:</w:t>
+      </w:r>
+    </w:p>
+    <w:p>
+      <w:pPr>
+        <w:pStyle w:val="ListParagraph"/>
+        <w:numPr>
+          <w:ilvl w:val="0"/>
+          <w:numId w:val="4"/>
+        </w:numPr>
+      </w:pPr>
+      <w:r>
+        <w:rPr>
+          <w:rFonts w:ascii="Courier New" w:hAnsi="Courier New" w:cs="Courier New"/>
+          <w:b/>
+          <w:bCs/>
+          <w:color w:val="000000" w:themeColor="text1"/>
+        </w:rPr>
+        <w:t>~/bin</w:t>
+      </w:r>
+      <w:r>
+        <w:t xml:space="preserve">: </w:t>
+      </w:r>
+      <w:r>
+        <w:t>(</w:t>
+      </w:r>
+      <w:r>
+        <w:rPr>
+          <w:i/>
+          <w:iCs/>
+        </w:rPr>
+        <w:t>Not for end-users.</w:t>
+      </w:r>
+      <w:r>
+        <w:rPr>
+          <w:i/>
+          <w:iCs/>
+        </w:rPr>
         <w:t>)</w:t>
       </w:r>
-    </w:p>
-    <w:p>
-      <w:pPr>
-        <w:pStyle w:val="ListParagraph"/>
-        <w:numPr>
-          <w:ilvl w:val="1"/>
-          <w:numId w:val="2"/>
-        </w:numPr>
-      </w:pPr>
-      <w:r>
-        <w:t>Parameters &amp; Results</w:t>
-      </w:r>
-    </w:p>
-    <w:p>
-      <w:pPr>
-        <w:pStyle w:val="ListParagraph"/>
-        <w:numPr>
-          <w:ilvl w:val="1"/>
-          <w:numId w:val="2"/>
-        </w:numPr>
+      <w:r>
+        <w:t xml:space="preserve"> </w:t>
+      </w:r>
+      <w:r>
+        <w:t>These are where the compiled binaries are stored.</w:t>
+      </w:r>
+      <w:r>
+        <w:t xml:space="preserve"> More information for developers can be found in section </w:t>
+      </w:r>
+      <w:hyperlink w:anchor="_6._File_Structure" w:history="1">
+        <w:r>
+          <w:rPr>
+            <w:rStyle w:val="Hyperlink"/>
+          </w:rPr>
+          <w:t>6. File Structure</w:t>
+        </w:r>
+      </w:hyperlink>
+      <w:r>
+        <w:t>.</w:t>
+      </w:r>
+    </w:p>
+    <w:p>
+      <w:pPr>
+        <w:pStyle w:val="ListParagraph"/>
+        <w:numPr>
+          <w:ilvl w:val="0"/>
+          <w:numId w:val="4"/>
+        </w:numPr>
+      </w:pPr>
+      <w:r>
+        <w:rPr>
+          <w:rFonts w:ascii="Courier New" w:hAnsi="Courier New" w:cs="Courier New"/>
+          <w:b/>
+          <w:bCs/>
+          <w:color w:val="000000" w:themeColor="text1"/>
+        </w:rPr>
+        <w:t>~/dev-tools</w:t>
+      </w:r>
+      <w:r>
+        <w:t xml:space="preserve">: </w:t>
+      </w:r>
+      <w:r>
+        <w:t>(</w:t>
+      </w:r>
+      <w:r>
+        <w:rPr>
+          <w:i/>
+          <w:iCs/>
+        </w:rPr>
+        <w:t>Not for end-users.</w:t>
+      </w:r>
+      <w:r>
+        <w:rPr>
+          <w:i/>
+          <w:iCs/>
+        </w:rPr>
+        <w:t>)</w:t>
+      </w:r>
+      <w:r>
+        <w:t xml:space="preserve"> </w:t>
+      </w:r>
+      <w:r>
+        <w:t>This folder contains miscellaneous utilities</w:t>
+      </w:r>
+      <w:r>
+        <w:t xml:space="preserve"> useful for developers.</w:t>
+      </w:r>
+    </w:p>
+    <w:p>
+      <w:pPr>
+        <w:pStyle w:val="ListParagraph"/>
+        <w:numPr>
+          <w:ilvl w:val="0"/>
+          <w:numId w:val="4"/>
+        </w:numPr>
+      </w:pPr>
+      <w:r>
+        <w:rPr>
+          <w:rFonts w:ascii="Courier New" w:hAnsi="Courier New" w:cs="Courier New"/>
+          <w:b/>
+          <w:bCs/>
+        </w:rPr>
+        <w:t>~/docs</w:t>
+      </w:r>
+      <w:r>
+        <w:t>: This folder contains the current documentation for this software.</w:t>
+      </w:r>
+    </w:p>
+    <w:p>
+      <w:pPr>
+        <w:pStyle w:val="ListParagraph"/>
+        <w:numPr>
+          <w:ilvl w:val="0"/>
+          <w:numId w:val="4"/>
+        </w:numPr>
+      </w:pPr>
+      <w:r>
+        <w:rPr>
+          <w:rFonts w:ascii="Courier New" w:hAnsi="Courier New" w:cs="Courier New"/>
+          <w:b/>
+          <w:bCs/>
+          <w:color w:val="000000" w:themeColor="text1"/>
+        </w:rPr>
+        <w:t>~/lib</w:t>
+      </w:r>
+      <w:r>
+        <w:t xml:space="preserve">: </w:t>
+      </w:r>
+      <w:r>
+        <w:t>(</w:t>
+      </w:r>
+      <w:r>
+        <w:rPr>
+          <w:i/>
+          <w:iCs/>
+        </w:rPr>
+        <w:t>Not for end-users.</w:t>
+      </w:r>
+      <w:r>
+        <w:rPr>
+          <w:i/>
+          <w:iCs/>
+        </w:rPr>
+        <w:t>)</w:t>
+      </w:r>
+      <w:r>
+        <w:t xml:space="preserve"> This folder contains any ports or binding of the MSD software. More information for developers can be found in section </w:t>
+      </w:r>
+      <w:hyperlink w:anchor="_6._File_Structure" w:history="1">
+        <w:r>
+          <w:rPr>
+            <w:rStyle w:val="Hyperlink"/>
+          </w:rPr>
+          <w:t>6. File Structure</w:t>
+        </w:r>
+      </w:hyperlink>
+      <w:r>
+        <w:t>.</w:t>
+      </w:r>
+    </w:p>
+    <w:p>
+      <w:pPr>
+        <w:pStyle w:val="ListParagraph"/>
+        <w:numPr>
+          <w:ilvl w:val="0"/>
+          <w:numId w:val="4"/>
+        </w:numPr>
+      </w:pPr>
+      <w:r>
+        <w:rPr>
+          <w:rFonts w:ascii="Courier New" w:hAnsi="Courier New" w:cs="Courier New"/>
+          <w:b/>
+          <w:bCs/>
+        </w:rPr>
+        <w:t>~/mol</w:t>
+      </w:r>
+      <w:r>
+        <w:t>: This folder is provided for end-users to store their custom molecules in. Its use is optional. More details about custom molecules are given later in this section.</w:t>
+      </w:r>
+    </w:p>
+    <w:p>
+      <w:pPr>
+        <w:pStyle w:val="ListParagraph"/>
+        <w:numPr>
+          <w:ilvl w:val="0"/>
+          <w:numId w:val="4"/>
+        </w:numPr>
+      </w:pPr>
+      <w:r>
+        <w:rPr>
+          <w:rFonts w:ascii="Courier New" w:hAnsi="Courier New" w:cs="Courier New"/>
+          <w:b/>
+          <w:bCs/>
+        </w:rPr>
+        <w:t>~/out</w:t>
+      </w:r>
+      <w:r>
+        <w:t>: This folder is the default output location for apps. This is where the data from the various simulations will be stored when using the apps’ default configurations.</w:t>
+      </w:r>
+    </w:p>
+    <w:p>
+      <w:pPr>
+        <w:pStyle w:val="ListParagraph"/>
+        <w:numPr>
+          <w:ilvl w:val="0"/>
+          <w:numId w:val="4"/>
+        </w:numPr>
+      </w:pPr>
+      <w:r>
+        <w:rPr>
+          <w:rFonts w:ascii="Courier New" w:hAnsi="Courier New" w:cs="Courier New"/>
+          <w:b/>
+          <w:bCs/>
+          <w:color w:val="000000" w:themeColor="text1"/>
+        </w:rPr>
+        <w:t>~/</w:t>
+      </w:r>
+      <w:proofErr w:type="spellStart"/>
+      <w:r>
+        <w:rPr>
+          <w:rFonts w:ascii="Courier New" w:hAnsi="Courier New" w:cs="Courier New"/>
+          <w:b/>
+          <w:bCs/>
+          <w:color w:val="000000" w:themeColor="text1"/>
+        </w:rPr>
+        <w:t>src</w:t>
+      </w:r>
+      <w:proofErr w:type="spellEnd"/>
+      <w:r>
+        <w:t xml:space="preserve">: </w:t>
+      </w:r>
+      <w:r>
+        <w:t>(</w:t>
+      </w:r>
+      <w:r>
+        <w:rPr>
+          <w:i/>
+          <w:iCs/>
+        </w:rPr>
+        <w:t>Not for end-users.</w:t>
+      </w:r>
+      <w:r>
+        <w:rPr>
+          <w:i/>
+          <w:iCs/>
+        </w:rPr>
+        <w:t>)</w:t>
+      </w:r>
+      <w:r>
+        <w:t xml:space="preserve"> </w:t>
+      </w:r>
+      <w:r>
+        <w:t xml:space="preserve">This folder contains </w:t>
+      </w:r>
+      <w:r>
+        <w:t xml:space="preserve">almost all </w:t>
+      </w:r>
+      <w:r>
+        <w:t>the source code for the core MSD libraries and apps. The only exception</w:t>
+      </w:r>
+      <w:r>
+        <w:t>s</w:t>
+      </w:r>
+      <w:r>
+        <w:t xml:space="preserve"> may be tools</w:t>
+      </w:r>
+      <w:r>
+        <w:t xml:space="preserve">/libraries </w:t>
+      </w:r>
+      <w:r>
+        <w:t xml:space="preserve">written in scripting languages stored directly in </w:t>
+      </w:r>
+      <w:r>
+        <w:rPr>
+          <w:rFonts w:ascii="Courier New" w:hAnsi="Courier New" w:cs="Courier New"/>
+        </w:rPr>
+        <w:t>~</w:t>
+      </w:r>
+      <w:r>
+        <w:t xml:space="preserve"> or </w:t>
+      </w:r>
+      <w:r>
+        <w:rPr>
+          <w:rFonts w:ascii="Courier New" w:hAnsi="Courier New" w:cs="Courier New"/>
+        </w:rPr>
+        <w:t>~/lib</w:t>
+      </w:r>
+      <w:r>
+        <w:t xml:space="preserve">. More details for developers in section </w:t>
+      </w:r>
+      <w:hyperlink w:anchor="_6._File_Structure" w:history="1">
+        <w:r>
+          <w:rPr>
+            <w:rStyle w:val="Hyperlink"/>
+          </w:rPr>
+          <w:t>6. File Structure</w:t>
+        </w:r>
+      </w:hyperlink>
+      <w:r>
+        <w:t>.</w:t>
+      </w:r>
+    </w:p>
+    <w:p>
+      <w:pPr>
+        <w:pStyle w:val="Heading2"/>
       </w:pPr>
       <w:r>
         <w:lastRenderedPageBreak/>
-        <w:t>Iterators</w:t>
-      </w:r>
-    </w:p>
-    <w:p>
-      <w:pPr>
-        <w:pStyle w:val="ListParagraph"/>
-        <w:numPr>
-          <w:ilvl w:val="1"/>
-          <w:numId w:val="2"/>
-        </w:numPr>
-      </w:pPr>
-      <w:r>
-        <w:t>Vector</w:t>
-      </w:r>
-    </w:p>
-    <w:p>
-      <w:pPr>
-        <w:pStyle w:val="ListParagraph"/>
-        <w:numPr>
-          <w:ilvl w:val="1"/>
-          <w:numId w:val="2"/>
-        </w:numPr>
-      </w:pPr>
-      <w:proofErr w:type="spellStart"/>
-      <w:r>
-        <w:t>FlippingAlgorithm</w:t>
-      </w:r>
-      <w:proofErr w:type="spellEnd"/>
-    </w:p>
-    <w:p>
-      <w:pPr>
-        <w:pStyle w:val="ListParagraph"/>
-        <w:numPr>
-          <w:ilvl w:val="1"/>
-          <w:numId w:val="2"/>
-        </w:numPr>
-      </w:pPr>
-      <w:r>
-        <w:t xml:space="preserve">Misc. </w:t>
-      </w:r>
-      <w:r>
-        <w:t>Constants and Helper Functions</w:t>
-      </w:r>
-    </w:p>
-    <w:p>
-      <w:pPr>
-        <w:pStyle w:val="ListParagraph"/>
-        <w:numPr>
-          <w:ilvl w:val="0"/>
-          <w:numId w:val="2"/>
-        </w:numPr>
-      </w:pPr>
-      <w:r>
-        <w:t>MSD Library</w:t>
-      </w:r>
-    </w:p>
-    <w:p>
-      <w:pPr>
-        <w:pStyle w:val="ListParagraph"/>
-        <w:numPr>
-          <w:ilvl w:val="1"/>
-          <w:numId w:val="2"/>
-        </w:numPr>
-      </w:pPr>
-      <w:proofErr w:type="spellStart"/>
-      <w:r>
-        <w:t>udc.h</w:t>
-      </w:r>
-      <w:proofErr w:type="spellEnd"/>
-    </w:p>
-    <w:p>
-      <w:pPr>
-        <w:pStyle w:val="ListParagraph"/>
-        <w:numPr>
-          <w:ilvl w:val="1"/>
-          <w:numId w:val="2"/>
-        </w:numPr>
-      </w:pPr>
-      <w:proofErr w:type="spellStart"/>
-      <w:r>
-        <w:t>MSD.h</w:t>
-      </w:r>
-      <w:proofErr w:type="spellEnd"/>
-    </w:p>
-    <w:p>
-      <w:pPr>
-        <w:pStyle w:val="ListParagraph"/>
-        <w:numPr>
-          <w:ilvl w:val="1"/>
-          <w:numId w:val="2"/>
-        </w:numPr>
-      </w:pPr>
-      <w:proofErr w:type="spellStart"/>
-      <w:r>
-        <w:t>Vector.h</w:t>
-      </w:r>
-      <w:proofErr w:type="spellEnd"/>
-    </w:p>
-    <w:p>
-      <w:pPr>
-        <w:pStyle w:val="ListParagraph"/>
-        <w:numPr>
-          <w:ilvl w:val="1"/>
-          <w:numId w:val="2"/>
-        </w:numPr>
-      </w:pPr>
-      <w:proofErr w:type="spellStart"/>
-      <w:r>
-        <w:t>SparseArray.h</w:t>
-      </w:r>
-      <w:proofErr w:type="spellEnd"/>
-    </w:p>
-    <w:p>
-      <w:pPr>
-        <w:pStyle w:val="ListParagraph"/>
-        <w:numPr>
-          <w:ilvl w:val="1"/>
-          <w:numId w:val="2"/>
-        </w:numPr>
-      </w:pPr>
-      <w:proofErr w:type="spellStart"/>
-      <w:r>
-        <w:t>mmt.h</w:t>
-      </w:r>
-      <w:proofErr w:type="spellEnd"/>
-    </w:p>
-    <w:p>
-      <w:pPr>
-        <w:pStyle w:val="ListParagraph"/>
-        <w:numPr>
-          <w:ilvl w:val="1"/>
-          <w:numId w:val="2"/>
-        </w:numPr>
-      </w:pPr>
-      <w:r>
-        <w:t>MSD-</w:t>
-      </w:r>
-      <w:proofErr w:type="spellStart"/>
-      <w:r>
-        <w:t>export.h</w:t>
-      </w:r>
-      <w:proofErr w:type="spellEnd"/>
-    </w:p>
-    <w:p>
-      <w:pPr>
-        <w:pStyle w:val="ListParagraph"/>
-        <w:numPr>
-          <w:ilvl w:val="1"/>
-          <w:numId w:val="2"/>
-        </w:numPr>
-      </w:pPr>
-      <w:r>
-        <w:t>MSD.py</w:t>
-      </w:r>
-    </w:p>
-    <w:p>
-      <w:pPr>
-        <w:pStyle w:val="ListParagraph"/>
-        <w:numPr>
-          <w:ilvl w:val="0"/>
-          <w:numId w:val="2"/>
-        </w:numPr>
-      </w:pPr>
-      <w:r>
-        <w:t>Compiling</w:t>
-      </w:r>
-    </w:p>
-    <w:p>
-      <w:pPr>
-        <w:pStyle w:val="ListParagraph"/>
-        <w:numPr>
-          <w:ilvl w:val="0"/>
-          <w:numId w:val="2"/>
-        </w:numPr>
-      </w:pPr>
-      <w:r>
-        <w:t>Other Tools</w:t>
-      </w:r>
-    </w:p>
-    <w:p>
-      <w:pPr>
-        <w:pStyle w:val="ListParagraph"/>
-        <w:numPr>
-          <w:ilvl w:val="1"/>
-          <w:numId w:val="2"/>
-        </w:numPr>
-      </w:pPr>
-      <w:r>
-        <w:t>Build*.bat</w:t>
-      </w:r>
-    </w:p>
-    <w:p>
-      <w:pPr>
-        <w:pStyle w:val="ListParagraph"/>
-        <w:numPr>
-          <w:ilvl w:val="1"/>
-          <w:numId w:val="2"/>
-        </w:numPr>
-      </w:pPr>
-      <w:proofErr w:type="spellStart"/>
-      <w:r>
-        <w:t>mmb_inspector</w:t>
-      </w:r>
-      <w:proofErr w:type="spellEnd"/>
-    </w:p>
-    <w:p>
-      <w:pPr>
-        <w:pStyle w:val="ListParagraph"/>
-        <w:numPr>
-          <w:ilvl w:val="1"/>
-          <w:numId w:val="2"/>
-        </w:numPr>
-      </w:pPr>
-      <w:r>
-        <w:t>Tests</w:t>
-      </w:r>
-    </w:p>
-    <w:p/>
-    <w:p/>
+        <w:t>(3b) Iterate</w:t>
+      </w:r>
+    </w:p>
+    <w:p>
+      <w:pPr>
+        <w:pStyle w:val="Heading2"/>
+      </w:pPr>
+      <w:r>
+        <w:t>(3c) Heat</w:t>
+      </w:r>
+    </w:p>
+    <w:p>
+      <w:pPr>
+        <w:pStyle w:val="Heading2"/>
+      </w:pPr>
+      <w:r>
+        <w:t>(3d) Magnetize</w:t>
+      </w:r>
+    </w:p>
+    <w:p>
+      <w:pPr>
+        <w:pStyle w:val="Heading2"/>
+      </w:pPr>
+      <w:r>
+        <w:t>(3e) Magnetize2</w:t>
+      </w:r>
+    </w:p>
+    <w:p>
+      <w:pPr>
+        <w:pStyle w:val="Heading2"/>
+      </w:pPr>
+      <w:r>
+        <w:t>(3f) Metropolis</w:t>
+      </w:r>
+      <w:bookmarkStart w:id="0" w:name="_4.__Technical"/>
+      <w:bookmarkStart w:id="1" w:name="_4._Technical_Details"/>
+      <w:bookmarkEnd w:id="0"/>
+      <w:bookmarkEnd w:id="1"/>
+    </w:p>
+    <w:p>
+      <w:pPr>
+        <w:pStyle w:val="Heading2"/>
+      </w:pPr>
+      <w:r>
+        <w:t>(3g) Molecule Builder</w:t>
+      </w:r>
+    </w:p>
+    <w:p>
+      <w:pPr>
+        <w:pStyle w:val="Heading2"/>
+      </w:pPr>
+    </w:p>
+    <w:p>
+      <w:pPr>
+        <w:pStyle w:val="Heading1"/>
+      </w:pPr>
+      <w:r>
+        <w:t>4. Technical Details</w:t>
+      </w:r>
+    </w:p>
+    <w:p>
+      <w:pPr>
+        <w:pStyle w:val="Heading1"/>
+      </w:pPr>
+      <w:r>
+        <w:t>5. Acknowledgments</w:t>
+      </w:r>
+    </w:p>
+    <w:p>
+      <w:pPr>
+        <w:pStyle w:val="Heading1"/>
+      </w:pPr>
+      <w:bookmarkStart w:id="2" w:name="_6._File_Structure"/>
+      <w:bookmarkEnd w:id="2"/>
+      <w:r>
+        <w:t>6. File Structure</w:t>
+      </w:r>
+    </w:p>
+    <w:p>
+      <w:pPr>
+        <w:pStyle w:val="Heading1"/>
+      </w:pPr>
+      <w:r>
+        <w:t>7. Abstractions</w:t>
+      </w:r>
+    </w:p>
+    <w:p>
+      <w:pPr>
+        <w:pStyle w:val="Heading1"/>
+      </w:pPr>
+      <w:r>
+        <w:t>8. MSD Library</w:t>
+      </w:r>
+    </w:p>
+    <w:p>
+      <w:pPr>
+        <w:pStyle w:val="Heading1"/>
+      </w:pPr>
+      <w:r>
+        <w:t>9. Compiling</w:t>
+      </w:r>
+    </w:p>
+    <w:p>
+      <w:pPr>
+        <w:pStyle w:val="Heading1"/>
+      </w:pPr>
+      <w:r>
+        <w:t>10. Other Tools</w:t>
+      </w:r>
+    </w:p>
     <w:sectPr>
       <w:pgSz w:w="12240" w:h="15840"/>
       <w:pgMar w:top="1440" w:right="1440" w:bottom="1440" w:left="1440" w:header="720" w:footer="720" w:gutter="0"/>
@@ -675,9 +1826,122 @@
 <file path=word/numbering.xml><?xml version="1.0" encoding="utf-8"?>
 <w:numbering xmlns:wpc="http://schemas.microsoft.com/office/word/2010/wordprocessingCanvas" xmlns:cx="http://schemas.microsoft.com/office/drawing/2014/chartex" xmlns:cx1="http://schemas.microsoft.com/office/drawing/2015/9/8/chartex" xmlns:cx2="http://schemas.microsoft.com/office/drawing/2015/10/21/chartex" xmlns:cx3="http://schemas.microsoft.com/office/drawing/2016/5/9/chartex" xmlns:cx4="http://schemas.microsoft.com/office/drawing/2016/5/10/chartex" xmlns:cx5="http://schemas.microsoft.com/office/drawing/2016/5/11/chartex" xmlns:cx6="http://schemas.microsoft.com/office/drawing/2016/5/12/chartex" xmlns:cx7="http://schemas.microsoft.com/office/drawing/2016/5/13/chartex" xmlns:cx8="http://schemas.microsoft.com/office/drawing/2016/5/14/chartex" xmlns:mc="http://schemas.openxmlformats.org/markup-compatibility/2006" xmlns:aink="http://schemas.microsoft.com/office/drawing/2016/ink" xmlns:am3d="http://schemas.microsoft.com/office/drawing/2017/model3d" xmlns:o="urn:schemas-microsoft-com:office:office" xmlns:oel="http://schemas.microsoft.com/office/2019/extlst" xmlns:r="http://schemas.openxmlformats.org/officeDocument/2006/relationships" xmlns:m="http://schemas.openxmlformats.org/officeDocument/2006/math" xmlns:v="urn:schemas-microsoft-com:vml" xmlns:wp14="http://schemas.microsoft.com/office/word/2010/wordprocessingDrawing" xmlns:wp="http://schemas.openxmlformats.org/drawingml/2006/wordprocessingDrawing" xmlns:w10="urn:schemas-microsoft-com:office:word" xmlns:w="http://schemas.openxmlformats.org/wordprocessingml/2006/main" xmlns:w14="http://schemas.microsoft.com/office/word/2010/wordml" xmlns:w15="http://schemas.microsoft.com/office/word/2012/wordml" xmlns:w16cex="http://schemas.microsoft.com/office/word/2018/wordml/cex" xmlns:w16cid="http://schemas.microsoft.com/office/word/2016/wordml/cid" xmlns:w16="http://schemas.microsoft.com/office/word/2018/wordml" xmlns:w16sdtdh="http://schemas.microsoft.com/office/word/2020/wordml/sdtdatahash" xmlns:w16se="http://schemas.microsoft.com/office/word/2015/wordml/symex" xmlns:wpg="http://schemas.microsoft.com/office/word/2010/wordprocessingGroup" xmlns:wpi="http://schemas.microsoft.com/office/word/2010/wordprocessingInk" xmlns:wne="http://schemas.microsoft.com/office/word/2006/wordml" xmlns:wps="http://schemas.microsoft.com/office/word/2010/wordprocessingShape" mc:Ignorable="w14 w15 w16se w16cid w16 w16cex w16sdtdh wp14">
   <w:abstractNum w:abstractNumId="0" w15:restartNumberingAfterBreak="0">
+    <w:nsid w:val="0A6E4018"/>
+    <w:multiLevelType w:val="hybridMultilevel"/>
+    <w:tmpl w:val="448891CE"/>
+    <w:lvl w:ilvl="0" w:tplc="04090001">
+      <w:start w:val="1"/>
+      <w:numFmt w:val="bullet"/>
+      <w:lvlText w:val=""/>
+      <w:lvlJc w:val="left"/>
+      <w:pPr>
+        <w:ind w:left="720" w:hanging="360"/>
+      </w:pPr>
+      <w:rPr>
+        <w:rFonts w:ascii="Symbol" w:hAnsi="Symbol" w:hint="default"/>
+      </w:rPr>
+    </w:lvl>
+    <w:lvl w:ilvl="1" w:tplc="04090003" w:tentative="1">
+      <w:start w:val="1"/>
+      <w:numFmt w:val="bullet"/>
+      <w:lvlText w:val="o"/>
+      <w:lvlJc w:val="left"/>
+      <w:pPr>
+        <w:ind w:left="1440" w:hanging="360"/>
+      </w:pPr>
+      <w:rPr>
+        <w:rFonts w:ascii="Courier New" w:hAnsi="Courier New" w:cs="Courier New" w:hint="default"/>
+      </w:rPr>
+    </w:lvl>
+    <w:lvl w:ilvl="2" w:tplc="04090005" w:tentative="1">
+      <w:start w:val="1"/>
+      <w:numFmt w:val="bullet"/>
+      <w:lvlText w:val=""/>
+      <w:lvlJc w:val="left"/>
+      <w:pPr>
+        <w:ind w:left="2160" w:hanging="360"/>
+      </w:pPr>
+      <w:rPr>
+        <w:rFonts w:ascii="Wingdings" w:hAnsi="Wingdings" w:hint="default"/>
+      </w:rPr>
+    </w:lvl>
+    <w:lvl w:ilvl="3" w:tplc="04090001" w:tentative="1">
+      <w:start w:val="1"/>
+      <w:numFmt w:val="bullet"/>
+      <w:lvlText w:val=""/>
+      <w:lvlJc w:val="left"/>
+      <w:pPr>
+        <w:ind w:left="2880" w:hanging="360"/>
+      </w:pPr>
+      <w:rPr>
+        <w:rFonts w:ascii="Symbol" w:hAnsi="Symbol" w:hint="default"/>
+      </w:rPr>
+    </w:lvl>
+    <w:lvl w:ilvl="4" w:tplc="04090003" w:tentative="1">
+      <w:start w:val="1"/>
+      <w:numFmt w:val="bullet"/>
+      <w:lvlText w:val="o"/>
+      <w:lvlJc w:val="left"/>
+      <w:pPr>
+        <w:ind w:left="3600" w:hanging="360"/>
+      </w:pPr>
+      <w:rPr>
+        <w:rFonts w:ascii="Courier New" w:hAnsi="Courier New" w:cs="Courier New" w:hint="default"/>
+      </w:rPr>
+    </w:lvl>
+    <w:lvl w:ilvl="5" w:tplc="04090005" w:tentative="1">
+      <w:start w:val="1"/>
+      <w:numFmt w:val="bullet"/>
+      <w:lvlText w:val=""/>
+      <w:lvlJc w:val="left"/>
+      <w:pPr>
+        <w:ind w:left="4320" w:hanging="360"/>
+      </w:pPr>
+      <w:rPr>
+        <w:rFonts w:ascii="Wingdings" w:hAnsi="Wingdings" w:hint="default"/>
+      </w:rPr>
+    </w:lvl>
+    <w:lvl w:ilvl="6" w:tplc="04090001" w:tentative="1">
+      <w:start w:val="1"/>
+      <w:numFmt w:val="bullet"/>
+      <w:lvlText w:val=""/>
+      <w:lvlJc w:val="left"/>
+      <w:pPr>
+        <w:ind w:left="5040" w:hanging="360"/>
+      </w:pPr>
+      <w:rPr>
+        <w:rFonts w:ascii="Symbol" w:hAnsi="Symbol" w:hint="default"/>
+      </w:rPr>
+    </w:lvl>
+    <w:lvl w:ilvl="7" w:tplc="04090003" w:tentative="1">
+      <w:start w:val="1"/>
+      <w:numFmt w:val="bullet"/>
+      <w:lvlText w:val="o"/>
+      <w:lvlJc w:val="left"/>
+      <w:pPr>
+        <w:ind w:left="5760" w:hanging="360"/>
+      </w:pPr>
+      <w:rPr>
+        <w:rFonts w:ascii="Courier New" w:hAnsi="Courier New" w:cs="Courier New" w:hint="default"/>
+      </w:rPr>
+    </w:lvl>
+    <w:lvl w:ilvl="8" w:tplc="04090005" w:tentative="1">
+      <w:start w:val="1"/>
+      <w:numFmt w:val="bullet"/>
+      <w:lvlText w:val=""/>
+      <w:lvlJc w:val="left"/>
+      <w:pPr>
+        <w:ind w:left="6480" w:hanging="360"/>
+      </w:pPr>
+      <w:rPr>
+        <w:rFonts w:ascii="Wingdings" w:hAnsi="Wingdings" w:hint="default"/>
+      </w:rPr>
+    </w:lvl>
+  </w:abstractNum>
+  <w:abstractNum w:abstractNumId="1" w15:restartNumberingAfterBreak="0">
     <w:nsid w:val="0E8E0318"/>
     <w:multiLevelType w:val="hybridMultilevel"/>
-    <w:tmpl w:val="B82AB70E"/>
+    <w:tmpl w:val="B60C61E0"/>
     <w:lvl w:ilvl="0" w:tplc="0409000F">
       <w:start w:val="1"/>
       <w:numFmt w:val="decimal"/>
@@ -763,7 +2027,120 @@
       </w:pPr>
     </w:lvl>
   </w:abstractNum>
-  <w:abstractNum w:abstractNumId="1" w15:restartNumberingAfterBreak="0">
+  <w:abstractNum w:abstractNumId="2" w15:restartNumberingAfterBreak="0">
+    <w:nsid w:val="1D7716A6"/>
+    <w:multiLevelType w:val="hybridMultilevel"/>
+    <w:tmpl w:val="49AA6E50"/>
+    <w:lvl w:ilvl="0" w:tplc="04090001">
+      <w:start w:val="1"/>
+      <w:numFmt w:val="bullet"/>
+      <w:lvlText w:val=""/>
+      <w:lvlJc w:val="left"/>
+      <w:pPr>
+        <w:ind w:left="720" w:hanging="360"/>
+      </w:pPr>
+      <w:rPr>
+        <w:rFonts w:ascii="Symbol" w:hAnsi="Symbol" w:hint="default"/>
+      </w:rPr>
+    </w:lvl>
+    <w:lvl w:ilvl="1" w:tplc="04090003" w:tentative="1">
+      <w:start w:val="1"/>
+      <w:numFmt w:val="bullet"/>
+      <w:lvlText w:val="o"/>
+      <w:lvlJc w:val="left"/>
+      <w:pPr>
+        <w:ind w:left="1440" w:hanging="360"/>
+      </w:pPr>
+      <w:rPr>
+        <w:rFonts w:ascii="Courier New" w:hAnsi="Courier New" w:cs="Courier New" w:hint="default"/>
+      </w:rPr>
+    </w:lvl>
+    <w:lvl w:ilvl="2" w:tplc="04090005" w:tentative="1">
+      <w:start w:val="1"/>
+      <w:numFmt w:val="bullet"/>
+      <w:lvlText w:val=""/>
+      <w:lvlJc w:val="left"/>
+      <w:pPr>
+        <w:ind w:left="2160" w:hanging="360"/>
+      </w:pPr>
+      <w:rPr>
+        <w:rFonts w:ascii="Wingdings" w:hAnsi="Wingdings" w:hint="default"/>
+      </w:rPr>
+    </w:lvl>
+    <w:lvl w:ilvl="3" w:tplc="04090001" w:tentative="1">
+      <w:start w:val="1"/>
+      <w:numFmt w:val="bullet"/>
+      <w:lvlText w:val=""/>
+      <w:lvlJc w:val="left"/>
+      <w:pPr>
+        <w:ind w:left="2880" w:hanging="360"/>
+      </w:pPr>
+      <w:rPr>
+        <w:rFonts w:ascii="Symbol" w:hAnsi="Symbol" w:hint="default"/>
+      </w:rPr>
+    </w:lvl>
+    <w:lvl w:ilvl="4" w:tplc="04090003" w:tentative="1">
+      <w:start w:val="1"/>
+      <w:numFmt w:val="bullet"/>
+      <w:lvlText w:val="o"/>
+      <w:lvlJc w:val="left"/>
+      <w:pPr>
+        <w:ind w:left="3600" w:hanging="360"/>
+      </w:pPr>
+      <w:rPr>
+        <w:rFonts w:ascii="Courier New" w:hAnsi="Courier New" w:cs="Courier New" w:hint="default"/>
+      </w:rPr>
+    </w:lvl>
+    <w:lvl w:ilvl="5" w:tplc="04090005" w:tentative="1">
+      <w:start w:val="1"/>
+      <w:numFmt w:val="bullet"/>
+      <w:lvlText w:val=""/>
+      <w:lvlJc w:val="left"/>
+      <w:pPr>
+        <w:ind w:left="4320" w:hanging="360"/>
+      </w:pPr>
+      <w:rPr>
+        <w:rFonts w:ascii="Wingdings" w:hAnsi="Wingdings" w:hint="default"/>
+      </w:rPr>
+    </w:lvl>
+    <w:lvl w:ilvl="6" w:tplc="04090001" w:tentative="1">
+      <w:start w:val="1"/>
+      <w:numFmt w:val="bullet"/>
+      <w:lvlText w:val=""/>
+      <w:lvlJc w:val="left"/>
+      <w:pPr>
+        <w:ind w:left="5040" w:hanging="360"/>
+      </w:pPr>
+      <w:rPr>
+        <w:rFonts w:ascii="Symbol" w:hAnsi="Symbol" w:hint="default"/>
+      </w:rPr>
+    </w:lvl>
+    <w:lvl w:ilvl="7" w:tplc="04090003" w:tentative="1">
+      <w:start w:val="1"/>
+      <w:numFmt w:val="bullet"/>
+      <w:lvlText w:val="o"/>
+      <w:lvlJc w:val="left"/>
+      <w:pPr>
+        <w:ind w:left="5760" w:hanging="360"/>
+      </w:pPr>
+      <w:rPr>
+        <w:rFonts w:ascii="Courier New" w:hAnsi="Courier New" w:cs="Courier New" w:hint="default"/>
+      </w:rPr>
+    </w:lvl>
+    <w:lvl w:ilvl="8" w:tplc="04090005" w:tentative="1">
+      <w:start w:val="1"/>
+      <w:numFmt w:val="bullet"/>
+      <w:lvlText w:val=""/>
+      <w:lvlJc w:val="left"/>
+      <w:pPr>
+        <w:ind w:left="6480" w:hanging="360"/>
+      </w:pPr>
+      <w:rPr>
+        <w:rFonts w:ascii="Wingdings" w:hAnsi="Wingdings" w:hint="default"/>
+      </w:rPr>
+    </w:lvl>
+  </w:abstractNum>
+  <w:abstractNum w:abstractNumId="3" w15:restartNumberingAfterBreak="0">
     <w:nsid w:val="798B2CCA"/>
     <w:multiLevelType w:val="hybridMultilevel"/>
     <w:tmpl w:val="B82AB70E"/>
@@ -853,10 +2230,16 @@
     </w:lvl>
   </w:abstractNum>
   <w:num w:numId="1" w16cid:durableId="2099981887">
+    <w:abstractNumId w:val="1"/>
+  </w:num>
+  <w:num w:numId="2" w16cid:durableId="269434119">
+    <w:abstractNumId w:val="3"/>
+  </w:num>
+  <w:num w:numId="3" w16cid:durableId="1977561711">
     <w:abstractNumId w:val="0"/>
   </w:num>
-  <w:num w:numId="2" w16cid:durableId="269434119">
-    <w:abstractNumId w:val="1"/>
+  <w:num w:numId="4" w16cid:durableId="1642031041">
+    <w:abstractNumId w:val="2"/>
   </w:num>
 </w:numbering>
 </file>
@@ -1303,10 +2686,53 @@
       <w:szCs w:val="26"/>
     </w:rPr>
   </w:style>
+  <w:style w:type="paragraph" w:styleId="Heading3">
+    <w:name w:val="heading 3"/>
+    <w:basedOn w:val="Normal"/>
+    <w:next w:val="Normal"/>
+    <w:link w:val="Heading3Char"/>
+    <w:uiPriority w:val="9"/>
+    <w:unhideWhenUsed/>
+    <w:qFormat/>
+    <w:rsid w:val="00BC4CCB"/>
+    <w:pPr>
+      <w:keepNext/>
+      <w:keepLines/>
+      <w:spacing w:before="40" w:after="0"/>
+      <w:outlineLvl w:val="2"/>
+    </w:pPr>
+    <w:rPr>
+      <w:rFonts w:asciiTheme="majorHAnsi" w:eastAsiaTheme="majorEastAsia" w:hAnsiTheme="majorHAnsi" w:cstheme="majorBidi"/>
+      <w:color w:val="1F3763" w:themeColor="accent1" w:themeShade="7F"/>
+      <w:sz w:val="24"/>
+      <w:szCs w:val="24"/>
+    </w:rPr>
+  </w:style>
+  <w:style w:type="paragraph" w:styleId="Heading4">
+    <w:name w:val="heading 4"/>
+    <w:basedOn w:val="Normal"/>
+    <w:next w:val="Normal"/>
+    <w:link w:val="Heading4Char"/>
+    <w:uiPriority w:val="9"/>
+    <w:unhideWhenUsed/>
+    <w:qFormat/>
+    <w:rsid w:val="00B67ECC"/>
+    <w:pPr>
+      <w:keepNext/>
+      <w:keepLines/>
+      <w:spacing w:before="40" w:after="0"/>
+      <w:outlineLvl w:val="3"/>
+    </w:pPr>
+    <w:rPr>
+      <w:rFonts w:asciiTheme="majorHAnsi" w:eastAsiaTheme="majorEastAsia" w:hAnsiTheme="majorHAnsi" w:cstheme="majorBidi"/>
+      <w:i/>
+      <w:iCs/>
+      <w:color w:val="2F5496" w:themeColor="accent1" w:themeShade="BF"/>
+    </w:rPr>
+  </w:style>
   <w:style w:type="character" w:default="1" w:styleId="DefaultParagraphFont">
     <w:name w:val="Default Paragraph Font"/>
     <w:uiPriority w:val="1"/>
-    <w:semiHidden/>
     <w:unhideWhenUsed/>
   </w:style>
   <w:style w:type="table" w:default="1" w:styleId="TableNormal">
@@ -1399,6 +2825,55 @@
       <w:color w:val="2F5496" w:themeColor="accent1" w:themeShade="BF"/>
       <w:sz w:val="26"/>
       <w:szCs w:val="26"/>
+    </w:rPr>
+  </w:style>
+  <w:style w:type="character" w:styleId="Hyperlink">
+    <w:name w:val="Hyperlink"/>
+    <w:basedOn w:val="DefaultParagraphFont"/>
+    <w:uiPriority w:val="99"/>
+    <w:unhideWhenUsed/>
+    <w:rsid w:val="003C2625"/>
+    <w:rPr>
+      <w:color w:val="0563C1" w:themeColor="hyperlink"/>
+      <w:u w:val="single"/>
+    </w:rPr>
+  </w:style>
+  <w:style w:type="character" w:styleId="UnresolvedMention">
+    <w:name w:val="Unresolved Mention"/>
+    <w:basedOn w:val="DefaultParagraphFont"/>
+    <w:uiPriority w:val="99"/>
+    <w:semiHidden/>
+    <w:unhideWhenUsed/>
+    <w:rsid w:val="003C2625"/>
+    <w:rPr>
+      <w:color w:val="605E5C"/>
+      <w:shd w:val="clear" w:color="auto" w:fill="E1DFDD"/>
+    </w:rPr>
+  </w:style>
+  <w:style w:type="character" w:customStyle="1" w:styleId="Heading3Char">
+    <w:name w:val="Heading 3 Char"/>
+    <w:basedOn w:val="DefaultParagraphFont"/>
+    <w:link w:val="Heading3"/>
+    <w:uiPriority w:val="9"/>
+    <w:rsid w:val="00BC4CCB"/>
+    <w:rPr>
+      <w:rFonts w:asciiTheme="majorHAnsi" w:eastAsiaTheme="majorEastAsia" w:hAnsiTheme="majorHAnsi" w:cstheme="majorBidi"/>
+      <w:color w:val="1F3763" w:themeColor="accent1" w:themeShade="7F"/>
+      <w:sz w:val="24"/>
+      <w:szCs w:val="24"/>
+    </w:rPr>
+  </w:style>
+  <w:style w:type="character" w:customStyle="1" w:styleId="Heading4Char">
+    <w:name w:val="Heading 4 Char"/>
+    <w:basedOn w:val="DefaultParagraphFont"/>
+    <w:link w:val="Heading4"/>
+    <w:uiPriority w:val="9"/>
+    <w:rsid w:val="00B67ECC"/>
+    <w:rPr>
+      <w:rFonts w:asciiTheme="majorHAnsi" w:eastAsiaTheme="majorEastAsia" w:hAnsiTheme="majorHAnsi" w:cstheme="majorBidi"/>
+      <w:i/>
+      <w:iCs/>
+      <w:color w:val="2F5496" w:themeColor="accent1" w:themeShade="BF"/>
     </w:rPr>
   </w:style>
 </w:styles>

</xml_diff>

<commit_message>
Fixed typo in my-docs
</commit_message>
<xml_diff>
--- a/MSD Research Project - Latest Development Version/docs/my-docs/MSD Software Documentation (Draft).docx
+++ b/MSD Research Project - Latest Development Version/docs/my-docs/MSD Software Documentation (Draft).docx
@@ -923,15 +923,7 @@
     </w:p>
     <w:p>
       <w:r>
-        <w:t xml:space="preserve">The first part of this document (sections 1-5) </w:t>
-      </w:r>
-      <w:proofErr w:type="gramStart"/>
-      <w:r>
-        <w:t>are</w:t>
-      </w:r>
-      <w:proofErr w:type="gramEnd"/>
-      <w:r>
-        <w:t xml:space="preserve"> targeted towards “end-users”: e.g. students, engineers, or scientists.</w:t>
+        <w:t>The first part of this document (sections 1-5) are targeted towards “end-users”: e.g. students, engineers, or scientists.</w:t>
       </w:r>
     </w:p>
     <w:p>
@@ -999,15 +991,7 @@
         <w:t>evices</w:t>
       </w:r>
       <w:r>
-        <w:t xml:space="preserve"> are created by layering two ferromagnets, polarized either parallel or antiparallel to each other, with a spacer or buffer layer between that prevents magnetic coupling. The resistance of the device is then </w:t>
-      </w:r>
-      <w:proofErr w:type="gramStart"/>
-      <w:r>
-        <w:t>measured</w:t>
-      </w:r>
-      <w:proofErr w:type="gramEnd"/>
-      <w:r>
-        <w:t xml:space="preserve"> and its strength will depend on the magnetic moment of the two ferromagnets. This effect is known as </w:t>
+        <w:t xml:space="preserve"> are created by layering two ferromagnets, polarized either parallel or antiparallel to each other, with a spacer or buffer layer between that prevents magnetic coupling. The resistance of the device is then measured and its strength will depend on the magnetic moment of the two ferromagnets. This effect is known as </w:t>
       </w:r>
       <w:r>
         <w:t>magnetoresistance</w:t>
@@ -1046,15 +1030,7 @@
     </w:p>
     <w:p>
       <w:r>
-        <w:t xml:space="preserve">The properties of such a device are experimentally varied, and largely dependent on the </w:t>
-      </w:r>
-      <w:proofErr w:type="gramStart"/>
-      <w:r>
-        <w:t>particular properties</w:t>
-      </w:r>
-      <w:proofErr w:type="gramEnd"/>
-      <w:r>
-        <w:t xml:space="preserve"> of the molecules and other materials used. Given the difficulty and expense required to fabricate a large quantity of various devices for study, theoretic predictions are a great asset. Moreover, by simulating such devices, information about the internal state of the device, data which would be </w:t>
+        <w:t xml:space="preserve">The properties of such a device are experimentally varied, and largely dependent on the particular properties of the molecules and other materials used. Given the difficulty and expense required to fabricate a large quantity of various devices for study, theoretic predictions are a great asset. Moreover, by simulating such devices, information about the internal state of the device, data which would be </w:t>
       </w:r>
       <w:r>
         <w:t>difficult or impossible to measure, can be predicted leading to a deeper understanding of the observed macro-behaviors.</w:t>
@@ -1160,24 +1136,11 @@
       <w:r>
         <w:t>There is currently no installer. Just download the desired version (</w:t>
       </w:r>
-      <w:proofErr w:type="gramStart"/>
-      <w:r>
-        <w:t>i.e.</w:t>
-      </w:r>
-      <w:proofErr w:type="gramEnd"/>
-      <w:r>
-        <w:t xml:space="preserve"> </w:t>
-      </w:r>
-      <w:r>
-        <w:t>folder) from GitHub or another distribution source, and unzip (if necessary). The folder titled “MSD Research Project (v*.</w:t>
-      </w:r>
-      <w:proofErr w:type="gramStart"/>
-      <w:r>
-        <w:t>*.*</w:t>
-      </w:r>
-      <w:proofErr w:type="gramEnd"/>
-      <w:r>
-        <w:t>), …”</w:t>
+      <w:r>
+        <w:t xml:space="preserve">i.e. </w:t>
+      </w:r>
+      <w:r>
+        <w:t>folder) from GitHub or another distribution source, and unzip (if necessary). The folder titled “MSD Research Project (v*.*.*), …”</w:t>
       </w:r>
       <w:r>
         <w:t xml:space="preserve"> represents the root folder for the software.</w:t>
@@ -1194,15 +1157,7 @@
     </w:p>
     <w:p>
       <w:r>
-        <w:t xml:space="preserve">Periodically check the GitHub repository for updates. There is no official update schedule or automatic update tool </w:t>
-      </w:r>
-      <w:proofErr w:type="gramStart"/>
-      <w:r>
-        <w:t>at this time</w:t>
-      </w:r>
-      <w:proofErr w:type="gramEnd"/>
-      <w:r>
-        <w:t>.</w:t>
+        <w:t>Periodically check the GitHub repository for updates. There is no official update schedule or automatic update tool at this time.</w:t>
       </w:r>
     </w:p>
     <w:p/>
@@ -1373,14 +1328,7 @@
         <w:rPr>
           <w:rFonts w:cstheme="minorHAnsi"/>
         </w:rPr>
-        <w:t xml:space="preserve">This app </w:t>
-      </w:r>
-      <w:proofErr w:type="gramStart"/>
-      <w:r>
-        <w:rPr>
-          <w:rFonts w:cstheme="minorHAnsi"/>
-        </w:rPr>
-        <w:t xml:space="preserve">compiles </w:t>
+        <w:t xml:space="preserve">This app compiles </w:t>
       </w:r>
       <w:r>
         <w:rPr>
@@ -1388,7 +1336,6 @@
         </w:rPr>
         <w:t>.mmt</w:t>
       </w:r>
-      <w:proofErr w:type="gramEnd"/>
       <w:r>
         <w:rPr>
           <w:rFonts w:cstheme="minorHAnsi"/>
@@ -1836,13 +1783,7 @@
         <w:t>(integers)</w:t>
       </w:r>
       <w:r>
-        <w:t xml:space="preserve"> </w:t>
-      </w:r>
-      <w:r>
-        <w:t>—</w:t>
-      </w:r>
-      <w:r>
-        <w:t xml:space="preserve"> Dimensions of the MSD.</w:t>
+        <w:t xml:space="preserve"> — Dimensions of the MSD.</w:t>
       </w:r>
       <w:r>
         <w:t xml:space="preserve"> </w:t>
@@ -2001,10 +1942,7 @@
         <w:t xml:space="preserve"> </w:t>
       </w:r>
       <w:r>
-        <w:t>—</w:t>
-      </w:r>
-      <w:r>
-        <w:t xml:space="preserve"> The position of the molecule region (m).</w:t>
+        <w:t>— The position of the molecule region (m).</w:t>
       </w:r>
       <w:r>
         <w:t xml:space="preserve"> </w:t>
@@ -2121,7 +2059,30 @@
           <w:b/>
           <w:bCs/>
         </w:rPr>
-        <w:t>topL, bottom, frontR, backR</w:t>
+        <w:t xml:space="preserve">topL, </w:t>
+      </w:r>
+      <w:proofErr w:type="spellStart"/>
+      <w:r>
+        <w:rPr>
+          <w:b/>
+          <w:bCs/>
+        </w:rPr>
+        <w:t>bottom</w:t>
+      </w:r>
+      <w:r>
+        <w:rPr>
+          <w:b/>
+          <w:bCs/>
+        </w:rPr>
+        <w:t>L</w:t>
+      </w:r>
+      <w:proofErr w:type="spellEnd"/>
+      <w:r>
+        <w:rPr>
+          <w:b/>
+          <w:bCs/>
+        </w:rPr>
+        <w:t>, frontR, backR</w:t>
       </w:r>
       <w:r>
         <w:t xml:space="preserve"> </w:t>
@@ -2141,10 +2102,7 @@
         <w:t xml:space="preserve"> </w:t>
       </w:r>
       <w:r>
-        <w:t>—</w:t>
-      </w:r>
-      <w:r>
-        <w:t xml:space="preserve"> The boundaries where the left (L) and right (R) ferromagnet regions start and end, as well as where the molecule (m) region connects at the cross section of the two ferromagnets.</w:t>
+        <w:t>— The boundaries where the left (L) and right (R) ferromagnet regions start and end, as well as where the molecule (m) region connects at the cross section of the two ferromagnets.</w:t>
       </w:r>
       <w:r>
         <w:t xml:space="preserve"> </w:t>
@@ -2216,25 +2174,7 @@
       </w:r>
       <w:proofErr w:type="spellEnd"/>
       <w:r>
-        <w:t xml:space="preserve"> specifies the </w:t>
-      </w:r>
-      <w:r>
-        <w:t>greatest</w:t>
-      </w:r>
-      <w:r>
-        <w:t>/</w:t>
-      </w:r>
-      <w:r>
-        <w:t>last</w:t>
-      </w:r>
-      <w:r>
-        <w:t xml:space="preserve"> y value (inclusive) where the left ferromagnet (L) </w:t>
-      </w:r>
-      <w:r>
-        <w:t>ends</w:t>
-      </w:r>
-      <w:r>
-        <w:t>.</w:t>
+        <w:t xml:space="preserve"> specifies the greatest/last y value (inclusive) where the left ferromagnet (L) ends.</w:t>
       </w:r>
       <w:r>
         <w:t xml:space="preserve"> </w:t>
@@ -2276,25 +2216,7 @@
         <w:t>frontR</w:t>
       </w:r>
       <w:r>
-        <w:t xml:space="preserve"> specifies the least/first </w:t>
-      </w:r>
-      <w:r>
-        <w:t>z</w:t>
-      </w:r>
-      <w:r>
-        <w:t xml:space="preserve"> value (inclusive) where the </w:t>
-      </w:r>
-      <w:r>
-        <w:t>right</w:t>
-      </w:r>
-      <w:r>
-        <w:t xml:space="preserve"> ferromagnet (</w:t>
-      </w:r>
-      <w:r>
-        <w:t>R</w:t>
-      </w:r>
-      <w:r>
-        <w:t>) starts.</w:t>
+        <w:t xml:space="preserve"> specifies the least/first z value (inclusive) where the right ferromagnet (R) starts.</w:t>
       </w:r>
       <w:r>
         <w:t xml:space="preserve"> </w:t>
@@ -2322,37 +2244,7 @@
         <w:t>backR</w:t>
       </w:r>
       <w:r>
-        <w:t xml:space="preserve"> specifies the </w:t>
-      </w:r>
-      <w:r>
-        <w:t>greatest</w:t>
-      </w:r>
-      <w:r>
-        <w:t>/</w:t>
-      </w:r>
-      <w:r>
-        <w:t>last z</w:t>
-      </w:r>
-      <w:r>
-        <w:t xml:space="preserve"> value (inclusive) where the </w:t>
-      </w:r>
-      <w:r>
-        <w:t xml:space="preserve">right </w:t>
-      </w:r>
-      <w:r>
-        <w:t>ferromagnet (</w:t>
-      </w:r>
-      <w:r>
-        <w:t>R</w:t>
-      </w:r>
-      <w:r>
-        <w:t xml:space="preserve">) </w:t>
-      </w:r>
-      <w:r>
-        <w:t>ends</w:t>
-      </w:r>
-      <w:r>
-        <w:t>.</w:t>
+        <w:t xml:space="preserve"> specifies the greatest/last z value (inclusive) where the right ferromagnet (R) ends.</w:t>
       </w:r>
       <w:r>
         <w:t xml:space="preserve"> </w:t>
@@ -2414,10 +2306,7 @@
         <w:t xml:space="preserve"> </w:t>
       </w:r>
       <w:r>
-        <w:t>—</w:t>
-      </w:r>
-      <w:r>
-        <w:t xml:space="preserve"> How many iterations should the simulation run for (per model). May have a slightly different interpretation for each app. Check an app’s specific details int the sub-sections below for more details. </w:t>
+        <w:t xml:space="preserve">— How many iterations should the simulation run for (per model). May have a slightly different interpretation for each app. Check an app’s specific details int the sub-sections below for more details. </w:t>
       </w:r>
       <w:r>
         <w:rPr>
@@ -2467,13 +2356,7 @@
         <w:t>(integer)</w:t>
       </w:r>
       <w:r>
-        <w:t xml:space="preserve"> </w:t>
-      </w:r>
-      <w:r>
-        <w:t>—</w:t>
-      </w:r>
-      <w:r>
-        <w:t xml:space="preserve"> Time to equilibrium. How many iterations should be run (per model) before recording data to allow the system to first reach equilibrium.</w:t>
+        <w:t xml:space="preserve"> — Time to equilibrium. How many iterations should be run (per model) before recording data to allow the system to first reach equilibrium.</w:t>
       </w:r>
       <w:r>
         <w:t xml:space="preserve"> </w:t>
@@ -2516,10 +2399,7 @@
         <w:t xml:space="preserve"> </w:t>
       </w:r>
       <w:r>
-        <w:t>—</w:t>
-      </w:r>
-      <w:r>
-        <w:t xml:space="preserve"> Frequency, i.e., how often to record data. A frequency of 0 means no data will be recorded. Note: small frequencies</w:t>
+        <w:t>— Frequency, i.e., how often to record data. A frequency of 0 means no data will be recorded. Note: small frequencies</w:t>
       </w:r>
       <w:r>
         <w:t xml:space="preserve"> (e.g., 1)</w:t>
@@ -2533,21 +2413,12 @@
       <w:r>
         <w:t xml:space="preserve">1kB of RAM. </w:t>
       </w:r>
-      <w:proofErr w:type="gramStart"/>
       <w:r>
         <w:rPr>
           <w:i/>
           <w:iCs/>
         </w:rPr>
-        <w:t>(</w:t>
-      </w:r>
-      <w:proofErr w:type="gramEnd"/>
-      <w:r>
-        <w:rPr>
-          <w:i/>
-          <w:iCs/>
-        </w:rPr>
-        <w:t>Non-negative, zero is okay)</w:t>
+        <w:t>(Non-negative, zero is okay)</w:t>
       </w:r>
     </w:p>
     <w:p>
@@ -2665,13 +2536,7 @@
         <w:t>)</w:t>
       </w:r>
       <w:r>
-        <w:t xml:space="preserve"> </w:t>
-      </w:r>
-      <w:r>
-        <w:t>—</w:t>
-      </w:r>
-      <w:r>
-        <w:t xml:space="preserve"> An external</w:t>
+        <w:t xml:space="preserve"> — An external</w:t>
       </w:r>
       <w:r>
         <w:t xml:space="preserve"> magnetic field being applied to the system. </w:t>
@@ -2710,13 +2575,7 @@
         <w:t>(real)</w:t>
       </w:r>
       <w:r>
-        <w:t xml:space="preserve"> </w:t>
-      </w:r>
-      <w:r>
-        <w:t>—</w:t>
-      </w:r>
-      <w:r>
-        <w:t xml:space="preserve"> Spin Magnitude. </w:t>
+        <w:t xml:space="preserve"> — Spin Magnitude. </w:t>
       </w:r>
       <w:r>
         <w:t xml:space="preserve">All spins in the section will have the constant magnitude S throughout the simulation. </w:t>
@@ -2755,10 +2614,7 @@
         <w:t xml:space="preserve">(real) </w:t>
       </w:r>
       <w:r>
-        <w:t>—</w:t>
-      </w:r>
-      <w:r>
-        <w:t xml:space="preserve"> Maximum Flux Magnitude. All fluxes in the section will have a random real magnitude between 0 (inclusive) and F (exclusive). </w:t>
+        <w:t xml:space="preserve">— Maximum Flux Magnitude. All fluxes in the section will have a random real magnitude between 0 (inclusive) and F (exclusive). </w:t>
       </w:r>
       <w:r>
         <w:rPr>
@@ -2808,13 +2664,7 @@
         <w:t>(real)</w:t>
       </w:r>
       <w:r>
-        <w:t xml:space="preserve"> </w:t>
-      </w:r>
-      <w:r>
-        <w:t>—</w:t>
-      </w:r>
-      <w:r>
-        <w:t xml:space="preserve"> Heisenberg Exchange Coupling coefficient. This effects the interaction between nearest neighboring spins. </w:t>
+        <w:t xml:space="preserve"> — Heisenberg Exchange Coupling coefficient. This effects the interaction between nearest neighboring spins. </w:t>
       </w:r>
       <w:r>
         <w:t xml:space="preserve">Note: JLR represents the direct coupling (i.e., tunneling) across the molecule. </w:t>
@@ -2879,16 +2729,7 @@
         <w:t xml:space="preserve"> (real) </w:t>
       </w:r>
       <w:r>
-        <w:t>—</w:t>
-      </w:r>
-      <w:r>
-        <w:t xml:space="preserve"> </w:t>
-      </w:r>
-      <w:r>
-        <w:t>Heisenberg Exchange Coupling coefficient.</w:t>
-      </w:r>
-      <w:r>
-        <w:t xml:space="preserve"> This effects the interaction between a spin and flux at the same location. </w:t>
+        <w:t xml:space="preserve">— Heisenberg Exchange Coupling coefficient. This effects the interaction between a spin and flux at the same location. </w:t>
       </w:r>
       <w:r>
         <w:rPr>
@@ -2928,16 +2769,7 @@
         <w:t xml:space="preserve"> </w:t>
       </w:r>
       <w:r>
-        <w:t>—</w:t>
-      </w:r>
-      <w:r>
-        <w:t xml:space="preserve"> </w:t>
-      </w:r>
-      <w:r>
-        <w:t>Heisenberg Exchange Coupling coefficient.</w:t>
-      </w:r>
-      <w:r>
-        <w:t xml:space="preserve"> This effects the interaction between a spin and its nearest neighboring flux. (Default: 0)</w:t>
+        <w:t>— Heisenberg Exchange Coupling coefficient. This effects the interaction between a spin and its nearest neighboring flux. (Default: 0)</w:t>
       </w:r>
     </w:p>
     <w:p>
@@ -2948,7 +2780,6 @@
           <w:numId w:val="5"/>
         </w:numPr>
       </w:pPr>
-      <w:proofErr w:type="spellStart"/>
       <w:r>
         <w:rPr>
           <w:b/>
@@ -2956,7 +2787,6 @@
         </w:rPr>
         <w:t>Jee</w:t>
       </w:r>
-      <w:proofErr w:type="spellEnd"/>
       <w:r>
         <w:rPr>
           <w:i/>
@@ -2971,19 +2801,7 @@
         <w:t xml:space="preserve"> </w:t>
       </w:r>
       <w:r>
-        <w:t>Heisenberg Exchange Coupling coefficient. This effects the interaction between</w:t>
-      </w:r>
-      <w:r>
-        <w:t xml:space="preserve"> </w:t>
-      </w:r>
-      <w:r>
-        <w:t>nearest neighboring flux</w:t>
-      </w:r>
-      <w:r>
-        <w:t>es</w:t>
-      </w:r>
-      <w:r>
-        <w:t>. (Default: 0)</w:t>
+        <w:t>Heisenberg Exchange Coupling coefficient. This effects the interaction between nearest neighboring fluxes. (Default: 0)</w:t>
       </w:r>
     </w:p>
     <w:p>
@@ -3012,13 +2830,7 @@
         <w:t>(real)</w:t>
       </w:r>
       <w:r>
-        <w:t xml:space="preserve"> </w:t>
-      </w:r>
-      <w:r>
-        <w:t>—</w:t>
-      </w:r>
-      <w:r>
-        <w:t xml:space="preserve"> Biquadratic Coupling coefficient. This effects the interaction between nearest neighboring local magnetizations (i.e., spin + flux).</w:t>
+        <w:t xml:space="preserve"> — Biquadratic Coupling coefficient. This effects the interaction between nearest neighboring local magnetizations (i.e., spin + flux).</w:t>
       </w:r>
       <w:r>
         <w:t xml:space="preserve"> </w:t>
@@ -3057,13 +2869,7 @@
         <w:t>(vector)</w:t>
       </w:r>
       <w:r>
-        <w:t xml:space="preserve"> </w:t>
-      </w:r>
-      <w:r>
-        <w:t>—</w:t>
-      </w:r>
-      <w:r>
-        <w:t xml:space="preserve"> Anisotropy. This effects each local magnetization (i.e., spin + flux) locally. </w:t>
+        <w:t xml:space="preserve"> — Anisotropy. This effects each local magnetization (i.e., spin + flux) locally. </w:t>
       </w:r>
       <w:r>
         <w:rPr>
@@ -3096,13 +2902,7 @@
         <w:t xml:space="preserve"> (vector)</w:t>
       </w:r>
       <w:r>
-        <w:t xml:space="preserve"> </w:t>
-      </w:r>
-      <w:r>
-        <w:t>—</w:t>
-      </w:r>
-      <w:r>
-        <w:t xml:space="preserve"> </w:t>
+        <w:t xml:space="preserve"> — </w:t>
       </w:r>
       <w:proofErr w:type="spellStart"/>
       <w:r>
@@ -3161,10 +2961,7 @@
         <w:t xml:space="preserve"> </w:t>
       </w:r>
       <w:r>
-        <w:t>—</w:t>
-      </w:r>
-      <w:r>
-        <w:t xml:space="preserve"> Seed for the pseudo-random number generator (PRNG) used by the model. This seed may be specified as an input parameter to some apps so that the results of the simulation are deterministic. Or a (weakly) unique seed may be automatically generated.</w:t>
+        <w:t>— Seed for the pseudo-random number generator (PRNG) used by the model. This seed may be specified as an input parameter to some apps so that the results of the simulation are deterministic. Or a (weakly) unique seed may be automatically generated.</w:t>
       </w:r>
     </w:p>
     <w:p/>
@@ -3177,11 +2974,9 @@
       <w:r>
         <w:t>(3</w:t>
       </w:r>
-      <w:proofErr w:type="gramStart"/>
       <w:r>
         <w:t>b.ii</w:t>
       </w:r>
-      <w:proofErr w:type="gramEnd"/>
       <w:r>
         <w:t>) Output Variables:</w:t>
       </w:r>
@@ -3191,10 +2986,7 @@
         <w:t>The standard outputs variables for all simulation programs are listed here for reference. Note: some apps may have specialized outputs. See an app’s specific section below for details on running that app.</w:t>
       </w:r>
       <w:r>
-        <w:t xml:space="preserve"> </w:t>
-      </w:r>
-      <w:r>
-        <w:t xml:space="preserve">See section </w:t>
+        <w:t xml:space="preserve"> See section </w:t>
       </w:r>
       <w:hyperlink w:anchor="_4._Technical_Details_1" w:history="1">
         <w:r>
@@ -3205,19 +2997,7 @@
         </w:r>
       </w:hyperlink>
       <w:r>
-        <w:t xml:space="preserve"> for more information on the exact algorithm</w:t>
-      </w:r>
-      <w:r>
-        <w:t xml:space="preserve">s </w:t>
-      </w:r>
-      <w:r>
-        <w:t xml:space="preserve">used to calculate </w:t>
-      </w:r>
-      <w:r>
-        <w:t>this output variables</w:t>
-      </w:r>
-      <w:r>
-        <w:t>.</w:t>
+        <w:t xml:space="preserve"> for more information on the exact algorithms used to calculate this output variables.</w:t>
       </w:r>
     </w:p>
     <w:p>
@@ -3247,13 +3027,7 @@
         <w:t>(integer)</w:t>
       </w:r>
       <w:r>
-        <w:t xml:space="preserve"> </w:t>
-      </w:r>
-      <w:r>
-        <w:t>—</w:t>
-      </w:r>
-      <w:r>
-        <w:t xml:space="preserve"> Time. This variable is attached to many output records. It represents the “time”, or more specifically the iteration count, when each result was calculated. Only used for results which are a function of time. </w:t>
+        <w:t xml:space="preserve"> — Time. This variable is attached to many output records. It represents the “time”, or more specifically the iteration count, when each result was calculated. Only used for results which are a function of time. </w:t>
       </w:r>
       <w:r>
         <w:rPr>
@@ -3293,10 +3067,7 @@
         <w:t xml:space="preserve"> </w:t>
       </w:r>
       <w:r>
-        <w:t>—</w:t>
-      </w:r>
-      <w:r>
-        <w:t xml:space="preserve"> Position. This variable is attached to some local output variables. Represents the position of the local result.</w:t>
+        <w:t>— Position. This variable is attached to some local output variables. Represents the position of the local result.</w:t>
       </w:r>
       <w:r>
         <w:t xml:space="preserve"> Constraints:</w:t>
@@ -3352,19 +3123,7 @@
         <w:rPr>
           <w:rFonts w:cstheme="minorHAnsi"/>
         </w:rPr>
-        <w:t xml:space="preserve">≤ x </w:t>
-      </w:r>
-      <w:r>
-        <w:rPr>
-          <w:rFonts w:cstheme="minorHAnsi"/>
-        </w:rPr>
-        <w:t>≤</w:t>
-      </w:r>
-      <w:r>
-        <w:rPr>
-          <w:rFonts w:cstheme="minorHAnsi"/>
-        </w:rPr>
-        <w:t xml:space="preserve"> molPosR</w:t>
+        <w:t>≤ x ≤ molPosR</w:t>
       </w:r>
       <w:r>
         <w:rPr>
@@ -3391,31 +3150,7 @@
         <w:rPr>
           <w:rFonts w:cstheme="minorHAnsi"/>
         </w:rPr>
-        <w:t xml:space="preserve">If position is in L, topL </w:t>
-      </w:r>
-      <w:r>
-        <w:rPr>
-          <w:rFonts w:cstheme="minorHAnsi"/>
-        </w:rPr>
-        <w:t>≤</w:t>
-      </w:r>
-      <w:r>
-        <w:rPr>
-          <w:rFonts w:cstheme="minorHAnsi"/>
-        </w:rPr>
-        <w:t xml:space="preserve"> y </w:t>
-      </w:r>
-      <w:r>
-        <w:rPr>
-          <w:rFonts w:cstheme="minorHAnsi"/>
-        </w:rPr>
-        <w:t>≤</w:t>
-      </w:r>
-      <w:r>
-        <w:rPr>
-          <w:rFonts w:cstheme="minorHAnsi"/>
-        </w:rPr>
-        <w:t xml:space="preserve"> </w:t>
+        <w:t xml:space="preserve">If position is in L, topL ≤ y ≤ </w:t>
       </w:r>
       <w:proofErr w:type="spellStart"/>
       <w:r>
@@ -3450,31 +3185,7 @@
         <w:rPr>
           <w:rFonts w:cstheme="minorHAnsi"/>
         </w:rPr>
-        <w:t xml:space="preserve">frontR </w:t>
-      </w:r>
-      <w:r>
-        <w:rPr>
-          <w:rFonts w:cstheme="minorHAnsi"/>
-        </w:rPr>
-        <w:t>≤</w:t>
-      </w:r>
-      <w:r>
-        <w:rPr>
-          <w:rFonts w:cstheme="minorHAnsi"/>
-        </w:rPr>
-        <w:t xml:space="preserve"> z </w:t>
-      </w:r>
-      <w:r>
-        <w:rPr>
-          <w:rFonts w:cstheme="minorHAnsi"/>
-        </w:rPr>
-        <w:t>≤</w:t>
-      </w:r>
-      <w:r>
-        <w:rPr>
-          <w:rFonts w:cstheme="minorHAnsi"/>
-        </w:rPr>
-        <w:t xml:space="preserve"> backR.</w:t>
+        <w:t>frontR ≤ z ≤ backR.</w:t>
       </w:r>
     </w:p>
     <w:p>
@@ -3504,31 +3215,7 @@
         <w:rPr>
           <w:rFonts w:cstheme="minorHAnsi"/>
         </w:rPr>
-        <w:t xml:space="preserve">both molPosL </w:t>
-      </w:r>
-      <w:r>
-        <w:rPr>
-          <w:rFonts w:cstheme="minorHAnsi"/>
-        </w:rPr>
-        <w:t>≤</w:t>
-      </w:r>
-      <w:r>
-        <w:rPr>
-          <w:rFonts w:cstheme="minorHAnsi"/>
-        </w:rPr>
-        <w:t xml:space="preserve"> x </w:t>
-      </w:r>
-      <w:r>
-        <w:rPr>
-          <w:rFonts w:cstheme="minorHAnsi"/>
-        </w:rPr>
-        <w:t>≤</w:t>
-      </w:r>
-      <w:r>
-        <w:rPr>
-          <w:rFonts w:cstheme="minorHAnsi"/>
-        </w:rPr>
-        <w:t xml:space="preserve"> molPosR,</w:t>
+        <w:t>both molPosL ≤ x ≤ molPosR,</w:t>
       </w:r>
     </w:p>
     <w:p>
@@ -3543,21 +3230,21 @@
         <w:rPr>
           <w:rFonts w:cstheme="minorHAnsi"/>
         </w:rPr>
-        <w:t xml:space="preserve">and </w:t>
-      </w:r>
-      <w:proofErr w:type="gramStart"/>
-      <w:r>
-        <w:rPr>
-          <w:rFonts w:cstheme="minorHAnsi"/>
-        </w:rPr>
-        <w:t>also</w:t>
-      </w:r>
-      <w:proofErr w:type="gramEnd"/>
-      <w:r>
-        <w:rPr>
-          <w:rFonts w:cstheme="minorHAnsi"/>
-        </w:rPr>
-        <w:t xml:space="preserve"> either y = topL or </w:t>
+        <w:t xml:space="preserve">and also either y = </w:t>
+      </w:r>
+      <w:proofErr w:type="spellStart"/>
+      <w:r>
+        <w:rPr>
+          <w:rFonts w:cstheme="minorHAnsi"/>
+        </w:rPr>
+        <w:t>topL</w:t>
+      </w:r>
+      <w:proofErr w:type="spellEnd"/>
+      <w:r>
+        <w:rPr>
+          <w:rFonts w:cstheme="minorHAnsi"/>
+        </w:rPr>
+        <w:t xml:space="preserve"> or </w:t>
       </w:r>
       <w:proofErr w:type="spellStart"/>
       <w:r>
@@ -3600,13 +3287,7 @@
         <w:t>(real)</w:t>
       </w:r>
       <w:r>
-        <w:t xml:space="preserve"> </w:t>
-      </w:r>
-      <w:r>
-        <w:t>—</w:t>
-      </w:r>
-      <w:r>
-        <w:t xml:space="preserve"> Internal Energy</w:t>
+        <w:t xml:space="preserve"> — Internal Energy</w:t>
       </w:r>
       <w:r>
         <w:t xml:space="preserve"> as a function of time (t)</w:t>
@@ -3648,10 +3329,7 @@
         <w:t xml:space="preserve"> (vector) </w:t>
       </w:r>
       <w:r>
-        <w:t>—</w:t>
-      </w:r>
-      <w:r>
-        <w:t xml:space="preserve"> Magnetization as a function of time (t). Represents the aggregate magnetic moment of the system (i.e., sum of all local magnetic moments, m). May be suffixed with an S (i.e., MS) when only the spins should be considered (excludes flux vectors), or F (i.e., MF) for only fluxes (excludes spin vectors).</w:t>
+        <w:t>— Magnetization as a function of time (t). Represents the aggregate magnetic moment of the system (i.e., sum of all local magnetic moments, m). May be suffixed with an S (i.e., MS) when only the spins should be considered (excludes flux vectors), or F (i.e., MF) for only fluxes (excludes spin vectors).</w:t>
       </w:r>
     </w:p>
     <w:p>
@@ -3680,13 +3358,7 @@
         <w:t>(vector)</w:t>
       </w:r>
       <w:r>
-        <w:t xml:space="preserve"> </w:t>
-      </w:r>
-      <w:r>
-        <w:t>—</w:t>
-      </w:r>
-      <w:r>
-        <w:t xml:space="preserve"> Spin as a function of position (x, y, z) and time (t). Represents only the spin component of this position’s local magnetization.</w:t>
+        <w:t xml:space="preserve"> — Spin as a function of position (x, y, z) and time (t). Represents only the spin component of this position’s local magnetization.</w:t>
       </w:r>
     </w:p>
     <w:p>
@@ -3719,10 +3391,7 @@
         <w:t xml:space="preserve"> </w:t>
       </w:r>
       <w:r>
-        <w:t>—</w:t>
-      </w:r>
-      <w:r>
-        <w:t xml:space="preserve"> Flux as a function of position (x, y, z) and time (t). Represents only the flux (i.e., free electron) component of this position’s local magnetization.</w:t>
+        <w:t>— Flux as a function of position (x, y, z) and time (t). Represents only the flux (i.e., free electron) component of this position’s local magnetization.</w:t>
       </w:r>
     </w:p>
     <w:p>
@@ -3744,13 +3413,7 @@
         <w:t>(vector)</w:t>
       </w:r>
       <w:r>
-        <w:t xml:space="preserve"> </w:t>
-      </w:r>
-      <w:r>
-        <w:t>—</w:t>
-      </w:r>
-      <w:r>
-        <w:t xml:space="preserve"> Local magnetization as a function of position (x, y, z) and time (t). Represents the total magnetic moment of this position (</w:t>
+        <w:t xml:space="preserve"> — Local magnetization as a function of position (x, y, z) and time (t). Represents the total magnetic moment of this position (</w:t>
       </w:r>
       <w:r>
         <w:rPr>
@@ -3786,13 +3449,7 @@
         <w:t>n</w:t>
       </w:r>
       <w:r>
-        <w:t xml:space="preserve"> (integer) </w:t>
-      </w:r>
-      <w:r>
-        <w:t>—</w:t>
-      </w:r>
-      <w:r>
-        <w:t xml:space="preserve"> The number of atoms/nodes in the MSD, or in a region of the MSD if a region suffix is present. For </w:t>
+        <w:t xml:space="preserve"> (integer) — The number of atoms/nodes in the MSD, or in a region of the MSD if a region suffix is present. For </w:t>
       </w:r>
       <w:proofErr w:type="spellStart"/>
       <w:r>
@@ -3887,20 +3544,33 @@
           <w:i/>
           <w:iCs/>
         </w:rPr>
-        <w:t>(boolean)</w:t>
-      </w:r>
+        <w:t>(</w:t>
+      </w:r>
+      <w:proofErr w:type="spellStart"/>
       <w:r>
         <w:rPr>
           <w:i/>
           <w:iCs/>
         </w:rPr>
+        <w:t>boolean</w:t>
+      </w:r>
+      <w:proofErr w:type="spellEnd"/>
+      <w:r>
+        <w:rPr>
+          <w:i/>
+          <w:iCs/>
+        </w:rPr>
+        <w:t>)</w:t>
+      </w:r>
+      <w:r>
+        <w:rPr>
+          <w:i/>
+          <w:iCs/>
+        </w:rPr>
         <w:t xml:space="preserve"> </w:t>
       </w:r>
       <w:r>
-        <w:t>—</w:t>
-      </w:r>
-      <w:r>
-        <w:t xml:space="preserve"> True if the given region has any atoms/nodes. False otherwise. A region may fail to exist if certain conditions are met on the various MSD dimension parameters.</w:t>
+        <w:t>— True if the given region has any atoms/nodes. False otherwise. A region may fail to exist if certain conditions are met on the various MSD dimension parameters.</w:t>
       </w:r>
     </w:p>
     <w:p>
@@ -3912,7 +3582,15 @@
         </w:numPr>
       </w:pPr>
       <w:r>
-        <w:t xml:space="preserve">If molPosL = 0, </w:t>
+        <w:t xml:space="preserve">If </w:t>
+      </w:r>
+      <w:proofErr w:type="spellStart"/>
+      <w:r>
+        <w:t>molPosL</w:t>
+      </w:r>
+      <w:proofErr w:type="spellEnd"/>
+      <w:r>
+        <w:t xml:space="preserve"> = 0, </w:t>
       </w:r>
       <w:proofErr w:type="spellStart"/>
       <w:r>
@@ -3932,7 +3610,15 @@
         </w:numPr>
       </w:pPr>
       <w:r>
-        <w:t xml:space="preserve">If molPosR = width, </w:t>
+        <w:t xml:space="preserve">If </w:t>
+      </w:r>
+      <w:proofErr w:type="spellStart"/>
+      <w:r>
+        <w:t>molPosR</w:t>
+      </w:r>
+      <w:proofErr w:type="spellEnd"/>
+      <w:r>
+        <w:t xml:space="preserve"> = width, </w:t>
       </w:r>
       <w:proofErr w:type="spellStart"/>
       <w:r>
@@ -3955,7 +3641,23 @@
         <w:t>If</w:t>
       </w:r>
       <w:r>
-        <w:t xml:space="preserve"> molPosR &lt; molPosL, </w:t>
+        <w:t xml:space="preserve"> </w:t>
+      </w:r>
+      <w:proofErr w:type="spellStart"/>
+      <w:r>
+        <w:t>molPosR</w:t>
+      </w:r>
+      <w:proofErr w:type="spellEnd"/>
+      <w:r>
+        <w:t xml:space="preserve"> &lt; </w:t>
+      </w:r>
+      <w:proofErr w:type="spellStart"/>
+      <w:r>
+        <w:t>molPosL</w:t>
+      </w:r>
+      <w:proofErr w:type="spellEnd"/>
+      <w:r>
+        <w:t xml:space="preserve">, </w:t>
       </w:r>
       <w:proofErr w:type="spellStart"/>
       <w:r>
@@ -3979,14 +3681,7 @@
           <w:b/>
           <w:bCs/>
         </w:rPr>
-        <w:t>seed</w:t>
-      </w:r>
-      <w:r>
-        <w:rPr>
-          <w:b/>
-          <w:bCs/>
-        </w:rPr>
-        <w:t xml:space="preserve"> </w:t>
+        <w:t xml:space="preserve">seed </w:t>
       </w:r>
       <w:r>
         <w:rPr>
@@ -4003,10 +3698,7 @@
         <w:t xml:space="preserve"> </w:t>
       </w:r>
       <w:r>
-        <w:t>—</w:t>
-      </w:r>
-      <w:r>
-        <w:t xml:space="preserve"> Seed for the pseudo-random number generator (PRNG) used by the model. If a (weakly) unique seed was automatically picked, this output variable shows which seed was pick so that repeat simulations can be performed deterministically.</w:t>
+        <w:t>— Seed for the pseudo-random number generator (PRNG) used by the model. If a (weakly) unique seed was automatically picked, this output variable shows which seed was pick so that repeat simulations can be performed deterministically.</w:t>
       </w:r>
     </w:p>
     <w:p>
@@ -4035,13 +3727,7 @@
         <w:t>(real)</w:t>
       </w:r>
       <w:r>
-        <w:t xml:space="preserve"> </w:t>
-      </w:r>
-      <w:r>
-        <w:t>—</w:t>
-      </w:r>
-      <w:r>
-        <w:t xml:space="preserve"> Specific Heat as a function over a time interval.</w:t>
+        <w:t xml:space="preserve"> — Specific Heat as a function over a time interval.</w:t>
       </w:r>
     </w:p>
     <w:p>
@@ -4070,13 +3756,7 @@
         <w:t>(real)</w:t>
       </w:r>
       <w:r>
-        <w:t xml:space="preserve"> </w:t>
-      </w:r>
-      <w:r>
-        <w:t>—</w:t>
-      </w:r>
-      <w:r>
-        <w:t xml:space="preserve"> Magnetic Susceptibility as a function over a time interval.</w:t>
+        <w:t xml:space="preserve"> — Magnetic Susceptibility as a function over a time interval.</w:t>
       </w:r>
     </w:p>
     <w:p>
@@ -4095,13 +3775,7 @@
         <w:t>&lt;M&gt;</w:t>
       </w:r>
       <w:r>
-        <w:t xml:space="preserve"> (vector) </w:t>
-      </w:r>
-      <w:r>
-        <w:t>—</w:t>
-      </w:r>
-      <w:r>
-        <w:t xml:space="preserve"> Mean M as a function over a time interval.</w:t>
+        <w:t xml:space="preserve"> (vector) — Mean M as a function over a time interval.</w:t>
       </w:r>
     </w:p>
     <w:p>
@@ -4134,10 +3808,7 @@
         <w:t xml:space="preserve"> </w:t>
       </w:r>
       <w:r>
-        <w:t>—</w:t>
-      </w:r>
-      <w:r>
-        <w:t xml:space="preserve"> Mean U as a function over a time interval.</w:t>
+        <w:t>— Mean U as a function over a time interval.</w:t>
       </w:r>
     </w:p>
     <w:p/>
@@ -4186,13 +3857,7 @@
         <w:t>L</w:t>
       </w:r>
       <w:r>
-        <w:t xml:space="preserve"> </w:t>
-      </w:r>
-      <w:r>
-        <w:t>—</w:t>
-      </w:r>
-      <w:r>
-        <w:t xml:space="preserve"> Left Ferromagnet. Sometimes referred to as FML</w:t>
+        <w:t xml:space="preserve"> — Left Ferromagnet. Sometimes referred to as FML</w:t>
       </w:r>
       <w:r>
         <w:t>. (</w:t>
@@ -4225,13 +3890,7 @@
         <w:t>R</w:t>
       </w:r>
       <w:r>
-        <w:t xml:space="preserve"> </w:t>
-      </w:r>
-      <w:r>
-        <w:t>—</w:t>
-      </w:r>
-      <w:r>
-        <w:t xml:space="preserve"> Right Ferromagnet.</w:t>
+        <w:t xml:space="preserve"> — Right Ferromagnet.</w:t>
       </w:r>
       <w:r>
         <w:t xml:space="preserve"> </w:t>
@@ -4270,13 +3929,7 @@
         <w:t>m</w:t>
       </w:r>
       <w:r>
-        <w:t xml:space="preserve"> </w:t>
-      </w:r>
-      <w:r>
-        <w:t>—</w:t>
-      </w:r>
-      <w:r>
-        <w:t xml:space="preserve"> Molecule. Sometimes referred to as </w:t>
+        <w:t xml:space="preserve"> — Molecule. Sometimes referred to as </w:t>
       </w:r>
       <w:r>
         <w:t>“</w:t>
@@ -4318,13 +3971,7 @@
         <w:t>mL</w:t>
       </w:r>
       <w:r>
-        <w:t xml:space="preserve"> </w:t>
-      </w:r>
-      <w:r>
-        <w:t>—</w:t>
-      </w:r>
-      <w:r>
-        <w:t xml:space="preserve"> Used for the interactions between the molecule (m) and left ferromagnet (L).</w:t>
+        <w:t xml:space="preserve"> — Used for the interactions between the molecule (m) and left ferromagnet (L).</w:t>
       </w:r>
     </w:p>
     <w:p>
@@ -4345,13 +3992,7 @@
       </w:r>
       <w:proofErr w:type="spellEnd"/>
       <w:r>
-        <w:t xml:space="preserve"> </w:t>
-      </w:r>
-      <w:r>
-        <w:t>—</w:t>
-      </w:r>
-      <w:r>
-        <w:t xml:space="preserve"> Used for the interactions between the molecules (m) and right ferromagnet (R).</w:t>
+        <w:t xml:space="preserve"> — Used for the interactions between the molecules (m) and right ferromagnet (R).</w:t>
       </w:r>
     </w:p>
     <w:p>
@@ -4370,13 +4011,7 @@
         <w:t>LR</w:t>
       </w:r>
       <w:r>
-        <w:t xml:space="preserve"> </w:t>
-      </w:r>
-      <w:r>
-        <w:t>—</w:t>
-      </w:r>
-      <w:r>
-        <w:t xml:space="preserve"> Used for the direct coupling (i.e., tunneling) interactions between the left (L) and right (R) ferromagnets.</w:t>
+        <w:t xml:space="preserve"> — Used for the direct coupling (i.e., tunneling) interactions between the left (L) and right (R) ferromagnets.</w:t>
       </w:r>
     </w:p>
     <w:p>
@@ -4414,15 +4049,7 @@
     </w:p>
     <w:p>
       <w:r>
-        <w:t xml:space="preserve">Iterate is one of the included apps. Its purpose is to take a single MSD configuration, run it </w:t>
-      </w:r>
-      <w:proofErr w:type="gramStart"/>
-      <w:r>
-        <w:t>a for</w:t>
-      </w:r>
-      <w:proofErr w:type="gramEnd"/>
-      <w:r>
-        <w:t xml:space="preserve"> some number of iterations, then output the results. The details of the</w:t>
+        <w:t>Iterate is one of the included apps. Its purpose is to take a single MSD configuration, run it a for some number of iterations, then output the results. The details of the</w:t>
       </w:r>
       <w:r>
         <w:t xml:space="preserve"> model and</w:t>
@@ -4456,13 +4083,7 @@
       <w:bookmarkStart w:id="4" w:name="_(3d.i)_Iterate_—"/>
       <w:bookmarkEnd w:id="4"/>
       <w:r>
-        <w:t xml:space="preserve">(3d.i) Iterate </w:t>
-      </w:r>
-      <w:r>
-        <w:t>—</w:t>
-      </w:r>
-      <w:r>
-        <w:t xml:space="preserve"> Parameters</w:t>
+        <w:t>(3d.i) Iterate — Parameters</w:t>
       </w:r>
     </w:p>
     <w:p>
@@ -4478,13 +4099,7 @@
         <w:rPr>
           <w:rFonts w:ascii="Courier New" w:hAnsi="Courier New" w:cs="Courier New"/>
         </w:rPr>
-        <w:t>~/</w:t>
-      </w:r>
-      <w:r>
-        <w:rPr>
-          <w:rFonts w:ascii="Courier New" w:hAnsi="Courier New" w:cs="Courier New"/>
-        </w:rPr>
-        <w:t>parameters-iterate.txt</w:t>
+        <w:t>~/parameters-iterate.txt</w:t>
       </w:r>
       <w:r>
         <w:t>). Each line of the parameter file can contain</w:t>
@@ -4577,21 +4192,7 @@
         <w:pStyle w:val="Heading3"/>
       </w:pPr>
       <w:r>
-        <w:t>(3</w:t>
-      </w:r>
-      <w:proofErr w:type="gramStart"/>
-      <w:r>
-        <w:t>d.ii</w:t>
-      </w:r>
-      <w:proofErr w:type="gramEnd"/>
-      <w:r>
-        <w:t xml:space="preserve">) Iterate </w:t>
-      </w:r>
-      <w:r>
-        <w:t>—</w:t>
-      </w:r>
-      <w:r>
-        <w:t xml:space="preserve"> Run</w:t>
+        <w:t>(3d.ii) Iterate — Run</w:t>
       </w:r>
     </w:p>
     <w:p>
@@ -4644,13 +4245,7 @@
       <w:bookmarkStart w:id="5" w:name="_(3d.iii)_Iterate_—"/>
       <w:bookmarkEnd w:id="5"/>
       <w:r>
-        <w:t xml:space="preserve">(3d.iii) Iterate </w:t>
-      </w:r>
-      <w:r>
-        <w:t>—</w:t>
-      </w:r>
-      <w:r>
-        <w:t xml:space="preserve"> </w:t>
+        <w:t xml:space="preserve">(3d.iii) Iterate — </w:t>
       </w:r>
       <w:r>
         <w:t>Configure</w:t>
@@ -4678,21 +4273,7 @@
         <w:rPr>
           <w:rFonts w:cstheme="minorHAnsi"/>
         </w:rPr>
-        <w:t xml:space="preserve"> batch file may be edited </w:t>
-      </w:r>
-      <w:proofErr w:type="gramStart"/>
-      <w:r>
-        <w:rPr>
-          <w:rFonts w:cstheme="minorHAnsi"/>
-        </w:rPr>
-        <w:t>in order to</w:t>
-      </w:r>
-      <w:proofErr w:type="gramEnd"/>
-      <w:r>
-        <w:rPr>
-          <w:rFonts w:cstheme="minorHAnsi"/>
-        </w:rPr>
-        <w:t xml:space="preserve"> modify a few extra program parameters. </w:t>
+        <w:t xml:space="preserve"> batch file may be edited in order to modify a few extra program parameters. </w:t>
       </w:r>
       <w:r>
         <w:rPr>
@@ -4740,21 +4321,7 @@
         <w:rPr>
           <w:rFonts w:ascii="Courier New" w:hAnsi="Courier New" w:cs="Courier New"/>
         </w:rPr>
-        <w:t>@</w:t>
-      </w:r>
-      <w:proofErr w:type="gramStart"/>
-      <w:r>
-        <w:rPr>
-          <w:rFonts w:ascii="Courier New" w:hAnsi="Courier New" w:cs="Courier New"/>
-        </w:rPr>
-        <w:t>set</w:t>
-      </w:r>
-      <w:proofErr w:type="gramEnd"/>
-      <w:r>
-        <w:rPr>
-          <w:rFonts w:ascii="Courier New" w:hAnsi="Courier New" w:cs="Courier New"/>
-        </w:rPr>
-        <w:t xml:space="preserve"> model=CONTINUOUS_SPIN_MODEL</w:t>
+        <w:t>@set model=CONTINUOUS_SPIN_MODEL</w:t>
       </w:r>
     </w:p>
     <w:p>
@@ -4769,21 +4336,7 @@
         <w:rPr>
           <w:rFonts w:ascii="Courier New" w:hAnsi="Courier New" w:cs="Courier New"/>
         </w:rPr>
-        <w:t>@</w:t>
-      </w:r>
-      <w:proofErr w:type="gramStart"/>
-      <w:r>
-        <w:rPr>
-          <w:rFonts w:ascii="Courier New" w:hAnsi="Courier New" w:cs="Courier New"/>
-        </w:rPr>
-        <w:t>set</w:t>
-      </w:r>
-      <w:proofErr w:type="gramEnd"/>
-      <w:r>
-        <w:rPr>
-          <w:rFonts w:ascii="Courier New" w:hAnsi="Courier New" w:cs="Courier New"/>
-        </w:rPr>
-        <w:t xml:space="preserve"> mol_type=LINEAR</w:t>
+        <w:t>@set mol_type=LINEAR</w:t>
       </w:r>
     </w:p>
     <w:p>
@@ -4798,21 +4351,7 @@
         <w:rPr>
           <w:rFonts w:ascii="Courier New" w:hAnsi="Courier New" w:cs="Courier New"/>
         </w:rPr>
-        <w:t>@</w:t>
-      </w:r>
-      <w:proofErr w:type="gramStart"/>
-      <w:r>
-        <w:rPr>
-          <w:rFonts w:ascii="Courier New" w:hAnsi="Courier New" w:cs="Courier New"/>
-        </w:rPr>
-        <w:t>set</w:t>
-      </w:r>
-      <w:proofErr w:type="gramEnd"/>
-      <w:r>
-        <w:rPr>
-          <w:rFonts w:ascii="Courier New" w:hAnsi="Courier New" w:cs="Courier New"/>
-        </w:rPr>
-        <w:t xml:space="preserve"> randomize=1</w:t>
+        <w:t>@set randomize=1</w:t>
       </w:r>
     </w:p>
     <w:p>
@@ -4827,21 +4366,7 @@
         <w:rPr>
           <w:rFonts w:ascii="Courier New" w:hAnsi="Courier New" w:cs="Courier New"/>
         </w:rPr>
-        <w:t>@</w:t>
-      </w:r>
-      <w:proofErr w:type="gramStart"/>
-      <w:r>
-        <w:rPr>
-          <w:rFonts w:ascii="Courier New" w:hAnsi="Courier New" w:cs="Courier New"/>
-        </w:rPr>
-        <w:t>set</w:t>
-      </w:r>
-      <w:proofErr w:type="gramEnd"/>
-      <w:r>
-        <w:rPr>
-          <w:rFonts w:ascii="Courier New" w:hAnsi="Courier New" w:cs="Courier New"/>
-        </w:rPr>
-        <w:t xml:space="preserve"> seed=unique</w:t>
+        <w:t>@set seed=unique</w:t>
       </w:r>
       <w:r>
         <w:rPr>
@@ -5003,21 +4528,7 @@
         <w:rPr>
           <w:rFonts w:cstheme="minorHAnsi"/>
         </w:rPr>
-        <w:t xml:space="preserve"> has currently </w:t>
-      </w:r>
-      <w:proofErr w:type="gramStart"/>
-      <w:r>
-        <w:rPr>
-          <w:rFonts w:cstheme="minorHAnsi"/>
-        </w:rPr>
-        <w:t>has</w:t>
-      </w:r>
-      <w:proofErr w:type="gramEnd"/>
-      <w:r>
-        <w:rPr>
-          <w:rFonts w:cstheme="minorHAnsi"/>
-        </w:rPr>
-        <w:t xml:space="preserve"> two options. Either a built-in Molecule “Type” can be used (currently the two options are </w:t>
+        <w:t xml:space="preserve"> has currently has two options. Either a built-in Molecule “Type” can be used (currently the two options are </w:t>
       </w:r>
       <w:r>
         <w:rPr>
@@ -5214,21 +4725,7 @@
       <w:bookmarkStart w:id="6" w:name="_(3d.iv)_Iterate_—"/>
       <w:bookmarkEnd w:id="6"/>
       <w:r>
-        <w:t>(3</w:t>
-      </w:r>
-      <w:proofErr w:type="gramStart"/>
-      <w:r>
-        <w:t>d.iv</w:t>
-      </w:r>
-      <w:proofErr w:type="gramEnd"/>
-      <w:r>
-        <w:t xml:space="preserve">) Iterate </w:t>
-      </w:r>
-      <w:r>
-        <w:t>—</w:t>
-      </w:r>
-      <w:r>
-        <w:t xml:space="preserve"> Output</w:t>
+        <w:t>(3d.iv) Iterate — Output</w:t>
       </w:r>
     </w:p>
     <w:p>
@@ -5253,21 +4750,7 @@
         <w:rPr>
           <w:rFonts w:cstheme="minorHAnsi"/>
         </w:rPr>
-        <w:t xml:space="preserve"> folder. The name of the file will contain the name of the app, iterate, the date, and a sequential number identifier (starts at 1 and </w:t>
-      </w:r>
-      <w:proofErr w:type="gramStart"/>
-      <w:r>
-        <w:rPr>
-          <w:rFonts w:cstheme="minorHAnsi"/>
-        </w:rPr>
-        <w:t>counts up</w:t>
-      </w:r>
-      <w:proofErr w:type="gramEnd"/>
-      <w:r>
-        <w:rPr>
-          <w:rFonts w:cstheme="minorHAnsi"/>
-        </w:rPr>
-        <w:t>) to avoid name conflicts.</w:t>
+        <w:t xml:space="preserve"> folder. The name of the file will contain the name of the app, iterate, the date, and a sequential number identifier (starts at 1 and counts up) to avoid name conflicts.</w:t>
       </w:r>
     </w:p>
     <w:p>
@@ -5418,13 +4901,7 @@
         <w:pStyle w:val="Heading3"/>
       </w:pPr>
       <w:r>
-        <w:t xml:space="preserve">(3d.v) Iterate </w:t>
-      </w:r>
-      <w:r>
-        <w:t>—</w:t>
-      </w:r>
-      <w:r>
-        <w:t xml:space="preserve"> Errors</w:t>
+        <w:t>(3d.v) Iterate — Errors</w:t>
       </w:r>
     </w:p>
     <w:p>
@@ -5475,13 +4952,7 @@
       <w:bookmarkStart w:id="8" w:name="_(3e.i)_Heat_—"/>
       <w:bookmarkEnd w:id="8"/>
       <w:r>
-        <w:t xml:space="preserve">(3e.i) Heat </w:t>
-      </w:r>
-      <w:r>
-        <w:t>—</w:t>
-      </w:r>
-      <w:r>
-        <w:t xml:space="preserve"> Parameters</w:t>
+        <w:t>(3e.i) Heat — Parameters</w:t>
       </w:r>
     </w:p>
     <w:p>
@@ -5545,7 +5016,15 @@
         <w:t xml:space="preserve"> (inclusive</w:t>
       </w:r>
       <w:r>
-        <w:t>) kT value for the simulation.</w:t>
+        <w:t xml:space="preserve">) </w:t>
+      </w:r>
+      <w:proofErr w:type="spellStart"/>
+      <w:r>
+        <w:t>kT</w:t>
+      </w:r>
+      <w:proofErr w:type="spellEnd"/>
+      <w:r>
+        <w:t xml:space="preserve"> value for the simulation.</w:t>
       </w:r>
     </w:p>
     <w:p>
@@ -5580,7 +5059,15 @@
         <w:t>)</w:t>
       </w:r>
       <w:r>
-        <w:t xml:space="preserve"> kT value for the simulation.</w:t>
+        <w:t xml:space="preserve"> </w:t>
+      </w:r>
+      <w:proofErr w:type="spellStart"/>
+      <w:r>
+        <w:t>kT</w:t>
+      </w:r>
+      <w:proofErr w:type="spellEnd"/>
+      <w:r>
+        <w:t xml:space="preserve"> value for the simulation.</w:t>
       </w:r>
     </w:p>
     <w:p>
@@ -5779,7 +5266,6 @@
       <w:r>
         <w:t xml:space="preserve"> </w:t>
       </w:r>
-      <w:proofErr w:type="gramStart"/>
       <w:r>
         <w:rPr>
           <w:rFonts w:ascii="Courier New" w:hAnsi="Courier New" w:cs="Courier New"/>
@@ -5789,7 +5275,6 @@
       <w:r>
         <w:t>;</w:t>
       </w:r>
-      <w:proofErr w:type="gramEnd"/>
     </w:p>
     <w:p>
       <w:pPr>
@@ -5817,7 +5302,6 @@
       <w:r>
         <w:t xml:space="preserve"> </w:t>
       </w:r>
-      <w:proofErr w:type="gramStart"/>
       <w:r>
         <w:rPr>
           <w:rFonts w:ascii="Courier New" w:hAnsi="Courier New" w:cs="Courier New"/>
@@ -5827,7 +5311,6 @@
       <w:r>
         <w:t>;</w:t>
       </w:r>
-      <w:proofErr w:type="gramEnd"/>
     </w:p>
     <w:p>
       <w:pPr>
@@ -5879,7 +5362,6 @@
       <w:r>
         <w:t xml:space="preserve"> </w:t>
       </w:r>
-      <w:proofErr w:type="gramStart"/>
       <w:r>
         <w:rPr>
           <w:rFonts w:ascii="Courier New" w:hAnsi="Courier New" w:cs="Courier New"/>
@@ -5889,7 +5371,6 @@
       <w:r>
         <w:t>;</w:t>
       </w:r>
-      <w:proofErr w:type="gramEnd"/>
     </w:p>
     <w:p>
       <w:pPr>
@@ -5920,11 +5401,9 @@
       <w:r>
         <w:t xml:space="preserve">, </w:t>
       </w:r>
-      <w:proofErr w:type="gramStart"/>
       <w:r>
         <w:t>freq;</w:t>
       </w:r>
-      <w:proofErr w:type="gramEnd"/>
     </w:p>
     <w:p>
       <w:pPr>
@@ -5985,20 +5464,12 @@
         <w:rPr>
           <w:rFonts w:ascii="Courier New" w:hAnsi="Courier New" w:cs="Courier New"/>
         </w:rPr>
-        <w:t>kT_</w:t>
-      </w:r>
-      <w:proofErr w:type="gramStart"/>
-      <w:r>
-        <w:rPr>
-          <w:rFonts w:ascii="Courier New" w:hAnsi="Courier New" w:cs="Courier New"/>
-        </w:rPr>
-        <w:t>inc</w:t>
+        <w:t>kT_inc</w:t>
       </w:r>
       <w:proofErr w:type="spellEnd"/>
       <w:r>
         <w:t>;</w:t>
       </w:r>
-      <w:proofErr w:type="gramEnd"/>
     </w:p>
     <w:p>
       <w:pPr>
@@ -6009,7 +5480,6 @@
         <w:lastRenderedPageBreak/>
         <w:t xml:space="preserve">(16) </w:t>
       </w:r>
-      <w:proofErr w:type="gramStart"/>
       <w:r>
         <w:rPr>
           <w:rFonts w:ascii="Courier New" w:hAnsi="Courier New" w:cs="Courier New"/>
@@ -6019,7 +5489,6 @@
       <w:r>
         <w:t>;</w:t>
       </w:r>
-      <w:proofErr w:type="gramEnd"/>
     </w:p>
     <w:p>
       <w:pPr>
@@ -6095,7 +5564,6 @@
       <w:r>
         <w:t xml:space="preserve"> </w:t>
       </w:r>
-      <w:proofErr w:type="gramStart"/>
       <w:r>
         <w:rPr>
           <w:rFonts w:ascii="Courier New" w:hAnsi="Courier New" w:cs="Courier New"/>
@@ -6105,7 +5573,6 @@
       <w:r>
         <w:t>;</w:t>
       </w:r>
-      <w:proofErr w:type="gramEnd"/>
     </w:p>
     <w:p>
       <w:pPr>
@@ -6160,7 +5627,6 @@
       <w:r>
         <w:t xml:space="preserve">, </w:t>
       </w:r>
-      <w:proofErr w:type="gramStart"/>
       <w:r>
         <w:rPr>
           <w:rFonts w:ascii="Courier New" w:hAnsi="Courier New" w:cs="Courier New"/>
@@ -6170,7 +5636,6 @@
       <w:r>
         <w:t>;</w:t>
       </w:r>
-      <w:proofErr w:type="gramEnd"/>
     </w:p>
     <w:p>
       <w:pPr>
@@ -6198,7 +5663,6 @@
       <w:r>
         <w:t xml:space="preserve">, </w:t>
       </w:r>
-      <w:proofErr w:type="gramStart"/>
       <w:r>
         <w:rPr>
           <w:rFonts w:ascii="Courier New" w:hAnsi="Courier New" w:cs="Courier New"/>
@@ -6208,7 +5672,6 @@
       <w:r>
         <w:t>;</w:t>
       </w:r>
-      <w:proofErr w:type="gramEnd"/>
     </w:p>
     <w:p>
       <w:pPr>
@@ -6263,7 +5726,6 @@
       <w:r>
         <w:t xml:space="preserve">, </w:t>
       </w:r>
-      <w:proofErr w:type="gramStart"/>
       <w:r>
         <w:rPr>
           <w:rFonts w:ascii="Courier New" w:hAnsi="Courier New" w:cs="Courier New"/>
@@ -6273,7 +5735,6 @@
       <w:r>
         <w:t>;</w:t>
       </w:r>
-      <w:proofErr w:type="gramEnd"/>
     </w:p>
     <w:p>
       <w:pPr>
@@ -6328,7 +5789,6 @@
       <w:r>
         <w:t xml:space="preserve">, </w:t>
       </w:r>
-      <w:proofErr w:type="gramStart"/>
       <w:r>
         <w:rPr>
           <w:rFonts w:ascii="Courier New" w:hAnsi="Courier New" w:cs="Courier New"/>
@@ -6338,7 +5798,6 @@
       <w:r>
         <w:t>;</w:t>
       </w:r>
-      <w:proofErr w:type="gramEnd"/>
     </w:p>
     <w:p>
       <w:pPr>
@@ -6369,7 +5828,6 @@
       <w:r>
         <w:t xml:space="preserve">, </w:t>
       </w:r>
-      <w:proofErr w:type="gramStart"/>
       <w:r>
         <w:rPr>
           <w:rFonts w:ascii="Courier New" w:hAnsi="Courier New" w:cs="Courier New"/>
@@ -6379,7 +5837,6 @@
       <w:r>
         <w:t>;</w:t>
       </w:r>
-      <w:proofErr w:type="gramEnd"/>
     </w:p>
     <w:p>
       <w:pPr>
@@ -6440,7 +5897,6 @@
       <w:r>
         <w:t xml:space="preserve">, </w:t>
       </w:r>
-      <w:proofErr w:type="gramStart"/>
       <w:r>
         <w:rPr>
           <w:rFonts w:ascii="Courier New" w:hAnsi="Courier New" w:cs="Courier New"/>
@@ -6450,7 +5906,6 @@
       <w:r>
         <w:t>;</w:t>
       </w:r>
-      <w:proofErr w:type="gramEnd"/>
     </w:p>
     <w:p>
       <w:pPr>
@@ -6560,21 +6015,7 @@
         <w:pStyle w:val="Heading3"/>
       </w:pPr>
       <w:r>
-        <w:t>(3</w:t>
-      </w:r>
-      <w:proofErr w:type="gramStart"/>
-      <w:r>
-        <w:t>e.ii</w:t>
-      </w:r>
-      <w:proofErr w:type="gramEnd"/>
-      <w:r>
-        <w:t xml:space="preserve">) Heat </w:t>
-      </w:r>
-      <w:r>
-        <w:t>—</w:t>
-      </w:r>
-      <w:r>
-        <w:t xml:space="preserve"> Run</w:t>
+        <w:t>(3e.ii) Heat — Run</w:t>
       </w:r>
     </w:p>
     <w:p>
@@ -6626,13 +6067,7 @@
       <w:bookmarkStart w:id="10" w:name="_(3e.iii)_Heat_—"/>
       <w:bookmarkEnd w:id="10"/>
       <w:r>
-        <w:t xml:space="preserve">(3e.iii) Heat </w:t>
-      </w:r>
-      <w:r>
-        <w:t>—</w:t>
-      </w:r>
-      <w:r>
-        <w:t xml:space="preserve"> </w:t>
+        <w:t xml:space="preserve">(3e.iii) Heat — </w:t>
       </w:r>
       <w:r>
         <w:t>Configure</w:t>
@@ -6684,21 +6119,7 @@
         <w:rPr>
           <w:rFonts w:ascii="Courier New" w:hAnsi="Courier New" w:cs="Courier New"/>
         </w:rPr>
-        <w:t>@</w:t>
-      </w:r>
-      <w:proofErr w:type="gramStart"/>
-      <w:r>
-        <w:rPr>
-          <w:rFonts w:ascii="Courier New" w:hAnsi="Courier New" w:cs="Courier New"/>
-        </w:rPr>
-        <w:t>set</w:t>
-      </w:r>
-      <w:proofErr w:type="gramEnd"/>
-      <w:r>
-        <w:rPr>
-          <w:rFonts w:ascii="Courier New" w:hAnsi="Courier New" w:cs="Courier New"/>
-        </w:rPr>
-        <w:t xml:space="preserve"> model=CONTINUOUS_SPIN_MODEL</w:t>
+        <w:t>@set model=CONTINUOUS_SPIN_MODEL</w:t>
       </w:r>
     </w:p>
     <w:p>
@@ -6713,21 +6134,7 @@
         <w:rPr>
           <w:rFonts w:ascii="Courier New" w:hAnsi="Courier New" w:cs="Courier New"/>
         </w:rPr>
-        <w:t>@</w:t>
-      </w:r>
-      <w:proofErr w:type="gramStart"/>
-      <w:r>
-        <w:rPr>
-          <w:rFonts w:ascii="Courier New" w:hAnsi="Courier New" w:cs="Courier New"/>
-        </w:rPr>
-        <w:t>set</w:t>
-      </w:r>
-      <w:proofErr w:type="gramEnd"/>
-      <w:r>
-        <w:rPr>
-          <w:rFonts w:ascii="Courier New" w:hAnsi="Courier New" w:cs="Courier New"/>
-        </w:rPr>
-        <w:t xml:space="preserve"> reset=</w:t>
+        <w:t>@set reset=</w:t>
       </w:r>
       <w:proofErr w:type="spellStart"/>
       <w:r>
@@ -6750,21 +6157,7 @@
         <w:rPr>
           <w:rFonts w:ascii="Courier New" w:hAnsi="Courier New" w:cs="Courier New"/>
         </w:rPr>
-        <w:t>@</w:t>
-      </w:r>
-      <w:proofErr w:type="gramStart"/>
-      <w:r>
-        <w:rPr>
-          <w:rFonts w:ascii="Courier New" w:hAnsi="Courier New" w:cs="Courier New"/>
-        </w:rPr>
-        <w:t>set</w:t>
-      </w:r>
-      <w:proofErr w:type="gramEnd"/>
-      <w:r>
-        <w:rPr>
-          <w:rFonts w:ascii="Courier New" w:hAnsi="Courier New" w:cs="Courier New"/>
-        </w:rPr>
-        <w:t xml:space="preserve"> mol_type=LINEAR</w:t>
+        <w:t>@set mol_type=LINEAR</w:t>
       </w:r>
     </w:p>
     <w:p>
@@ -6818,13 +6211,7 @@
         <w:rPr>
           <w:rFonts w:cstheme="minorHAnsi"/>
         </w:rPr>
-        <w:t xml:space="preserve">; it </w:t>
-      </w:r>
-      <w:r>
-        <w:rPr>
-          <w:rFonts w:cstheme="minorHAnsi"/>
-        </w:rPr>
-        <w:t>controls the algorithm used when “flipping” a spin.</w:t>
+        <w:t>; it controls the algorithm used when “flipping” a spin.</w:t>
       </w:r>
     </w:p>
     <w:p>
@@ -7039,21 +6426,7 @@
       <w:bookmarkStart w:id="11" w:name="_(3e.iv)_Heat_—"/>
       <w:bookmarkEnd w:id="11"/>
       <w:r>
-        <w:t>(3</w:t>
-      </w:r>
-      <w:proofErr w:type="gramStart"/>
-      <w:r>
-        <w:t>e.iv</w:t>
-      </w:r>
-      <w:proofErr w:type="gramEnd"/>
-      <w:r>
-        <w:t xml:space="preserve">) Heat </w:t>
-      </w:r>
-      <w:r>
-        <w:t>—</w:t>
-      </w:r>
-      <w:r>
-        <w:t xml:space="preserve"> Output</w:t>
+        <w:t>(3e.iv) Heat — Output</w:t>
       </w:r>
     </w:p>
     <w:p>
@@ -7122,15 +6495,7 @@
         </w:r>
       </w:hyperlink>
       <w:r>
-        <w:t xml:space="preserve"> for more details on each </w:t>
-      </w:r>
-      <w:proofErr w:type="gramStart"/>
-      <w:r>
-        <w:t>variables</w:t>
-      </w:r>
-      <w:proofErr w:type="gramEnd"/>
-      <w:r>
-        <w:t>.)</w:t>
+        <w:t xml:space="preserve"> for more details on each variables.)</w:t>
       </w:r>
     </w:p>
     <w:p>
@@ -7142,15 +6507,7 @@
         <w:t>Columns 108-198</w:t>
       </w:r>
       <w:r>
-        <w:t xml:space="preserve"> (or “DD” thru “GP” in Excel) contain </w:t>
-      </w:r>
-      <w:proofErr w:type="gramStart"/>
-      <w:r>
-        <w:t>final results</w:t>
-      </w:r>
-      <w:proofErr w:type="gramEnd"/>
-      <w:r>
-        <w:t xml:space="preserve"> calculated at the specific final time in each simulation, </w:t>
+        <w:t xml:space="preserve"> (or “DD” thru “GP” in Excel) contain final results calculated at the specific final time in each simulation, </w:t>
       </w:r>
       <w:r>
         <w:rPr>
@@ -7193,13 +6550,7 @@
         <w:pStyle w:val="Heading3"/>
       </w:pPr>
       <w:r>
-        <w:t xml:space="preserve">(3e.v) Heat </w:t>
-      </w:r>
-      <w:r>
-        <w:t>—</w:t>
-      </w:r>
-      <w:r>
-        <w:t xml:space="preserve"> Errors</w:t>
+        <w:t>(3e.v) Heat — Errors</w:t>
       </w:r>
     </w:p>
     <w:p>
@@ -7248,26 +6599,12 @@
       <w:bookmarkStart w:id="13" w:name="_(3f.i)_Magnetize_—"/>
       <w:bookmarkEnd w:id="13"/>
       <w:r>
-        <w:t xml:space="preserve">(3f.i) Magnetize </w:t>
-      </w:r>
-      <w:r>
-        <w:t>—</w:t>
-      </w:r>
-      <w:r>
-        <w:t xml:space="preserve"> Parameters</w:t>
-      </w:r>
-    </w:p>
-    <w:p>
-      <w:r>
-        <w:t xml:space="preserve">Like Heat, </w:t>
-      </w:r>
-      <w:proofErr w:type="gramStart"/>
-      <w:r>
-        <w:t>Magnetize</w:t>
-      </w:r>
-      <w:proofErr w:type="gramEnd"/>
-      <w:r>
-        <w:t xml:space="preserve"> has no parameters file. All parameters must be entered on the command line (i.e., standard input).</w:t>
+        <w:t>(3f.i) Magnetize — Parameters</w:t>
+      </w:r>
+    </w:p>
+    <w:p>
+      <w:r>
+        <w:t>Like Heat, Magnetize has no parameters file. All parameters must be entered on the command line (i.e., standard input).</w:t>
       </w:r>
     </w:p>
     <w:p>
@@ -7575,51 +6912,27 @@
         <w:rPr>
           <w:rFonts w:cstheme="minorHAnsi"/>
         </w:rPr>
-        <w:t>φ angle of the vector off the xy-plane measured in degrees. 0</w:t>
-      </w:r>
-      <w:r>
-        <w:rPr>
-          <w:rFonts w:cstheme="minorHAnsi"/>
-        </w:rPr>
-        <w:t>°</w:t>
-      </w:r>
-      <w:r>
-        <w:rPr>
-          <w:rFonts w:cstheme="minorHAnsi"/>
-        </w:rPr>
-        <w:t xml:space="preserve"> corresponds to a 0</w:t>
-      </w:r>
-      <w:r>
-        <w:rPr>
-          <w:rFonts w:cstheme="minorHAnsi"/>
-        </w:rPr>
-        <w:t>°</w:t>
-      </w:r>
-      <w:r>
-        <w:rPr>
-          <w:rFonts w:cstheme="minorHAnsi"/>
-        </w:rPr>
-        <w:t xml:space="preserve"> angle between the vector and the xy-</w:t>
-      </w:r>
-      <w:proofErr w:type="gramStart"/>
-      <w:r>
-        <w:rPr>
-          <w:rFonts w:cstheme="minorHAnsi"/>
-        </w:rPr>
-        <w:t>plane;</w:t>
-      </w:r>
-      <w:proofErr w:type="gramEnd"/>
-      <w:r>
-        <w:rPr>
-          <w:rFonts w:cstheme="minorHAnsi"/>
-        </w:rPr>
-        <w:t xml:space="preserve"> i.e., the vector is on the xy-plane; </w:t>
+        <w:t xml:space="preserve">φ angle of the vector off the xy-plane measured in degrees. 0° corresponds to a 0° angle between the vector and the xy-plane; i.e., the vector is on the </w:t>
       </w:r>
       <w:proofErr w:type="spellStart"/>
       <w:r>
         <w:rPr>
           <w:rFonts w:cstheme="minorHAnsi"/>
         </w:rPr>
+        <w:t>xy</w:t>
+      </w:r>
+      <w:proofErr w:type="spellEnd"/>
+      <w:r>
+        <w:rPr>
+          <w:rFonts w:cstheme="minorHAnsi"/>
+        </w:rPr>
+        <w:t xml:space="preserve">-plane; </w:t>
+      </w:r>
+      <w:proofErr w:type="spellStart"/>
+      <w:r>
+        <w:rPr>
+          <w:rFonts w:cstheme="minorHAnsi"/>
+        </w:rPr>
         <w:t>B</w:t>
       </w:r>
       <w:r>
@@ -7634,31 +6947,7 @@
         <w:rPr>
           <w:rFonts w:cstheme="minorHAnsi"/>
         </w:rPr>
-        <w:t xml:space="preserve"> = 0. 90</w:t>
-      </w:r>
-      <w:r>
-        <w:rPr>
-          <w:rFonts w:cstheme="minorHAnsi"/>
-        </w:rPr>
-        <w:t>°</w:t>
-      </w:r>
-      <w:r>
-        <w:rPr>
-          <w:rFonts w:cstheme="minorHAnsi"/>
-        </w:rPr>
-        <w:t xml:space="preserve"> corresponds to the vector being parallel to the positive z-axis. -90</w:t>
-      </w:r>
-      <w:r>
-        <w:rPr>
-          <w:rFonts w:cstheme="minorHAnsi"/>
-        </w:rPr>
-        <w:t>°</w:t>
-      </w:r>
-      <w:r>
-        <w:rPr>
-          <w:rFonts w:cstheme="minorHAnsi"/>
-        </w:rPr>
-        <w:t xml:space="preserve"> corresponds to the vector being parallel to the negative-z axis. If </w:t>
+        <w:t xml:space="preserve"> = 0. 90° corresponds to the vector being parallel to the positive z-axis. -90° corresponds to the vector being parallel to the negative-z axis. If </w:t>
       </w:r>
       <w:r>
         <w:rPr>
@@ -7712,13 +7001,7 @@
     <w:p/>
     <w:p>
       <w:r>
-        <w:t xml:space="preserve">In version 6.2.2, </w:t>
-      </w:r>
-      <w:r>
-        <w:t>Magnetize</w:t>
-      </w:r>
-      <w:r>
-        <w:t xml:space="preserve"> has </w:t>
+        <w:t xml:space="preserve">In version 6.2.2, Magnetize has </w:t>
       </w:r>
       <w:r>
         <w:t>6</w:t>
@@ -7756,7 +7039,6 @@
       <w:r>
         <w:t xml:space="preserve">, </w:t>
       </w:r>
-      <w:proofErr w:type="gramStart"/>
       <w:r>
         <w:rPr>
           <w:rFonts w:ascii="Courier New" w:hAnsi="Courier New" w:cs="Courier New"/>
@@ -7766,7 +7048,6 @@
       <w:r>
         <w:t>;</w:t>
       </w:r>
-      <w:proofErr w:type="gramEnd"/>
     </w:p>
     <w:p>
       <w:pPr>
@@ -7785,7 +7066,6 @@
       <w:r>
         <w:t xml:space="preserve">, </w:t>
       </w:r>
-      <w:proofErr w:type="gramStart"/>
       <w:r>
         <w:rPr>
           <w:rFonts w:ascii="Courier New" w:hAnsi="Courier New" w:cs="Courier New"/>
@@ -7795,7 +7075,6 @@
       <w:r>
         <w:t>;</w:t>
       </w:r>
-      <w:proofErr w:type="gramEnd"/>
     </w:p>
     <w:p>
       <w:pPr>
@@ -7832,7 +7111,6 @@
       <w:r>
         <w:t xml:space="preserve">, </w:t>
       </w:r>
-      <w:proofErr w:type="gramStart"/>
       <w:r>
         <w:rPr>
           <w:rFonts w:ascii="Courier New" w:hAnsi="Courier New" w:cs="Courier New"/>
@@ -7842,7 +7120,6 @@
       <w:r>
         <w:t>;</w:t>
       </w:r>
-      <w:proofErr w:type="gramEnd"/>
     </w:p>
     <w:p>
       <w:pPr>
@@ -7859,13 +7136,8 @@
         <w:t>t_eq</w:t>
       </w:r>
       <w:r>
-        <w:t xml:space="preserve">, simCount, </w:t>
-      </w:r>
-      <w:proofErr w:type="gramStart"/>
-      <w:r>
-        <w:t>freq;</w:t>
-      </w:r>
-      <w:proofErr w:type="gramEnd"/>
+        <w:t>, simCount, freq;</w:t>
+      </w:r>
     </w:p>
     <w:p>
       <w:pPr>
@@ -7875,7 +7147,6 @@
       <w:r>
         <w:t xml:space="preserve">(13) </w:t>
       </w:r>
-      <w:proofErr w:type="gramStart"/>
       <w:r>
         <w:rPr>
           <w:rFonts w:ascii="Courier New" w:hAnsi="Courier New" w:cs="Courier New"/>
@@ -7891,7 +7162,6 @@
       <w:r>
         <w:t>;</w:t>
       </w:r>
-      <w:proofErr w:type="gramEnd"/>
     </w:p>
     <w:p>
       <w:pPr>
@@ -7971,19 +7241,11 @@
         <w:rPr>
           <w:rFonts w:ascii="Courier New" w:hAnsi="Courier New" w:cs="Courier New"/>
         </w:rPr>
-        <w:t>B_</w:t>
-      </w:r>
-      <w:proofErr w:type="gramStart"/>
-      <w:r>
-        <w:rPr>
-          <w:rFonts w:ascii="Courier New" w:hAnsi="Courier New" w:cs="Courier New"/>
-        </w:rPr>
-        <w:t>phi</w:t>
+        <w:t>B_phi</w:t>
       </w:r>
       <w:r>
         <w:t>;</w:t>
       </w:r>
-      <w:proofErr w:type="gramEnd"/>
     </w:p>
     <w:p>
       <w:pPr>
@@ -7997,10 +7259,7 @@
         <w:t>19</w:t>
       </w:r>
       <w:r>
-        <w:t>-</w:t>
-      </w:r>
-      <w:r>
-        <w:t>2</w:t>
+        <w:t>-2</w:t>
       </w:r>
       <w:r>
         <w:t>4</w:t>
@@ -8053,7 +7312,6 @@
       <w:r>
         <w:t xml:space="preserve">, </w:t>
       </w:r>
-      <w:proofErr w:type="gramStart"/>
       <w:r>
         <w:rPr>
           <w:rFonts w:ascii="Courier New" w:hAnsi="Courier New" w:cs="Courier New"/>
@@ -8063,7 +7321,6 @@
       <w:r>
         <w:t>;</w:t>
       </w:r>
-      <w:proofErr w:type="gramEnd"/>
     </w:p>
     <w:p>
       <w:pPr>
@@ -8077,10 +7334,7 @@
         <w:t>25</w:t>
       </w:r>
       <w:r>
-        <w:t>-</w:t>
-      </w:r>
-      <w:r>
-        <w:t>3</w:t>
+        <w:t>-3</w:t>
       </w:r>
       <w:r>
         <w:t>0</w:t>
@@ -8133,7 +7387,6 @@
       <w:r>
         <w:t xml:space="preserve">, </w:t>
       </w:r>
-      <w:proofErr w:type="gramStart"/>
       <w:r>
         <w:rPr>
           <w:rFonts w:ascii="Courier New" w:hAnsi="Courier New" w:cs="Courier New"/>
@@ -8143,7 +7396,6 @@
       <w:r>
         <w:t>;</w:t>
       </w:r>
-      <w:proofErr w:type="gramEnd"/>
     </w:p>
     <w:p>
       <w:pPr>
@@ -8151,21 +7403,18 @@
         <w:ind w:firstLine="720"/>
       </w:pPr>
       <w:r>
-        <w:t>(</w:t>
+        <w:t>(3</w:t>
+      </w:r>
+      <w:r>
+        <w:t>1</w:t>
+      </w:r>
+      <w:r>
+        <w:t>-3</w:t>
       </w:r>
       <w:r>
         <w:t>3</w:t>
       </w:r>
       <w:r>
-        <w:t>1</w:t>
-      </w:r>
-      <w:r>
-        <w:t>-3</w:t>
-      </w:r>
-      <w:r>
-        <w:t>3</w:t>
-      </w:r>
-      <w:r>
         <w:t xml:space="preserve">) </w:t>
       </w:r>
       <w:r>
@@ -8186,7 +7435,6 @@
       <w:r>
         <w:t xml:space="preserve">, </w:t>
       </w:r>
-      <w:proofErr w:type="gramStart"/>
       <w:r>
         <w:rPr>
           <w:rFonts w:ascii="Courier New" w:hAnsi="Courier New" w:cs="Courier New"/>
@@ -8196,7 +7444,6 @@
       <w:r>
         <w:t>;</w:t>
       </w:r>
-      <w:proofErr w:type="gramEnd"/>
     </w:p>
     <w:p>
       <w:pPr>
@@ -8263,7 +7510,6 @@
       <w:r>
         <w:t xml:space="preserve">, </w:t>
       </w:r>
-      <w:proofErr w:type="gramStart"/>
       <w:r>
         <w:rPr>
           <w:rFonts w:ascii="Courier New" w:hAnsi="Courier New" w:cs="Courier New"/>
@@ -8273,7 +7519,6 @@
       <w:r>
         <w:t>;</w:t>
       </w:r>
-      <w:proofErr w:type="gramEnd"/>
     </w:p>
     <w:p>
       <w:pPr>
@@ -8346,7 +7591,6 @@
       <w:r>
         <w:t xml:space="preserve">, </w:t>
       </w:r>
-      <w:proofErr w:type="gramStart"/>
       <w:r>
         <w:rPr>
           <w:rFonts w:ascii="Courier New" w:hAnsi="Courier New" w:cs="Courier New"/>
@@ -8356,7 +7600,6 @@
       <w:r>
         <w:t>;</w:t>
       </w:r>
-      <w:proofErr w:type="gramEnd"/>
     </w:p>
     <w:p>
       <w:pPr>
@@ -8402,7 +7645,6 @@
       <w:r>
         <w:t xml:space="preserve">, </w:t>
       </w:r>
-      <w:proofErr w:type="gramStart"/>
       <w:r>
         <w:rPr>
           <w:rFonts w:ascii="Courier New" w:hAnsi="Courier New" w:cs="Courier New"/>
@@ -8412,7 +7654,6 @@
       <w:r>
         <w:t>;</w:t>
       </w:r>
-      <w:proofErr w:type="gramEnd"/>
     </w:p>
     <w:p>
       <w:pPr>
@@ -8479,7 +7720,6 @@
       <w:r>
         <w:t xml:space="preserve">, </w:t>
       </w:r>
-      <w:proofErr w:type="gramStart"/>
       <w:r>
         <w:rPr>
           <w:rFonts w:ascii="Courier New" w:hAnsi="Courier New" w:cs="Courier New"/>
@@ -8489,7 +7729,6 @@
       <w:r>
         <w:t>;</w:t>
       </w:r>
-      <w:proofErr w:type="gramEnd"/>
     </w:p>
     <w:p>
       <w:pPr>
@@ -8577,18 +7816,7 @@
       </w:pPr>
       <w:r>
         <w:lastRenderedPageBreak/>
-        <w:t>(3</w:t>
-      </w:r>
-      <w:proofErr w:type="gramStart"/>
-      <w:r>
-        <w:t>f.ii</w:t>
-      </w:r>
-      <w:proofErr w:type="gramEnd"/>
-      <w:r>
-        <w:t xml:space="preserve">) Magnetize </w:t>
-      </w:r>
-      <w:r>
-        <w:t>—</w:t>
+        <w:t>(3f.ii) Magnetize —</w:t>
       </w:r>
       <w:r>
         <w:t xml:space="preserve"> </w:t>
@@ -8619,13 +7847,7 @@
       <w:bookmarkStart w:id="14" w:name="_(3f.iii)_Magnetize_—"/>
       <w:bookmarkEnd w:id="14"/>
       <w:r>
-        <w:t xml:space="preserve">(3f.iii) Magnetize </w:t>
-      </w:r>
-      <w:r>
-        <w:t>—</w:t>
-      </w:r>
-      <w:r>
-        <w:t xml:space="preserve"> Configure</w:t>
+        <w:t>(3f.iii) Magnetize — Configure</w:t>
       </w:r>
     </w:p>
     <w:p>
@@ -8712,21 +7934,7 @@
         <w:rPr>
           <w:rFonts w:ascii="Courier New" w:hAnsi="Courier New" w:cs="Courier New"/>
         </w:rPr>
-        <w:t>@</w:t>
-      </w:r>
-      <w:proofErr w:type="gramStart"/>
-      <w:r>
-        <w:rPr>
-          <w:rFonts w:ascii="Courier New" w:hAnsi="Courier New" w:cs="Courier New"/>
-        </w:rPr>
-        <w:t>set</w:t>
-      </w:r>
-      <w:proofErr w:type="gramEnd"/>
-      <w:r>
-        <w:rPr>
-          <w:rFonts w:ascii="Courier New" w:hAnsi="Courier New" w:cs="Courier New"/>
-        </w:rPr>
-        <w:t xml:space="preserve"> model=CONTINUOUS_SPIN_MODEL</w:t>
+        <w:t>@set model=CONTINUOUS_SPIN_MODEL</w:t>
       </w:r>
     </w:p>
     <w:p>
@@ -8741,21 +7949,7 @@
         <w:rPr>
           <w:rFonts w:ascii="Courier New" w:hAnsi="Courier New" w:cs="Courier New"/>
         </w:rPr>
-        <w:t>@</w:t>
-      </w:r>
-      <w:proofErr w:type="gramStart"/>
-      <w:r>
-        <w:rPr>
-          <w:rFonts w:ascii="Courier New" w:hAnsi="Courier New" w:cs="Courier New"/>
-        </w:rPr>
-        <w:t>set</w:t>
-      </w:r>
-      <w:proofErr w:type="gramEnd"/>
-      <w:r>
-        <w:rPr>
-          <w:rFonts w:ascii="Courier New" w:hAnsi="Courier New" w:cs="Courier New"/>
-        </w:rPr>
-        <w:t xml:space="preserve"> reset=</w:t>
+        <w:t>@set reset=</w:t>
       </w:r>
       <w:proofErr w:type="spellStart"/>
       <w:r>
@@ -8778,21 +7972,7 @@
         <w:rPr>
           <w:rFonts w:ascii="Courier New" w:hAnsi="Courier New" w:cs="Courier New"/>
         </w:rPr>
-        <w:t>@</w:t>
-      </w:r>
-      <w:proofErr w:type="gramStart"/>
-      <w:r>
-        <w:rPr>
-          <w:rFonts w:ascii="Courier New" w:hAnsi="Courier New" w:cs="Courier New"/>
-        </w:rPr>
-        <w:t>set</w:t>
-      </w:r>
-      <w:proofErr w:type="gramEnd"/>
-      <w:r>
-        <w:rPr>
-          <w:rFonts w:ascii="Courier New" w:hAnsi="Courier New" w:cs="Courier New"/>
-        </w:rPr>
-        <w:t xml:space="preserve"> mol_type=LINEAR</w:t>
+        <w:t>@set mol_type=LINEAR</w:t>
       </w:r>
     </w:p>
     <w:p>
@@ -8937,49 +8117,7 @@
         <w:rPr>
           <w:rFonts w:cstheme="minorHAnsi"/>
         </w:rPr>
-        <w:t xml:space="preserve">: </w:t>
-      </w:r>
-      <w:r>
-        <w:rPr>
-          <w:rFonts w:cstheme="minorHAnsi"/>
-        </w:rPr>
-        <w:t xml:space="preserve">No operation is performed when </w:t>
-      </w:r>
-      <w:r>
-        <w:rPr>
-          <w:rFonts w:cstheme="minorHAnsi"/>
-        </w:rPr>
-        <w:t>B</w:t>
-      </w:r>
-      <w:r>
-        <w:rPr>
-          <w:rFonts w:cstheme="minorHAnsi"/>
-        </w:rPr>
-        <w:t xml:space="preserve"> changes. The system will remain in the final state of the previous </w:t>
-      </w:r>
-      <w:r>
-        <w:rPr>
-          <w:rFonts w:cstheme="minorHAnsi"/>
-        </w:rPr>
-        <w:t>B-value</w:t>
-      </w:r>
-      <w:r>
-        <w:rPr>
-          <w:rFonts w:cstheme="minorHAnsi"/>
-        </w:rPr>
-        <w:t xml:space="preserve"> simulation. This preserves continuity between each step </w:t>
-      </w:r>
-      <w:r>
-        <w:rPr>
-          <w:rFonts w:cstheme="minorHAnsi"/>
-        </w:rPr>
-        <w:t>as the external magnetic field changes</w:t>
-      </w:r>
-      <w:r>
-        <w:rPr>
-          <w:rFonts w:cstheme="minorHAnsi"/>
-        </w:rPr>
-        <w:t>.</w:t>
+        <w:t>: No operation is performed when B changes. The system will remain in the final state of the previous B-value simulation. This preserves continuity between each step as the external magnetic field changes.</w:t>
       </w:r>
     </w:p>
     <w:p>
@@ -9011,73 +8149,13 @@
         <w:rPr>
           <w:rFonts w:cstheme="minorHAnsi"/>
         </w:rPr>
-        <w:t xml:space="preserve"> </w:t>
-      </w:r>
-      <w:r>
-        <w:rPr>
-          <w:rFonts w:cstheme="minorHAnsi"/>
-        </w:rPr>
-        <w:t xml:space="preserve">The system is reinitialized to the default “all up” state when </w:t>
-      </w:r>
-      <w:r>
-        <w:rPr>
-          <w:rFonts w:cstheme="minorHAnsi"/>
-        </w:rPr>
-        <w:t xml:space="preserve">B </w:t>
-      </w:r>
-      <w:r>
-        <w:rPr>
-          <w:rFonts w:cstheme="minorHAnsi"/>
-        </w:rPr>
-        <w:t>changes.</w:t>
-      </w:r>
-      <w:r>
-        <w:rPr>
-          <w:rFonts w:cstheme="minorHAnsi"/>
-        </w:rPr>
-        <w:t xml:space="preserve"> </w:t>
-      </w:r>
-      <w:r>
-        <w:rPr>
-          <w:rFonts w:cstheme="minorHAnsi"/>
-        </w:rPr>
-        <w:t xml:space="preserve">This </w:t>
-      </w:r>
-      <w:r>
-        <w:rPr>
-          <w:rFonts w:cstheme="minorHAnsi"/>
-        </w:rPr>
-        <w:t>breaks</w:t>
-      </w:r>
-      <w:r>
-        <w:rPr>
-          <w:rFonts w:cstheme="minorHAnsi"/>
-        </w:rPr>
-        <w:t xml:space="preserve"> continuity between </w:t>
-      </w:r>
-      <w:r>
-        <w:rPr>
-          <w:rFonts w:cstheme="minorHAnsi"/>
-        </w:rPr>
-        <w:t xml:space="preserve">the discrete </w:t>
-      </w:r>
-      <w:r>
-        <w:rPr>
-          <w:rFonts w:cstheme="minorHAnsi"/>
-        </w:rPr>
-        <w:t>step</w:t>
-      </w:r>
-      <w:r>
-        <w:rPr>
-          <w:rFonts w:cstheme="minorHAnsi"/>
-        </w:rPr>
-        <w:t>s</w:t>
-      </w:r>
-      <w:r>
-        <w:rPr>
-          <w:rFonts w:cstheme="minorHAnsi"/>
-        </w:rPr>
-        <w:t xml:space="preserve"> as the external magnetic field changes.</w:t>
+        <w:t xml:space="preserve"> The system is reinitialized to the default “all up” state when B changes.</w:t>
+      </w:r>
+      <w:r>
+        <w:rPr>
+          <w:rFonts w:cstheme="minorHAnsi"/>
+        </w:rPr>
+        <w:t xml:space="preserve"> This breaks continuity between the discrete steps as the external magnetic field changes.</w:t>
       </w:r>
     </w:p>
     <w:p>
@@ -9115,37 +8193,7 @@
         <w:rPr>
           <w:rFonts w:cstheme="minorHAnsi"/>
         </w:rPr>
-        <w:t xml:space="preserve">The system is randomized when </w:t>
-      </w:r>
-      <w:r>
-        <w:rPr>
-          <w:rFonts w:cstheme="minorHAnsi"/>
-        </w:rPr>
-        <w:t>B</w:t>
-      </w:r>
-      <w:r>
-        <w:rPr>
-          <w:rFonts w:cstheme="minorHAnsi"/>
-        </w:rPr>
-        <w:t xml:space="preserve"> changes.</w:t>
-      </w:r>
-      <w:r>
-        <w:rPr>
-          <w:rFonts w:cstheme="minorHAnsi"/>
-        </w:rPr>
-        <w:t xml:space="preserve"> </w:t>
-      </w:r>
-      <w:r>
-        <w:rPr>
-          <w:rFonts w:cstheme="minorHAnsi"/>
-        </w:rPr>
-        <w:t>This breaks continuity between the discrete steps as the external magnetic field changes</w:t>
-      </w:r>
-      <w:r>
-        <w:rPr>
-          <w:rFonts w:cstheme="minorHAnsi"/>
-        </w:rPr>
-        <w:t>.</w:t>
+        <w:t>The system is randomized when B changes. This breaks continuity between the discrete steps as the external magnetic field changes.</w:t>
       </w:r>
     </w:p>
     <w:p>
@@ -9166,13 +8214,7 @@
         <w:rPr>
           <w:rFonts w:cstheme="minorHAnsi"/>
         </w:rPr>
-        <w:t xml:space="preserve"> </w:t>
-      </w:r>
-      <w:r>
-        <w:rPr>
-          <w:rFonts w:cstheme="minorHAnsi"/>
-        </w:rPr>
-        <w:t xml:space="preserve">acts the same as in </w:t>
+        <w:t xml:space="preserve"> acts the same as in </w:t>
       </w:r>
       <w:hyperlink w:anchor="_(3e.iii)_Heat_—" w:history="1">
         <w:r>
@@ -9243,32 +8285,12 @@
       <w:bookmarkStart w:id="15" w:name="_(3f.iv)_Magnetize_—"/>
       <w:bookmarkEnd w:id="15"/>
       <w:r>
-        <w:t>(3</w:t>
-      </w:r>
-      <w:proofErr w:type="gramStart"/>
-      <w:r>
-        <w:t>f.iv</w:t>
-      </w:r>
-      <w:proofErr w:type="gramEnd"/>
-      <w:r>
-        <w:t xml:space="preserve">) Magnetize </w:t>
-      </w:r>
-      <w:r>
-        <w:t>—</w:t>
-      </w:r>
-      <w:r>
-        <w:t xml:space="preserve"> Output</w:t>
-      </w:r>
-    </w:p>
-    <w:p>
-      <w:r>
-        <w:t xml:space="preserve">The output for </w:t>
-      </w:r>
-      <w:r>
-        <w:t>Magnetize</w:t>
-      </w:r>
-      <w:r>
-        <w:t xml:space="preserve"> will be stored in the </w:t>
+        <w:t>(3f.iv) Magnetize — Output</w:t>
+      </w:r>
+    </w:p>
+    <w:p>
+      <w:r>
+        <w:t xml:space="preserve">The output for Magnetize will be stored in the </w:t>
       </w:r>
       <w:r>
         <w:rPr>
@@ -9277,13 +8299,7 @@
         <w:t>~/out</w:t>
       </w:r>
       <w:r>
-        <w:t xml:space="preserve"> folder in a CSV file titled with “</w:t>
-      </w:r>
-      <w:r>
-        <w:t>Magnetize</w:t>
-      </w:r>
-      <w:r>
-        <w:t xml:space="preserve">”, the start date of the simulation, and a number identifier (for uniqueness). This is the same output process as </w:t>
+        <w:t xml:space="preserve"> folder in a CSV file titled with “Magnetize”, the start date of the simulation, and a number identifier (for uniqueness). This is the same output process as </w:t>
       </w:r>
       <w:hyperlink w:anchor="_(3d.iv)_Iterate_—" w:history="1">
         <w:r>
@@ -9507,13 +8523,7 @@
         <w:pStyle w:val="Heading3"/>
       </w:pPr>
       <w:r>
-        <w:t xml:space="preserve">(3f.v) Magnetize </w:t>
-      </w:r>
-      <w:r>
-        <w:t>—</w:t>
-      </w:r>
-      <w:r>
-        <w:t xml:space="preserve"> Errors</w:t>
+        <w:t>(3f.v) Magnetize — Errors</w:t>
       </w:r>
     </w:p>
     <w:p>
@@ -9537,36 +8547,12 @@
       <w:bookmarkStart w:id="18" w:name="_(3g)_Magnetize2_1"/>
       <w:bookmarkEnd w:id="18"/>
       <w:r>
-        <w:t>(3</w:t>
-      </w:r>
-      <w:r>
-        <w:t>g</w:t>
-      </w:r>
-      <w:r>
-        <w:t>) Magnetize2</w:t>
-      </w:r>
-    </w:p>
-    <w:p>
-      <w:r>
-        <w:t>Magnetize</w:t>
-      </w:r>
-      <w:r>
-        <w:t>2</w:t>
-      </w:r>
-      <w:r>
-        <w:t xml:space="preserve"> is one of the included apps. The purpose of this app is to study the effects of a </w:t>
-      </w:r>
-      <w:r>
-        <w:t xml:space="preserve">continuously </w:t>
-      </w:r>
-      <w:r>
-        <w:t xml:space="preserve">changing external magnetic field, B. For a </w:t>
-      </w:r>
-      <w:r>
-        <w:t xml:space="preserve">discretely </w:t>
-      </w:r>
-      <w:r>
-        <w:t xml:space="preserve">changing magnetic field, see </w:t>
+        <w:t>(3g) Magnetize2</w:t>
+      </w:r>
+    </w:p>
+    <w:p>
+      <w:r>
+        <w:t xml:space="preserve">Magnetize2 is one of the included apps. The purpose of this app is to study the effects of a continuously changing external magnetic field, B. For a discretely changing magnetic field, see </w:t>
       </w:r>
       <w:hyperlink w:anchor="_(3f)_Magnetize" w:history="1">
         <w:r>
@@ -9633,13 +8619,7 @@
         <w:pStyle w:val="Heading3"/>
       </w:pPr>
       <w:r>
-        <w:t>(3</w:t>
-      </w:r>
-      <w:r>
-        <w:t>g</w:t>
-      </w:r>
-      <w:r>
-        <w:t>.i) Magnetize2 — Parameters</w:t>
+        <w:t>(3g.i) Magnetize2 — Parameters</w:t>
       </w:r>
     </w:p>
     <w:p>
@@ -9655,10 +8635,7 @@
         </w:r>
       </w:hyperlink>
       <w:r>
-        <w:t xml:space="preserve"> </w:t>
-      </w:r>
-      <w:r>
-        <w:t xml:space="preserve">and </w:t>
+        <w:t xml:space="preserve"> and </w:t>
       </w:r>
       <w:hyperlink w:anchor="_(3f.i)_Magnetize_—" w:history="1">
         <w:r>
@@ -9669,10 +8646,7 @@
         </w:r>
       </w:hyperlink>
       <w:r>
-        <w:t>, Magnetize2</w:t>
-      </w:r>
-      <w:r>
-        <w:t xml:space="preserve"> has no parameters file. All parameters must be entered on the command line (i.e., standard input).</w:t>
+        <w:t>, Magnetize2 has no parameters file. All parameters must be entered on the command line (i.e., standard input).</w:t>
       </w:r>
     </w:p>
     <w:p>
@@ -9919,15 +8893,7 @@
         <w:t>(B_max – B_min) / B_rate</w:t>
       </w:r>
       <w:r>
-        <w:t xml:space="preserve">. </w:t>
-      </w:r>
-      <w:proofErr w:type="gramStart"/>
-      <w:r>
-        <w:t>So</w:t>
-      </w:r>
-      <w:proofErr w:type="gramEnd"/>
-      <w:r>
-        <w:t xml:space="preserve"> </w:t>
+        <w:t xml:space="preserve">. So </w:t>
       </w:r>
       <w:r>
         <w:rPr>
@@ -10102,21 +9068,21 @@
         <w:rPr>
           <w:rFonts w:cstheme="minorHAnsi"/>
         </w:rPr>
-        <w:t>φ angle of the vector off the xy-plane measured in degrees. 0° corresponds to a 0° angle between the vector and the xy-</w:t>
-      </w:r>
-      <w:proofErr w:type="gramStart"/>
-      <w:r>
-        <w:rPr>
-          <w:rFonts w:cstheme="minorHAnsi"/>
-        </w:rPr>
-        <w:t>plane;</w:t>
-      </w:r>
-      <w:proofErr w:type="gramEnd"/>
-      <w:r>
-        <w:rPr>
-          <w:rFonts w:cstheme="minorHAnsi"/>
-        </w:rPr>
-        <w:t xml:space="preserve"> i.e., the vector is on the xy-plane; </w:t>
+        <w:t xml:space="preserve">φ angle of the vector off the xy-plane measured in degrees. 0° corresponds to a 0° angle between the vector and the xy-plane; i.e., the vector is on the </w:t>
+      </w:r>
+      <w:proofErr w:type="spellStart"/>
+      <w:r>
+        <w:rPr>
+          <w:rFonts w:cstheme="minorHAnsi"/>
+        </w:rPr>
+        <w:t>xy</w:t>
+      </w:r>
+      <w:proofErr w:type="spellEnd"/>
+      <w:r>
+        <w:rPr>
+          <w:rFonts w:cstheme="minorHAnsi"/>
+        </w:rPr>
+        <w:t xml:space="preserve">-plane; </w:t>
       </w:r>
       <w:proofErr w:type="spellStart"/>
       <w:r>
@@ -10251,13 +9217,8 @@
       <w:r>
         <w:t xml:space="preserve">(may be 0) </w:t>
       </w:r>
-      <w:proofErr w:type="gramStart"/>
-      <w:r>
-        <w:t>in order to</w:t>
-      </w:r>
-      <w:proofErr w:type="gramEnd"/>
-      <w:r>
-        <w:t xml:space="preserve"> reach equilibrium at the initial B value before starting the simulation.</w:t>
+      <w:r>
+        <w:t>in order to reach equilibrium at the initial B value before starting the simulation.</w:t>
       </w:r>
     </w:p>
     <w:p>
@@ -10321,7 +9282,6 @@
       <w:r>
         <w:t xml:space="preserve">, </w:t>
       </w:r>
-      <w:proofErr w:type="gramStart"/>
       <w:r>
         <w:rPr>
           <w:rFonts w:ascii="Courier New" w:hAnsi="Courier New" w:cs="Courier New"/>
@@ -10331,7 +9291,6 @@
       <w:r>
         <w:t>;</w:t>
       </w:r>
-      <w:proofErr w:type="gramEnd"/>
     </w:p>
     <w:p>
       <w:pPr>
@@ -10350,7 +9309,6 @@
       <w:r>
         <w:t xml:space="preserve">, </w:t>
       </w:r>
-      <w:proofErr w:type="gramStart"/>
       <w:r>
         <w:rPr>
           <w:rFonts w:ascii="Courier New" w:hAnsi="Courier New" w:cs="Courier New"/>
@@ -10360,7 +9318,6 @@
       <w:r>
         <w:t>;</w:t>
       </w:r>
-      <w:proofErr w:type="gramEnd"/>
     </w:p>
     <w:p>
       <w:pPr>
@@ -10397,7 +9354,6 @@
       <w:r>
         <w:t xml:space="preserve">, </w:t>
       </w:r>
-      <w:proofErr w:type="gramStart"/>
       <w:r>
         <w:rPr>
           <w:rFonts w:ascii="Courier New" w:hAnsi="Courier New" w:cs="Courier New"/>
@@ -10407,7 +9363,6 @@
       <w:r>
         <w:t>;</w:t>
       </w:r>
-      <w:proofErr w:type="gramEnd"/>
     </w:p>
     <w:p>
       <w:pPr>
@@ -10432,7 +9387,6 @@
       <w:r>
         <w:t xml:space="preserve">, </w:t>
       </w:r>
-      <w:proofErr w:type="gramStart"/>
       <w:r>
         <w:rPr>
           <w:rFonts w:ascii="Courier New" w:hAnsi="Courier New" w:cs="Courier New"/>
@@ -10442,7 +9396,6 @@
       <w:r>
         <w:t>;</w:t>
       </w:r>
-      <w:proofErr w:type="gramEnd"/>
     </w:p>
     <w:p>
       <w:pPr>
@@ -10458,7 +9411,6 @@
       <w:r>
         <w:t xml:space="preserve">) </w:t>
       </w:r>
-      <w:proofErr w:type="gramStart"/>
       <w:r>
         <w:rPr>
           <w:rFonts w:ascii="Courier New" w:hAnsi="Courier New" w:cs="Courier New"/>
@@ -10474,7 +9426,6 @@
       <w:r>
         <w:t>;</w:t>
       </w:r>
-      <w:proofErr w:type="gramEnd"/>
     </w:p>
     <w:p>
       <w:pPr>
@@ -10560,19 +9511,11 @@
         <w:rPr>
           <w:rFonts w:ascii="Courier New" w:hAnsi="Courier New" w:cs="Courier New"/>
         </w:rPr>
-        <w:t>B_</w:t>
-      </w:r>
-      <w:proofErr w:type="gramStart"/>
-      <w:r>
-        <w:rPr>
-          <w:rFonts w:ascii="Courier New" w:hAnsi="Courier New" w:cs="Courier New"/>
-        </w:rPr>
-        <w:t>phi</w:t>
+        <w:t>B_phi</w:t>
       </w:r>
       <w:r>
         <w:t>;</w:t>
       </w:r>
-      <w:proofErr w:type="gramEnd"/>
     </w:p>
     <w:p>
       <w:pPr>
@@ -10639,7 +9582,6 @@
       <w:r>
         <w:t xml:space="preserve">, </w:t>
       </w:r>
-      <w:proofErr w:type="gramStart"/>
       <w:r>
         <w:rPr>
           <w:rFonts w:ascii="Courier New" w:hAnsi="Courier New" w:cs="Courier New"/>
@@ -10649,7 +9591,6 @@
       <w:r>
         <w:t>;</w:t>
       </w:r>
-      <w:proofErr w:type="gramEnd"/>
     </w:p>
     <w:p>
       <w:pPr>
@@ -10716,7 +9657,6 @@
       <w:r>
         <w:t xml:space="preserve">, </w:t>
       </w:r>
-      <w:proofErr w:type="gramStart"/>
       <w:r>
         <w:rPr>
           <w:rFonts w:ascii="Courier New" w:hAnsi="Courier New" w:cs="Courier New"/>
@@ -10726,7 +9666,6 @@
       <w:r>
         <w:t>;</w:t>
       </w:r>
-      <w:proofErr w:type="gramEnd"/>
     </w:p>
     <w:p>
       <w:pPr>
@@ -10766,7 +9705,6 @@
       <w:r>
         <w:t xml:space="preserve">, </w:t>
       </w:r>
-      <w:proofErr w:type="gramStart"/>
       <w:r>
         <w:rPr>
           <w:rFonts w:ascii="Courier New" w:hAnsi="Courier New" w:cs="Courier New"/>
@@ -10776,7 +9714,6 @@
       <w:r>
         <w:t>;</w:t>
       </w:r>
-      <w:proofErr w:type="gramEnd"/>
     </w:p>
     <w:p>
       <w:pPr>
@@ -10843,7 +9780,6 @@
       <w:r>
         <w:t xml:space="preserve">, </w:t>
       </w:r>
-      <w:proofErr w:type="gramStart"/>
       <w:r>
         <w:rPr>
           <w:rFonts w:ascii="Courier New" w:hAnsi="Courier New" w:cs="Courier New"/>
@@ -10853,7 +9789,6 @@
       <w:r>
         <w:t>;</w:t>
       </w:r>
-      <w:proofErr w:type="gramEnd"/>
     </w:p>
     <w:p>
       <w:pPr>
@@ -10920,7 +9855,6 @@
       <w:r>
         <w:t xml:space="preserve">, </w:t>
       </w:r>
-      <w:proofErr w:type="gramStart"/>
       <w:r>
         <w:rPr>
           <w:rFonts w:ascii="Courier New" w:hAnsi="Courier New" w:cs="Courier New"/>
@@ -10930,7 +9864,6 @@
       <w:r>
         <w:t>;</w:t>
       </w:r>
-      <w:proofErr w:type="gramEnd"/>
     </w:p>
     <w:p>
       <w:pPr>
@@ -10973,7 +9906,6 @@
       <w:r>
         <w:t xml:space="preserve">, </w:t>
       </w:r>
-      <w:proofErr w:type="gramStart"/>
       <w:r>
         <w:rPr>
           <w:rFonts w:ascii="Courier New" w:hAnsi="Courier New" w:cs="Courier New"/>
@@ -10983,7 +9915,6 @@
       <w:r>
         <w:t>;</w:t>
       </w:r>
-      <w:proofErr w:type="gramEnd"/>
     </w:p>
     <w:p>
       <w:pPr>
@@ -11050,7 +9981,6 @@
       <w:r>
         <w:t xml:space="preserve">, </w:t>
       </w:r>
-      <w:proofErr w:type="gramStart"/>
       <w:r>
         <w:rPr>
           <w:rFonts w:ascii="Courier New" w:hAnsi="Courier New" w:cs="Courier New"/>
@@ -11060,7 +9990,6 @@
       <w:r>
         <w:t>;</w:t>
       </w:r>
-      <w:proofErr w:type="gramEnd"/>
     </w:p>
     <w:p>
       <w:pPr>
@@ -11144,18 +10073,7 @@
         <w:pStyle w:val="Heading3"/>
       </w:pPr>
       <w:r>
-        <w:t>(3</w:t>
-      </w:r>
-      <w:proofErr w:type="gramStart"/>
-      <w:r>
-        <w:t>g</w:t>
-      </w:r>
-      <w:r>
-        <w:t>.ii</w:t>
-      </w:r>
-      <w:proofErr w:type="gramEnd"/>
-      <w:r>
-        <w:t>) Magnetize2 — Run</w:t>
+        <w:t>(3g.ii) Magnetize2 — Run</w:t>
       </w:r>
     </w:p>
     <w:p>
@@ -11196,13 +10114,7 @@
         <w:pStyle w:val="Heading3"/>
       </w:pPr>
       <w:r>
-        <w:t>(3</w:t>
-      </w:r>
-      <w:r>
-        <w:t>g</w:t>
-      </w:r>
-      <w:r>
-        <w:t>.iii) Magnetize2 — Configure</w:t>
+        <w:t>(3g.iii) Magnetize2 — Configure</w:t>
       </w:r>
     </w:p>
     <w:p>
@@ -11324,21 +10236,7 @@
         <w:rPr>
           <w:rFonts w:ascii="Courier New" w:hAnsi="Courier New" w:cs="Courier New"/>
         </w:rPr>
-        <w:t>@</w:t>
-      </w:r>
-      <w:proofErr w:type="gramStart"/>
-      <w:r>
-        <w:rPr>
-          <w:rFonts w:ascii="Courier New" w:hAnsi="Courier New" w:cs="Courier New"/>
-        </w:rPr>
-        <w:t>set</w:t>
-      </w:r>
-      <w:proofErr w:type="gramEnd"/>
-      <w:r>
-        <w:rPr>
-          <w:rFonts w:ascii="Courier New" w:hAnsi="Courier New" w:cs="Courier New"/>
-        </w:rPr>
-        <w:t xml:space="preserve"> model=CONTINUOUS_SPIN_MODEL</w:t>
+        <w:t>@set model=CONTINUOUS_SPIN_MODEL</w:t>
       </w:r>
     </w:p>
     <w:p>
@@ -11354,21 +10252,7 @@
           <w:rFonts w:ascii="Courier New" w:hAnsi="Courier New" w:cs="Courier New"/>
         </w:rPr>
         <w:lastRenderedPageBreak/>
-        <w:t>@</w:t>
-      </w:r>
-      <w:proofErr w:type="gramStart"/>
-      <w:r>
-        <w:rPr>
-          <w:rFonts w:ascii="Courier New" w:hAnsi="Courier New" w:cs="Courier New"/>
-        </w:rPr>
-        <w:t>set</w:t>
-      </w:r>
-      <w:proofErr w:type="gramEnd"/>
-      <w:r>
-        <w:rPr>
-          <w:rFonts w:ascii="Courier New" w:hAnsi="Courier New" w:cs="Courier New"/>
-        </w:rPr>
-        <w:t xml:space="preserve"> randomize=0</w:t>
+        <w:t>@set randomize=0</w:t>
       </w:r>
     </w:p>
     <w:p>
@@ -11383,21 +10267,7 @@
         <w:rPr>
           <w:rFonts w:ascii="Courier New" w:hAnsi="Courier New" w:cs="Courier New"/>
         </w:rPr>
-        <w:t>@</w:t>
-      </w:r>
-      <w:proofErr w:type="gramStart"/>
-      <w:r>
-        <w:rPr>
-          <w:rFonts w:ascii="Courier New" w:hAnsi="Courier New" w:cs="Courier New"/>
-        </w:rPr>
-        <w:t>set</w:t>
-      </w:r>
-      <w:proofErr w:type="gramEnd"/>
-      <w:r>
-        <w:rPr>
-          <w:rFonts w:ascii="Courier New" w:hAnsi="Courier New" w:cs="Courier New"/>
-        </w:rPr>
-        <w:t xml:space="preserve"> startAtMaxB=0</w:t>
+        <w:t>@set startAtMaxB=0</w:t>
       </w:r>
     </w:p>
     <w:p>
@@ -11412,21 +10282,7 @@
         <w:rPr>
           <w:rFonts w:ascii="Courier New" w:hAnsi="Courier New" w:cs="Courier New"/>
         </w:rPr>
-        <w:t>@</w:t>
-      </w:r>
-      <w:proofErr w:type="gramStart"/>
-      <w:r>
-        <w:rPr>
-          <w:rFonts w:ascii="Courier New" w:hAnsi="Courier New" w:cs="Courier New"/>
-        </w:rPr>
-        <w:t>set</w:t>
-      </w:r>
-      <w:proofErr w:type="gramEnd"/>
-      <w:r>
-        <w:rPr>
-          <w:rFonts w:ascii="Courier New" w:hAnsi="Courier New" w:cs="Courier New"/>
-        </w:rPr>
-        <w:t xml:space="preserve"> mol_type=LINEAR</w:t>
+        <w:t>@set mol_type=LINEAR</w:t>
       </w:r>
     </w:p>
     <w:p>
@@ -11569,14 +10425,7 @@
             <w:rStyle w:val="Hyperlink"/>
             <w:rFonts w:cstheme="minorHAnsi"/>
           </w:rPr>
-          <w:t>Iter</w:t>
-        </w:r>
-        <w:r>
-          <w:rPr>
-            <w:rStyle w:val="Hyperlink"/>
-            <w:rFonts w:cstheme="minorHAnsi"/>
-          </w:rPr>
-          <w:t>ate</w:t>
+          <w:t>Iterate</w:t>
         </w:r>
       </w:hyperlink>
       <w:r>
@@ -11871,13 +10720,7 @@
         <w:rPr>
           <w:rFonts w:cstheme="minorHAnsi"/>
         </w:rPr>
-        <w:t xml:space="preserve"> The simulation will start with </w:t>
-      </w:r>
-      <w:r>
-        <w:rPr>
-          <w:rFonts w:cstheme="minorHAnsi"/>
-        </w:rPr>
-        <w:t>B</w:t>
+        <w:t xml:space="preserve"> The simulation will start with B</w:t>
       </w:r>
       <w:r>
         <w:rPr>
@@ -11896,13 +10739,7 @@
         <w:rPr>
           <w:rFonts w:cstheme="minorHAnsi"/>
         </w:rPr>
-        <w:t xml:space="preserve">. The simulation will start by making a half-pass increasing </w:t>
-      </w:r>
-      <w:r>
-        <w:rPr>
-          <w:rFonts w:cstheme="minorHAnsi"/>
-        </w:rPr>
-        <w:t>B</w:t>
+        <w:t>. The simulation will start by making a half-pass increasing B</w:t>
       </w:r>
       <w:r>
         <w:rPr>
@@ -12098,18 +10935,7 @@
         <w:pStyle w:val="Heading3"/>
       </w:pPr>
       <w:r>
-        <w:t>(3</w:t>
-      </w:r>
-      <w:proofErr w:type="gramStart"/>
-      <w:r>
-        <w:t>g</w:t>
-      </w:r>
-      <w:r>
-        <w:t>.iv</w:t>
-      </w:r>
-      <w:proofErr w:type="gramEnd"/>
-      <w:r>
-        <w:t>) Magnetize2 — Output</w:t>
+        <w:t>(3g.iv) Magnetize2 — Output</w:t>
       </w:r>
     </w:p>
     <w:p>
@@ -12207,22 +11033,7 @@
         <w:t xml:space="preserve">” in Excel) </w:t>
       </w:r>
       <w:r>
-        <w:t xml:space="preserve">contain </w:t>
-      </w:r>
-      <w:r>
-        <w:t xml:space="preserve">the </w:t>
-      </w:r>
-      <w:r>
-        <w:t xml:space="preserve">results calculated at </w:t>
-      </w:r>
-      <w:r>
-        <w:t xml:space="preserve">a specific </w:t>
-      </w:r>
-      <w:r>
-        <w:t>time in each simulation.</w:t>
-      </w:r>
-      <w:r>
-        <w:t xml:space="preserve"> Since </w:t>
+        <w:t xml:space="preserve">contain the results calculated at a specific time in each simulation. Since </w:t>
       </w:r>
       <w:r>
         <w:rPr>
@@ -12338,13 +11149,7 @@
         <w:pStyle w:val="Heading3"/>
       </w:pPr>
       <w:r>
-        <w:t xml:space="preserve">(3g.v) Magnetize2 </w:t>
-      </w:r>
-      <w:r>
-        <w:t>—</w:t>
-      </w:r>
-      <w:r>
-        <w:t xml:space="preserve"> Errors</w:t>
+        <w:t>(3g.v) Magnetize2 — Errors</w:t>
       </w:r>
     </w:p>
     <w:p>
@@ -12430,13 +11235,7 @@
         <w:pStyle w:val="Heading3"/>
       </w:pPr>
       <w:r>
-        <w:t xml:space="preserve">(3h.i) Metropolis </w:t>
-      </w:r>
-      <w:r>
-        <w:t>—</w:t>
-      </w:r>
-      <w:r>
-        <w:t xml:space="preserve"> Parameters</w:t>
+        <w:t>(3h.i) Metropolis — Parameters</w:t>
       </w:r>
     </w:p>
     <w:p>
@@ -12471,15 +11270,7 @@
     </w:p>
     <w:p>
       <w:r>
-        <w:t xml:space="preserve">The parameter file format is </w:t>
-      </w:r>
-      <w:proofErr w:type="gramStart"/>
-      <w:r>
-        <w:t>similar to</w:t>
-      </w:r>
-      <w:proofErr w:type="gramEnd"/>
-      <w:r>
-        <w:t xml:space="preserve"> </w:t>
+        <w:t xml:space="preserve">The parameter file format is similar to </w:t>
       </w:r>
       <w:hyperlink w:anchor="_(3d.i)_Iterate_—" w:history="1">
         <w:r>
@@ -12980,21 +11771,13 @@
         <w:pStyle w:val="Heading3"/>
       </w:pPr>
       <w:r>
-        <w:t>(3</w:t>
-      </w:r>
-      <w:proofErr w:type="gramStart"/>
-      <w:r>
-        <w:t>h.i</w:t>
+        <w:t>(3h.i</w:t>
       </w:r>
       <w:r>
         <w:t>i</w:t>
       </w:r>
-      <w:proofErr w:type="gramEnd"/>
-      <w:r>
-        <w:t xml:space="preserve">) Metropolis — </w:t>
-      </w:r>
-      <w:r>
-        <w:t>Run</w:t>
+      <w:r>
+        <w:t>) Metropolis — Run</w:t>
       </w:r>
     </w:p>
     <w:p>
@@ -13058,10 +11841,7 @@
         <w:t>ii</w:t>
       </w:r>
       <w:r>
-        <w:t xml:space="preserve">) Metropolis — </w:t>
-      </w:r>
-      <w:r>
-        <w:t>Configure</w:t>
+        <w:t>) Metropolis — Configure</w:t>
       </w:r>
     </w:p>
     <w:p>
@@ -13105,21 +11885,7 @@
         <w:rPr>
           <w:rFonts w:ascii="Courier New" w:hAnsi="Courier New" w:cs="Courier New"/>
         </w:rPr>
-        <w:t>@</w:t>
-      </w:r>
-      <w:proofErr w:type="gramStart"/>
-      <w:r>
-        <w:rPr>
-          <w:rFonts w:ascii="Courier New" w:hAnsi="Courier New" w:cs="Courier New"/>
-        </w:rPr>
-        <w:t>set</w:t>
-      </w:r>
-      <w:proofErr w:type="gramEnd"/>
-      <w:r>
-        <w:rPr>
-          <w:rFonts w:ascii="Courier New" w:hAnsi="Courier New" w:cs="Courier New"/>
-        </w:rPr>
-        <w:t xml:space="preserve"> model=CONTINUOUS_SPIN_MODEL</w:t>
+        <w:t>@set model=CONTINUOUS_SPIN_MODEL</w:t>
       </w:r>
     </w:p>
     <w:p>
@@ -13134,21 +11900,7 @@
         <w:rPr>
           <w:rFonts w:ascii="Courier New" w:hAnsi="Courier New" w:cs="Courier New"/>
         </w:rPr>
-        <w:t>@</w:t>
-      </w:r>
-      <w:proofErr w:type="gramStart"/>
-      <w:r>
-        <w:rPr>
-          <w:rFonts w:ascii="Courier New" w:hAnsi="Courier New" w:cs="Courier New"/>
-        </w:rPr>
-        <w:t>set</w:t>
-      </w:r>
-      <w:proofErr w:type="gramEnd"/>
-      <w:r>
-        <w:rPr>
-          <w:rFonts w:ascii="Courier New" w:hAnsi="Courier New" w:cs="Courier New"/>
-        </w:rPr>
-        <w:t xml:space="preserve"> mode=RANDOMIZE</w:t>
+        <w:t>@set mode=RANDOMIZE</w:t>
       </w:r>
     </w:p>
     <w:p>
@@ -13163,21 +11915,7 @@
         <w:rPr>
           <w:rFonts w:ascii="Courier New" w:hAnsi="Courier New" w:cs="Courier New"/>
         </w:rPr>
-        <w:t>@</w:t>
-      </w:r>
-      <w:proofErr w:type="gramStart"/>
-      <w:r>
-        <w:rPr>
-          <w:rFonts w:ascii="Courier New" w:hAnsi="Courier New" w:cs="Courier New"/>
-        </w:rPr>
-        <w:t>set</w:t>
-      </w:r>
-      <w:proofErr w:type="gramEnd"/>
-      <w:r>
-        <w:rPr>
-          <w:rFonts w:ascii="Courier New" w:hAnsi="Courier New" w:cs="Courier New"/>
-        </w:rPr>
-        <w:t xml:space="preserve"> mol_type=LINEAR</w:t>
+        <w:t>@set mol_type=LINEAR</w:t>
       </w:r>
     </w:p>
     <w:p>
@@ -13189,21 +11927,7 @@
         <w:rPr>
           <w:rFonts w:ascii="Courier New" w:hAnsi="Courier New" w:cs="Courier New"/>
         </w:rPr>
-        <w:t>@</w:t>
-      </w:r>
-      <w:proofErr w:type="gramStart"/>
-      <w:r>
-        <w:rPr>
-          <w:rFonts w:ascii="Courier New" w:hAnsi="Courier New" w:cs="Courier New"/>
-        </w:rPr>
-        <w:t>set</w:t>
-      </w:r>
-      <w:proofErr w:type="gramEnd"/>
-      <w:r>
-        <w:rPr>
-          <w:rFonts w:ascii="Courier New" w:hAnsi="Courier New" w:cs="Courier New"/>
-        </w:rPr>
-        <w:t xml:space="preserve"> threadCount=3</w:t>
+        <w:t>@set threadCount=3</w:t>
       </w:r>
     </w:p>
     <w:p>
@@ -13368,15 +12092,7 @@
         <w:t>threadCount&gt;1</w:t>
       </w:r>
       <w:r>
-        <w:t xml:space="preserve">, </w:t>
-      </w:r>
-      <w:proofErr w:type="gramStart"/>
-      <w:r>
-        <w:t>a number of</w:t>
-      </w:r>
-      <w:proofErr w:type="gramEnd"/>
-      <w:r>
-        <w:t xml:space="preserve"> concurrent simulation equal to the given thread count will run. In multi-threaded mode, the main thread is not counted in the thread count since its CPU time is negligible.</w:t>
+        <w:t>, a number of concurrent simulation equal to the given thread count will run. In multi-threaded mode, the main thread is not counted in the thread count since its CPU time is negligible.</w:t>
       </w:r>
       <w:r>
         <w:t xml:space="preserve"> </w:t>
@@ -13410,21 +12126,13 @@
       </w:pPr>
       <w:r>
         <w:lastRenderedPageBreak/>
-        <w:t>(3</w:t>
-      </w:r>
-      <w:proofErr w:type="gramStart"/>
-      <w:r>
-        <w:t>h.i</w:t>
+        <w:t>(3h.i</w:t>
       </w:r>
       <w:r>
         <w:t>v</w:t>
       </w:r>
-      <w:proofErr w:type="gramEnd"/>
-      <w:r>
-        <w:t xml:space="preserve">) Metropolis — </w:t>
-      </w:r>
-      <w:r>
-        <w:t>Output</w:t>
+      <w:r>
+        <w:t>) Metropolis — Output</w:t>
       </w:r>
     </w:p>
     <w:p>
@@ -13785,13 +12493,7 @@
       </w:pPr>
       <w:r>
         <w:lastRenderedPageBreak/>
-        <w:t xml:space="preserve">(3h.v) Metropolis </w:t>
-      </w:r>
-      <w:r>
-        <w:t>—</w:t>
-      </w:r>
-      <w:r>
-        <w:t xml:space="preserve"> Errors</w:t>
+        <w:t>(3h.v) Metropolis — Errors</w:t>
       </w:r>
     </w:p>
     <w:p>
@@ -13984,15 +12686,7 @@
       </w:pPr>
       <w:r>
         <w:lastRenderedPageBreak/>
-        <w:t>(3</w:t>
-      </w:r>
-      <w:proofErr w:type="gramStart"/>
-      <w:r>
-        <w:t>i.ii</w:t>
-      </w:r>
-      <w:proofErr w:type="gramEnd"/>
-      <w:r>
-        <w:t xml:space="preserve">) Molecule Builder </w:t>
+        <w:t xml:space="preserve">(3i.ii) Molecule Builder </w:t>
       </w:r>
       <w:r>
         <w:t>—</w:t>
@@ -14426,13 +13120,7 @@
         <w:t xml:space="preserve"> </w:t>
       </w:r>
       <w:r>
-        <w:t xml:space="preserve">model, which is itself based on the Ising model, </w:t>
-      </w:r>
-      <w:r>
-        <w:t>for ferromagnets</w:t>
-      </w:r>
-      <w:r>
-        <w:t>.</w:t>
+        <w:t>model, which is itself based on the Ising model, for ferromagnets.</w:t>
       </w:r>
     </w:p>
     <w:p/>
@@ -14525,13 +13213,7 @@
             <w:rPr>
               <w:rFonts w:ascii="Cambria Math" w:hAnsi="Cambria Math"/>
             </w:rPr>
-            <m:t xml:space="preserve">U= </m:t>
-          </m:r>
-          <m:r>
-            <w:rPr>
-              <w:rFonts w:ascii="Cambria Math" w:hAnsi="Cambria Math"/>
-            </w:rPr>
-            <m:t>-J</m:t>
+            <m:t>U= -J</m:t>
           </m:r>
           <m:nary>
             <m:naryPr>
@@ -14794,31 +13476,7 @@
           <w:rPr>
             <w:rStyle w:val="Hyperlink"/>
           </w:rPr>
-          <w:t xml:space="preserve"> </w:t>
-        </w:r>
-        <w:r>
-          <w:rPr>
-            <w:rStyle w:val="Hyperlink"/>
-          </w:rPr>
-          <w:t>R</w:t>
-        </w:r>
-        <w:r>
-          <w:rPr>
-            <w:rStyle w:val="Hyperlink"/>
-          </w:rPr>
-          <w:t>eg</w:t>
-        </w:r>
-        <w:r>
-          <w:rPr>
-            <w:rStyle w:val="Hyperlink"/>
-          </w:rPr>
-          <w:t>i</w:t>
-        </w:r>
-        <w:r>
-          <w:rPr>
-            <w:rStyle w:val="Hyperlink"/>
-          </w:rPr>
-          <w:t>ons</w:t>
+          <w:t xml:space="preserve"> Regions</w:t>
         </w:r>
       </w:hyperlink>
       <w:r>
@@ -14837,13 +13495,7 @@
             <w:rPr>
               <w:rFonts w:ascii="Cambria Math" w:hAnsi="Cambria Math"/>
             </w:rPr>
-            <m:t>U=</m:t>
-          </m:r>
-          <m:r>
-            <w:rPr>
-              <w:rFonts w:ascii="Cambria Math" w:hAnsi="Cambria Math"/>
-            </w:rPr>
-            <m:t>-</m:t>
+            <m:t>U=-</m:t>
           </m:r>
           <m:nary>
             <m:naryPr>
@@ -15094,15 +13746,7 @@
         <w:pStyle w:val="Heading3"/>
       </w:pPr>
       <w:r>
-        <w:t>(4</w:t>
-      </w:r>
-      <w:proofErr w:type="gramStart"/>
-      <w:r>
-        <w:t>a.ii</w:t>
-      </w:r>
-      <w:proofErr w:type="gramEnd"/>
-      <w:r>
-        <w:t>) 2D/3D Ising Model</w:t>
+        <w:t>(4a.ii) 2D/3D Ising Model</w:t>
       </w:r>
     </w:p>
     <w:p>
@@ -15122,10 +13766,7 @@
         <w:t>Heisenberg</w:t>
       </w:r>
       <w:r>
-        <w:t xml:space="preserve"> </w:t>
-      </w:r>
-      <w:r>
-        <w:t>Model</w:t>
+        <w:t xml:space="preserve"> Model</w:t>
       </w:r>
     </w:p>
     <w:p>
@@ -15144,15 +13785,7 @@
       </w:pPr>
       <w:r>
         <w:lastRenderedPageBreak/>
-        <w:t>(4</w:t>
-      </w:r>
-      <w:proofErr w:type="gramStart"/>
-      <w:r>
-        <w:t>a.iv</w:t>
-      </w:r>
-      <w:proofErr w:type="gramEnd"/>
-      <w:r>
-        <w:t xml:space="preserve">) </w:t>
+        <w:t xml:space="preserve">(4a.iv) </w:t>
       </w:r>
       <w:r>
         <w:t>Changing Shape</w:t>
@@ -15249,19 +13882,7 @@
           <w:rPr>
             <w:rStyle w:val="Hyperlink"/>
           </w:rPr>
-          <w:t>3b. Variables, Nota</w:t>
-        </w:r>
-        <w:r>
-          <w:rPr>
-            <w:rStyle w:val="Hyperlink"/>
-          </w:rPr>
-          <w:t>t</w:t>
-        </w:r>
-        <w:r>
-          <w:rPr>
-            <w:rStyle w:val="Hyperlink"/>
-          </w:rPr>
-          <w:t>ion, and Symbols</w:t>
+          <w:t>3b. Variables, Notation, and Symbols</w:t>
         </w:r>
       </w:hyperlink>
       <w:r>
@@ -16689,13 +15310,7 @@
                 <w:rPr>
                   <w:rFonts w:ascii="Cambria Math" w:eastAsiaTheme="minorEastAsia" w:hAnsi="Cambria Math"/>
                 </w:rPr>
-                <m:t xml:space="preserve"> </m:t>
-              </m:r>
-              <m:r>
-                <w:rPr>
-                  <w:rFonts w:ascii="Cambria Math" w:eastAsiaTheme="minorEastAsia" w:hAnsi="Cambria Math"/>
-                </w:rPr>
-                <m:t>(</m:t>
+                <m:t xml:space="preserve"> (</m:t>
               </m:r>
               <m:acc>
                 <m:accPr>
@@ -18308,21 +16923,7 @@
         <w:rPr>
           <w:rFonts w:eastAsiaTheme="minorEastAsia"/>
         </w:rPr>
-        <w:t xml:space="preserve"> components will be </w:t>
-      </w:r>
-      <w:proofErr w:type="gramStart"/>
-      <w:r>
-        <w:rPr>
-          <w:rFonts w:eastAsiaTheme="minorEastAsia"/>
-        </w:rPr>
-        <w:t>equal;</w:t>
-      </w:r>
-      <w:proofErr w:type="gramEnd"/>
-      <w:r>
-        <w:rPr>
-          <w:rFonts w:eastAsiaTheme="minorEastAsia"/>
-        </w:rPr>
-        <w:t xml:space="preserve"> i.e., the line containing </w:t>
+        <w:t xml:space="preserve"> components will be equal; i.e., the line containing </w:t>
       </w:r>
       <m:oMath>
         <m:r>
@@ -22034,6 +20635,7 @@
   <w:style w:type="character" w:default="1" w:styleId="DefaultParagraphFont">
     <w:name w:val="Default Paragraph Font"/>
     <w:uiPriority w:val="1"/>
+    <w:semiHidden/>
     <w:unhideWhenUsed/>
   </w:style>
   <w:style w:type="table" w:default="1" w:styleId="TableNormal">

</xml_diff>